<commit_message>
Added creating project and structure
</commit_message>
<xml_diff>
--- a/ReactDocumentAll.docx
+++ b/ReactDocumentAll.docx
@@ -1680,10 +1680,1148 @@
     </w:p>
     <w:p>
       <w:pPr>
+        <w:jc w:val="center"/>
+        <w:rPr>
+          <w:b/>
+          <w:color w:val="C00000"/>
+          <w:sz w:val="40"/>
+          <w:u w:val="single"/>
+        </w:rPr>
+      </w:pPr>
+      <w:r>
+        <w:rPr>
+          <w:b/>
+          <w:color w:val="C00000"/>
+          <w:sz w:val="40"/>
+          <w:u w:val="single"/>
+        </w:rPr>
+        <w:lastRenderedPageBreak/>
+        <w:t xml:space="preserve">Set up </w:t>
+      </w:r>
+      <w:proofErr w:type="spellStart"/>
+      <w:r>
+        <w:rPr>
+          <w:b/>
+          <w:color w:val="C00000"/>
+          <w:sz w:val="40"/>
+          <w:u w:val="single"/>
+        </w:rPr>
+        <w:t>portfoilio</w:t>
+      </w:r>
+      <w:proofErr w:type="spellEnd"/>
+      <w:r>
+        <w:rPr>
+          <w:b/>
+          <w:color w:val="C00000"/>
+          <w:sz w:val="40"/>
+          <w:u w:val="single"/>
+        </w:rPr>
+        <w:t xml:space="preserve"> app</w:t>
+      </w:r>
+    </w:p>
+    <w:p>
+      <w:pPr>
+        <w:rPr>
+          <w:sz w:val="28"/>
+        </w:rPr>
+      </w:pPr>
+      <w:proofErr w:type="gramStart"/>
+      <w:r>
+        <w:rPr>
+          <w:sz w:val="28"/>
+        </w:rPr>
+        <w:t>1.mkdir</w:t>
+      </w:r>
+      <w:proofErr w:type="gramEnd"/>
+      <w:r>
+        <w:rPr>
+          <w:sz w:val="28"/>
+        </w:rPr>
+        <w:t xml:space="preserve"> react-</w:t>
+      </w:r>
+      <w:proofErr w:type="spellStart"/>
+      <w:r>
+        <w:rPr>
+          <w:sz w:val="28"/>
+        </w:rPr>
+        <w:t>bootcamp</w:t>
+      </w:r>
+      <w:proofErr w:type="spellEnd"/>
+    </w:p>
+    <w:p>
+      <w:pPr>
+        <w:rPr>
+          <w:sz w:val="28"/>
+        </w:rPr>
+      </w:pPr>
+      <w:proofErr w:type="spellStart"/>
+      <w:r>
+        <w:rPr>
+          <w:sz w:val="28"/>
+        </w:rPr>
+        <w:t>Cd</w:t>
+      </w:r>
+      <w:proofErr w:type="spellEnd"/>
+      <w:r>
+        <w:rPr>
+          <w:sz w:val="28"/>
+        </w:rPr>
+        <w:t xml:space="preserve"> react-</w:t>
+      </w:r>
+      <w:proofErr w:type="spellStart"/>
+      <w:r>
+        <w:rPr>
+          <w:sz w:val="28"/>
+        </w:rPr>
+        <w:t>bootcamp</w:t>
+      </w:r>
+      <w:proofErr w:type="spellEnd"/>
+    </w:p>
+    <w:p>
+      <w:pPr>
+        <w:rPr>
+          <w:sz w:val="28"/>
+        </w:rPr>
+      </w:pPr>
+      <w:proofErr w:type="spellStart"/>
+      <w:r>
+        <w:rPr>
+          <w:sz w:val="28"/>
+        </w:rPr>
+        <w:t>Npx</w:t>
+      </w:r>
+      <w:proofErr w:type="spellEnd"/>
+      <w:r>
+        <w:rPr>
+          <w:sz w:val="28"/>
+        </w:rPr>
+        <w:t xml:space="preserve"> –version</w:t>
+      </w:r>
+    </w:p>
+    <w:p>
+      <w:pPr>
+        <w:rPr>
+          <w:sz w:val="28"/>
+        </w:rPr>
+      </w:pPr>
+      <w:proofErr w:type="spellStart"/>
+      <w:proofErr w:type="gramStart"/>
+      <w:r>
+        <w:rPr>
+          <w:color w:val="7030A0"/>
+          <w:sz w:val="28"/>
+        </w:rPr>
+        <w:t>npx</w:t>
+      </w:r>
+      <w:proofErr w:type="spellEnd"/>
+      <w:proofErr w:type="gramEnd"/>
+      <w:r>
+        <w:rPr>
+          <w:color w:val="7030A0"/>
+          <w:sz w:val="28"/>
+        </w:rPr>
+        <w:t xml:space="preserve"> create-react-app portfolio</w:t>
+      </w:r>
+      <w:r>
+        <w:rPr>
+          <w:sz w:val="28"/>
+        </w:rPr>
+        <w:t xml:space="preserve">        //create react app</w:t>
+      </w:r>
+    </w:p>
+    <w:p>
+      <w:pPr>
+        <w:rPr>
+          <w:sz w:val="28"/>
+        </w:rPr>
+      </w:pPr>
+      <w:proofErr w:type="spellStart"/>
+      <w:proofErr w:type="gramStart"/>
+      <w:r>
+        <w:rPr>
+          <w:sz w:val="28"/>
+        </w:rPr>
+        <w:t>goto</w:t>
+      </w:r>
+      <w:proofErr w:type="spellEnd"/>
+      <w:proofErr w:type="gramEnd"/>
+      <w:r>
+        <w:rPr>
+          <w:sz w:val="28"/>
+        </w:rPr>
+        <w:t xml:space="preserve"> command-</w:t>
+      </w:r>
+      <w:proofErr w:type="spellStart"/>
+      <w:r>
+        <w:rPr>
+          <w:sz w:val="28"/>
+        </w:rPr>
+        <w:t>pallete</w:t>
+      </w:r>
+      <w:proofErr w:type="spellEnd"/>
+      <w:r>
+        <w:rPr>
+          <w:sz w:val="28"/>
+        </w:rPr>
+        <w:t xml:space="preserve"> in visual studio and type “shell command”- add path</w:t>
+      </w:r>
+    </w:p>
+    <w:p>
+      <w:pPr>
+        <w:jc w:val="center"/>
+        <w:rPr>
+          <w:color w:val="C00000"/>
+          <w:sz w:val="36"/>
+        </w:rPr>
+      </w:pPr>
+    </w:p>
+    <w:p>
+      <w:pPr>
+        <w:jc w:val="center"/>
+        <w:rPr>
+          <w:color w:val="C00000"/>
+          <w:sz w:val="36"/>
+          <w:u w:val="single"/>
+        </w:rPr>
+      </w:pPr>
+      <w:r>
+        <w:rPr>
+          <w:color w:val="C00000"/>
+          <w:sz w:val="36"/>
+          <w:u w:val="single"/>
+        </w:rPr>
+        <w:t>Run React app and project Structure</w:t>
+      </w:r>
+    </w:p>
+    <w:p>
+      <w:pPr>
+        <w:rPr>
+          <w:color w:val="000000" w:themeColor="text1"/>
+          <w:sz w:val="28"/>
+        </w:rPr>
+      </w:pPr>
+      <w:proofErr w:type="gramStart"/>
+      <w:r>
+        <w:rPr>
+          <w:color w:val="000000" w:themeColor="text1"/>
+          <w:sz w:val="28"/>
+        </w:rPr>
+        <w:t>1.goto</w:t>
+      </w:r>
+      <w:proofErr w:type="gramEnd"/>
+      <w:r>
+        <w:rPr>
+          <w:color w:val="000000" w:themeColor="text1"/>
+          <w:sz w:val="28"/>
+        </w:rPr>
+        <w:t xml:space="preserve"> portfolio</w:t>
+      </w:r>
+    </w:p>
+    <w:p>
+      <w:pPr>
+        <w:rPr>
+          <w:color w:val="7030A0"/>
+          <w:sz w:val="28"/>
+        </w:rPr>
+      </w:pPr>
+      <w:proofErr w:type="spellStart"/>
+      <w:proofErr w:type="gramStart"/>
+      <w:r>
+        <w:rPr>
+          <w:color w:val="7030A0"/>
+          <w:sz w:val="28"/>
+        </w:rPr>
+        <w:t>n</w:t>
+      </w:r>
+      <w:r>
+        <w:rPr>
+          <w:color w:val="7030A0"/>
+          <w:sz w:val="28"/>
+        </w:rPr>
+        <w:t>pm</w:t>
+      </w:r>
+      <w:proofErr w:type="spellEnd"/>
+      <w:proofErr w:type="gramEnd"/>
+      <w:r>
+        <w:rPr>
+          <w:color w:val="7030A0"/>
+          <w:sz w:val="28"/>
+        </w:rPr>
+        <w:t xml:space="preserve"> run start</w:t>
+      </w:r>
+      <w:r>
+        <w:rPr>
+          <w:color w:val="7030A0"/>
+          <w:sz w:val="28"/>
+        </w:rPr>
+        <w:tab/>
+      </w:r>
+      <w:r>
+        <w:rPr>
+          <w:color w:val="7030A0"/>
+          <w:sz w:val="28"/>
+        </w:rPr>
+        <w:tab/>
+      </w:r>
+      <w:r>
+        <w:rPr>
+          <w:color w:val="7030A0"/>
+          <w:sz w:val="28"/>
+        </w:rPr>
+        <w:tab/>
+        <w:t>:open localhost:3000</w:t>
+      </w:r>
+    </w:p>
+    <w:tbl>
+      <w:tblPr>
+        <w:tblStyle w:val="TableGrid"/>
+        <w:tblW w:w="0" w:type="auto"/>
+        <w:tblLook w:val="04A0"/>
+      </w:tblPr>
+      <w:tblGrid>
+        <w:gridCol w:w="1763"/>
+        <w:gridCol w:w="2743"/>
+        <w:gridCol w:w="5070"/>
+      </w:tblGrid>
+      <w:tr>
+        <w:tc>
+          <w:tcPr>
+            <w:tcW w:w="0" w:type="auto"/>
+            <w:gridSpan w:val="2"/>
+          </w:tcPr>
+          <w:p>
+            <w:pPr>
+              <w:rPr>
+                <w:color w:val="0070C0"/>
+                <w:sz w:val="28"/>
+              </w:rPr>
+            </w:pPr>
+            <w:r>
+              <w:rPr>
+                <w:color w:val="0070C0"/>
+                <w:sz w:val="28"/>
+              </w:rPr>
+              <w:t>Directory/file name</w:t>
+            </w:r>
+          </w:p>
+        </w:tc>
+        <w:tc>
+          <w:tcPr>
+            <w:tcW w:w="0" w:type="auto"/>
+          </w:tcPr>
+          <w:p>
+            <w:pPr>
+              <w:rPr>
+                <w:color w:val="0070C0"/>
+                <w:sz w:val="28"/>
+              </w:rPr>
+            </w:pPr>
+            <w:r>
+              <w:rPr>
+                <w:color w:val="0070C0"/>
+                <w:sz w:val="28"/>
+              </w:rPr>
+              <w:t>Description</w:t>
+            </w:r>
+          </w:p>
+        </w:tc>
+      </w:tr>
+      <w:tr>
+        <w:tc>
+          <w:tcPr>
+            <w:tcW w:w="0" w:type="auto"/>
+            <w:gridSpan w:val="2"/>
+          </w:tcPr>
+          <w:p>
+            <w:pPr>
+              <w:rPr>
+                <w:sz w:val="28"/>
+              </w:rPr>
+            </w:pPr>
+            <w:r>
+              <w:rPr>
+                <w:sz w:val="28"/>
+              </w:rPr>
+              <w:t>Public/index.html</w:t>
+            </w:r>
+          </w:p>
+        </w:tc>
+        <w:tc>
+          <w:tcPr>
+            <w:tcW w:w="0" w:type="auto"/>
+          </w:tcPr>
+          <w:p>
+            <w:pPr>
+              <w:pStyle w:val="transcript--underline-cue--3osdw"/>
+              <w:spacing w:before="0" w:beforeAutospacing="0" w:after="0" w:afterAutospacing="0"/>
+              <w:rPr>
+                <w:rFonts w:ascii="Segoe UI" w:hAnsi="Segoe UI" w:cs="Segoe UI"/>
+                <w:color w:val="3C3B37"/>
+                <w:sz w:val="25"/>
+                <w:szCs w:val="25"/>
+              </w:rPr>
+            </w:pPr>
+            <w:r>
+              <w:rPr>
+                <w:rFonts w:ascii="Segoe UI" w:hAnsi="Segoe UI" w:cs="Segoe UI"/>
+                <w:color w:val="3C3B37"/>
+                <w:sz w:val="25"/>
+                <w:szCs w:val="25"/>
+              </w:rPr>
+              <w:t>The browser receives this document and then</w:t>
+            </w:r>
+          </w:p>
+          <w:p>
+            <w:pPr>
+              <w:pStyle w:val="transcript--underline-cue--3osdw"/>
+              <w:spacing w:before="0" w:beforeAutospacing="0" w:after="0" w:afterAutospacing="0"/>
+              <w:rPr>
+                <w:rFonts w:ascii="Segoe UI" w:hAnsi="Segoe UI" w:cs="Segoe UI"/>
+                <w:color w:val="000000" w:themeColor="text1"/>
+                <w:sz w:val="25"/>
+                <w:szCs w:val="25"/>
+                <w:u w:val="single"/>
+              </w:rPr>
+            </w:pPr>
+            <w:proofErr w:type="gramStart"/>
+            <w:r>
+              <w:rPr>
+                <w:rStyle w:val="transcript--highlight-cue--1begq"/>
+                <w:rFonts w:ascii="Segoe UI" w:hAnsi="Segoe UI" w:cs="Segoe UI"/>
+                <w:color w:val="000000" w:themeColor="text1"/>
+                <w:sz w:val="25"/>
+                <w:szCs w:val="25"/>
+                <w:u w:val="single"/>
+                <w:shd w:val="clear" w:color="auto" w:fill="E6F2F5"/>
+              </w:rPr>
+              <w:t>uses</w:t>
+            </w:r>
+            <w:proofErr w:type="gramEnd"/>
+            <w:r>
+              <w:rPr>
+                <w:rStyle w:val="transcript--highlight-cue--1begq"/>
+                <w:rFonts w:ascii="Segoe UI" w:hAnsi="Segoe UI" w:cs="Segoe UI"/>
+                <w:color w:val="000000" w:themeColor="text1"/>
+                <w:sz w:val="25"/>
+                <w:szCs w:val="25"/>
+                <w:u w:val="single"/>
+                <w:shd w:val="clear" w:color="auto" w:fill="E6F2F5"/>
+              </w:rPr>
+              <w:t xml:space="preserve"> it to display the content on the page.</w:t>
+            </w:r>
+          </w:p>
+          <w:p>
+            <w:pPr>
+              <w:rPr>
+                <w:sz w:val="28"/>
+              </w:rPr>
+            </w:pPr>
+          </w:p>
+        </w:tc>
+      </w:tr>
+      <w:tr>
+        <w:tc>
+          <w:tcPr>
+            <w:tcW w:w="0" w:type="auto"/>
+            <w:vMerge w:val="restart"/>
+          </w:tcPr>
+          <w:p>
+            <w:pPr>
+              <w:rPr>
+                <w:sz w:val="28"/>
+              </w:rPr>
+            </w:pPr>
+            <w:r>
+              <w:rPr>
+                <w:sz w:val="28"/>
+              </w:rPr>
+              <w:t>Index.js</w:t>
+            </w:r>
+          </w:p>
+        </w:tc>
+        <w:tc>
+          <w:tcPr>
+            <w:tcW w:w="0" w:type="auto"/>
+          </w:tcPr>
+          <w:p>
+            <w:pPr>
+              <w:rPr>
+                <w:sz w:val="28"/>
+              </w:rPr>
+            </w:pPr>
+            <w:r>
+              <w:rPr>
+                <w:sz w:val="28"/>
+              </w:rPr>
+              <w:t>Import react</w:t>
+            </w:r>
+          </w:p>
+        </w:tc>
+        <w:tc>
+          <w:tcPr>
+            <w:tcW w:w="0" w:type="auto"/>
+          </w:tcPr>
+          <w:p>
+            <w:pPr>
+              <w:pStyle w:val="transcript--underline-cue--3osdw"/>
+              <w:spacing w:before="0" w:beforeAutospacing="0" w:after="0" w:afterAutospacing="0"/>
+              <w:rPr>
+                <w:rFonts w:ascii="Segoe UI" w:hAnsi="Segoe UI" w:cs="Segoe UI"/>
+                <w:color w:val="3C3B37"/>
+                <w:sz w:val="25"/>
+                <w:szCs w:val="25"/>
+              </w:rPr>
+            </w:pPr>
+            <w:r>
+              <w:rPr>
+                <w:rFonts w:ascii="Segoe UI" w:hAnsi="Segoe UI" w:cs="Segoe UI"/>
+                <w:color w:val="3C3B37"/>
+                <w:sz w:val="25"/>
+                <w:szCs w:val="25"/>
+              </w:rPr>
+              <w:t>import sets up the file to write react code</w:t>
+            </w:r>
+          </w:p>
+          <w:p>
+            <w:pPr>
+              <w:pStyle w:val="transcript--underline-cue--3osdw"/>
+              <w:spacing w:before="0" w:beforeAutospacing="0" w:after="0" w:afterAutospacing="0"/>
+              <w:rPr>
+                <w:rFonts w:ascii="Segoe UI" w:hAnsi="Segoe UI" w:cs="Segoe UI"/>
+                <w:color w:val="000000" w:themeColor="text1"/>
+                <w:sz w:val="25"/>
+                <w:szCs w:val="25"/>
+                <w:u w:val="single"/>
+              </w:rPr>
+            </w:pPr>
+            <w:proofErr w:type="gramStart"/>
+            <w:r>
+              <w:rPr>
+                <w:rFonts w:ascii="Segoe UI" w:hAnsi="Segoe UI" w:cs="Segoe UI"/>
+                <w:color w:val="000000" w:themeColor="text1"/>
+                <w:sz w:val="25"/>
+                <w:szCs w:val="25"/>
+                <w:u w:val="single"/>
+              </w:rPr>
+              <w:t>by</w:t>
+            </w:r>
+            <w:proofErr w:type="gramEnd"/>
+            <w:r>
+              <w:rPr>
+                <w:rFonts w:ascii="Segoe UI" w:hAnsi="Segoe UI" w:cs="Segoe UI"/>
+                <w:color w:val="000000" w:themeColor="text1"/>
+                <w:sz w:val="25"/>
+                <w:szCs w:val="25"/>
+                <w:u w:val="single"/>
+              </w:rPr>
+              <w:t xml:space="preserve"> importing global values and methods that are defined within the react library.</w:t>
+            </w:r>
+          </w:p>
+          <w:p>
+            <w:pPr>
+              <w:rPr>
+                <w:sz w:val="28"/>
+              </w:rPr>
+            </w:pPr>
+          </w:p>
+        </w:tc>
+      </w:tr>
+      <w:tr>
+        <w:tc>
+          <w:tcPr>
+            <w:tcW w:w="0" w:type="auto"/>
+            <w:vMerge/>
+          </w:tcPr>
+          <w:p>
+            <w:pPr>
+              <w:rPr>
+                <w:sz w:val="28"/>
+              </w:rPr>
+            </w:pPr>
+          </w:p>
+        </w:tc>
+        <w:tc>
+          <w:tcPr>
+            <w:tcW w:w="0" w:type="auto"/>
+          </w:tcPr>
+          <w:p>
+            <w:pPr>
+              <w:rPr>
+                <w:sz w:val="28"/>
+              </w:rPr>
+            </w:pPr>
+            <w:r>
+              <w:rPr>
+                <w:sz w:val="28"/>
+              </w:rPr>
+              <w:t>Import react-</w:t>
+            </w:r>
+            <w:proofErr w:type="spellStart"/>
+            <w:r>
+              <w:rPr>
+                <w:sz w:val="28"/>
+              </w:rPr>
+              <w:t>dom</w:t>
+            </w:r>
+            <w:proofErr w:type="spellEnd"/>
+          </w:p>
+        </w:tc>
+        <w:tc>
+          <w:tcPr>
+            <w:tcW w:w="0" w:type="auto"/>
+          </w:tcPr>
+          <w:p>
+            <w:pPr>
+              <w:pStyle w:val="transcript--underline-cue--3osdw"/>
+              <w:spacing w:before="0" w:beforeAutospacing="0" w:after="0" w:afterAutospacing="0"/>
+              <w:rPr>
+                <w:rFonts w:ascii="Segoe UI" w:hAnsi="Segoe UI" w:cs="Segoe UI"/>
+                <w:color w:val="3C3B37"/>
+                <w:sz w:val="25"/>
+                <w:szCs w:val="25"/>
+              </w:rPr>
+            </w:pPr>
+            <w:r>
+              <w:rPr>
+                <w:rFonts w:ascii="Segoe UI" w:hAnsi="Segoe UI" w:cs="Segoe UI"/>
+                <w:color w:val="3C3B37"/>
+                <w:sz w:val="25"/>
+                <w:szCs w:val="25"/>
+              </w:rPr>
+              <w:t>l</w:t>
+            </w:r>
+            <w:r>
+              <w:rPr>
+                <w:rFonts w:ascii="Segoe UI" w:hAnsi="Segoe UI" w:cs="Segoe UI"/>
+                <w:color w:val="3C3B37"/>
+                <w:sz w:val="25"/>
+                <w:szCs w:val="25"/>
+              </w:rPr>
+              <w:t>ibrary takes care of actual application rendering meaning displaying the application on the browser</w:t>
+            </w:r>
+          </w:p>
+          <w:p>
+            <w:pPr>
+              <w:pStyle w:val="transcript--underline-cue--3osdw"/>
+              <w:spacing w:before="0" w:beforeAutospacing="0" w:after="0" w:afterAutospacing="0"/>
+              <w:rPr>
+                <w:rFonts w:ascii="Segoe UI" w:hAnsi="Segoe UI" w:cs="Segoe UI"/>
+                <w:color w:val="3C3B37"/>
+                <w:sz w:val="25"/>
+                <w:szCs w:val="25"/>
+              </w:rPr>
+            </w:pPr>
+            <w:proofErr w:type="gramStart"/>
+            <w:r>
+              <w:rPr>
+                <w:rStyle w:val="transcript--highlight-cue--1begq"/>
+                <w:rFonts w:ascii="Segoe UI" w:hAnsi="Segoe UI" w:cs="Segoe UI"/>
+                <w:color w:val="3C3B37"/>
+                <w:sz w:val="25"/>
+                <w:szCs w:val="25"/>
+                <w:shd w:val="clear" w:color="auto" w:fill="E6F2F5"/>
+              </w:rPr>
+              <w:t>itself</w:t>
+            </w:r>
+            <w:proofErr w:type="gramEnd"/>
+            <w:r>
+              <w:rPr>
+                <w:rStyle w:val="transcript--highlight-cue--1begq"/>
+                <w:rFonts w:ascii="Segoe UI" w:hAnsi="Segoe UI" w:cs="Segoe UI"/>
+                <w:color w:val="3C3B37"/>
+                <w:sz w:val="25"/>
+                <w:szCs w:val="25"/>
+                <w:shd w:val="clear" w:color="auto" w:fill="E6F2F5"/>
+              </w:rPr>
+              <w:t>.</w:t>
+            </w:r>
+          </w:p>
+          <w:p>
+            <w:pPr>
+              <w:rPr>
+                <w:sz w:val="28"/>
+              </w:rPr>
+            </w:pPr>
+          </w:p>
+        </w:tc>
+      </w:tr>
+      <w:tr>
+        <w:tc>
+          <w:tcPr>
+            <w:tcW w:w="0" w:type="auto"/>
+            <w:gridSpan w:val="2"/>
+          </w:tcPr>
+          <w:p>
+            <w:pPr>
+              <w:rPr>
+                <w:sz w:val="28"/>
+              </w:rPr>
+            </w:pPr>
+            <w:proofErr w:type="spellStart"/>
+            <w:r>
+              <w:rPr>
+                <w:sz w:val="28"/>
+              </w:rPr>
+              <w:t>Sericeworker</w:t>
+            </w:r>
+            <w:proofErr w:type="spellEnd"/>
+          </w:p>
+        </w:tc>
+        <w:tc>
+          <w:tcPr>
+            <w:tcW w:w="0" w:type="auto"/>
+          </w:tcPr>
+          <w:p>
+            <w:pPr>
+              <w:rPr>
+                <w:sz w:val="28"/>
+              </w:rPr>
+            </w:pPr>
+            <w:r>
+              <w:rPr>
+                <w:sz w:val="28"/>
+              </w:rPr>
+              <w:t>Use offline application</w:t>
+            </w:r>
+          </w:p>
+        </w:tc>
+      </w:tr>
+      <w:tr>
+        <w:tc>
+          <w:tcPr>
+            <w:tcW w:w="0" w:type="auto"/>
+            <w:gridSpan w:val="2"/>
+          </w:tcPr>
+          <w:p>
+            <w:pPr>
+              <w:rPr>
+                <w:sz w:val="28"/>
+              </w:rPr>
+            </w:pPr>
+          </w:p>
+          <w:p>
+            <w:pPr>
+              <w:rPr>
+                <w:sz w:val="28"/>
+              </w:rPr>
+            </w:pPr>
+            <w:proofErr w:type="spellStart"/>
+            <w:r>
+              <w:rPr>
+                <w:rFonts w:ascii="Segoe UI" w:hAnsi="Segoe UI" w:cs="Segoe UI"/>
+                <w:color w:val="3C3B37"/>
+                <w:sz w:val="25"/>
+                <w:szCs w:val="25"/>
+              </w:rPr>
+              <w:t>ReactDOM.render</w:t>
+            </w:r>
+            <w:proofErr w:type="spellEnd"/>
+          </w:p>
+          <w:p>
+            <w:pPr>
+              <w:rPr>
+                <w:sz w:val="28"/>
+              </w:rPr>
+            </w:pPr>
+          </w:p>
+          <w:p>
+            <w:pPr>
+              <w:rPr>
+                <w:sz w:val="28"/>
+              </w:rPr>
+            </w:pPr>
+          </w:p>
+        </w:tc>
+        <w:tc>
+          <w:tcPr>
+            <w:tcW w:w="0" w:type="auto"/>
+          </w:tcPr>
+          <w:p>
+            <w:pPr>
+              <w:pStyle w:val="transcript--underline-cue--3osdw"/>
+              <w:spacing w:before="0" w:beforeAutospacing="0" w:after="0" w:afterAutospacing="0"/>
+              <w:rPr>
+                <w:rFonts w:ascii="Segoe UI" w:hAnsi="Segoe UI" w:cs="Segoe UI"/>
+                <w:color w:val="000000" w:themeColor="text1"/>
+                <w:sz w:val="25"/>
+                <w:szCs w:val="25"/>
+              </w:rPr>
+            </w:pPr>
+            <w:r>
+              <w:rPr>
+                <w:rFonts w:ascii="Segoe UI" w:hAnsi="Segoe UI" w:cs="Segoe UI"/>
+                <w:color w:val="000000" w:themeColor="text1"/>
+                <w:sz w:val="25"/>
+                <w:szCs w:val="25"/>
+              </w:rPr>
+              <w:t> </w:t>
+            </w:r>
+            <w:proofErr w:type="spellStart"/>
+            <w:r>
+              <w:rPr>
+                <w:rFonts w:ascii="Segoe UI" w:hAnsi="Segoe UI" w:cs="Segoe UI"/>
+                <w:color w:val="000000" w:themeColor="text1"/>
+                <w:sz w:val="25"/>
+                <w:szCs w:val="25"/>
+              </w:rPr>
+              <w:t>ReactDOM.render</w:t>
+            </w:r>
+            <w:proofErr w:type="spellEnd"/>
+            <w:r>
+              <w:rPr>
+                <w:rFonts w:ascii="Segoe UI" w:hAnsi="Segoe UI" w:cs="Segoe UI"/>
+                <w:color w:val="000000" w:themeColor="text1"/>
+                <w:sz w:val="25"/>
+                <w:szCs w:val="25"/>
+              </w:rPr>
+              <w:t xml:space="preserve"> is a function which takes your react code and then inserts it into</w:t>
+            </w:r>
+          </w:p>
+          <w:p>
+            <w:pPr>
+              <w:pStyle w:val="transcript--underline-cue--3osdw"/>
+              <w:spacing w:before="0" w:beforeAutospacing="0" w:after="0" w:afterAutospacing="0"/>
+              <w:rPr>
+                <w:rFonts w:ascii="Segoe UI" w:hAnsi="Segoe UI" w:cs="Segoe UI"/>
+                <w:color w:val="000000" w:themeColor="text1"/>
+                <w:sz w:val="25"/>
+                <w:szCs w:val="25"/>
+              </w:rPr>
+            </w:pPr>
+            <w:proofErr w:type="gramStart"/>
+            <w:r>
+              <w:rPr>
+                <w:rStyle w:val="transcript--highlight-cue--1begq"/>
+                <w:rFonts w:ascii="Segoe UI" w:hAnsi="Segoe UI" w:cs="Segoe UI"/>
+                <w:color w:val="000000" w:themeColor="text1"/>
+                <w:sz w:val="25"/>
+                <w:szCs w:val="25"/>
+                <w:shd w:val="clear" w:color="auto" w:fill="E6F2F5"/>
+              </w:rPr>
+              <w:t>the</w:t>
+            </w:r>
+            <w:proofErr w:type="gramEnd"/>
+            <w:r>
+              <w:rPr>
+                <w:rStyle w:val="transcript--highlight-cue--1begq"/>
+                <w:rFonts w:ascii="Segoe UI" w:hAnsi="Segoe UI" w:cs="Segoe UI"/>
+                <w:color w:val="000000" w:themeColor="text1"/>
+                <w:sz w:val="25"/>
+                <w:szCs w:val="25"/>
+                <w:shd w:val="clear" w:color="auto" w:fill="E6F2F5"/>
+              </w:rPr>
+              <w:t xml:space="preserve"> html.</w:t>
+            </w:r>
+          </w:p>
+          <w:p>
+            <w:pPr>
+              <w:rPr>
+                <w:color w:val="000000" w:themeColor="text1"/>
+                <w:sz w:val="28"/>
+              </w:rPr>
+            </w:pPr>
+          </w:p>
+        </w:tc>
+      </w:tr>
+      <w:tr>
+        <w:tc>
+          <w:tcPr>
+            <w:tcW w:w="0" w:type="auto"/>
+            <w:gridSpan w:val="2"/>
+          </w:tcPr>
+          <w:p>
+            <w:pPr>
+              <w:rPr>
+                <w:sz w:val="28"/>
+              </w:rPr>
+            </w:pPr>
+            <w:r>
+              <w:rPr>
+                <w:sz w:val="28"/>
+              </w:rPr>
+              <w:lastRenderedPageBreak/>
+              <w:t>App.js</w:t>
+            </w:r>
+          </w:p>
+        </w:tc>
+        <w:tc>
+          <w:tcPr>
+            <w:tcW w:w="0" w:type="auto"/>
+          </w:tcPr>
+          <w:p>
+            <w:pPr>
+              <w:pStyle w:val="transcript--underline-cue--3osdw"/>
+              <w:spacing w:before="0" w:beforeAutospacing="0" w:after="0" w:afterAutospacing="0"/>
+              <w:rPr>
+                <w:rFonts w:ascii="Segoe UI" w:hAnsi="Segoe UI" w:cs="Segoe UI"/>
+                <w:color w:val="000000" w:themeColor="text1"/>
+                <w:sz w:val="25"/>
+                <w:szCs w:val="25"/>
+              </w:rPr>
+            </w:pPr>
+            <w:proofErr w:type="spellStart"/>
+            <w:r>
+              <w:rPr>
+                <w:rFonts w:ascii="Segoe UI" w:hAnsi="Segoe UI" w:cs="Segoe UI"/>
+                <w:color w:val="000000" w:themeColor="text1"/>
+                <w:sz w:val="25"/>
+                <w:szCs w:val="25"/>
+                <w:u w:val="single"/>
+                <w:shd w:val="clear" w:color="auto" w:fill="E6F2F5"/>
+              </w:rPr>
+              <w:t>ReactDOM.render</w:t>
+            </w:r>
+            <w:proofErr w:type="spellEnd"/>
+            <w:r>
+              <w:rPr>
+                <w:rFonts w:ascii="Segoe UI" w:hAnsi="Segoe UI" w:cs="Segoe UI"/>
+                <w:color w:val="000000" w:themeColor="text1"/>
+                <w:sz w:val="25"/>
+                <w:szCs w:val="25"/>
+                <w:u w:val="single"/>
+                <w:shd w:val="clear" w:color="auto" w:fill="E6F2F5"/>
+              </w:rPr>
+              <w:t xml:space="preserve"> inserts </w:t>
+            </w:r>
+            <w:proofErr w:type="gramStart"/>
+            <w:r>
+              <w:rPr>
+                <w:rFonts w:ascii="Segoe UI" w:hAnsi="Segoe UI" w:cs="Segoe UI"/>
+                <w:color w:val="000000" w:themeColor="text1"/>
+                <w:sz w:val="25"/>
+                <w:szCs w:val="25"/>
+                <w:u w:val="single"/>
+                <w:shd w:val="clear" w:color="auto" w:fill="E6F2F5"/>
+              </w:rPr>
+              <w:t>this components</w:t>
+            </w:r>
+            <w:proofErr w:type="gramEnd"/>
+            <w:r>
+              <w:rPr>
+                <w:rFonts w:ascii="Segoe UI" w:hAnsi="Segoe UI" w:cs="Segoe UI"/>
+                <w:color w:val="000000" w:themeColor="text1"/>
+                <w:sz w:val="25"/>
+                <w:szCs w:val="25"/>
+                <w:u w:val="single"/>
+                <w:shd w:val="clear" w:color="auto" w:fill="E6F2F5"/>
+              </w:rPr>
+              <w:t xml:space="preserve"> JSX as HTML elements within the root div in the H.HTML.</w:t>
+            </w:r>
+          </w:p>
+        </w:tc>
+      </w:tr>
+      <w:tr>
+        <w:tc>
+          <w:tcPr>
+            <w:tcW w:w="0" w:type="auto"/>
+            <w:gridSpan w:val="2"/>
+          </w:tcPr>
+          <w:p>
+            <w:pPr>
+              <w:rPr>
+                <w:sz w:val="28"/>
+              </w:rPr>
+            </w:pPr>
+            <w:proofErr w:type="spellStart"/>
+            <w:r>
+              <w:rPr>
+                <w:sz w:val="28"/>
+              </w:rPr>
+              <w:t>Manifest.json</w:t>
+            </w:r>
+            <w:proofErr w:type="spellEnd"/>
+          </w:p>
+        </w:tc>
+        <w:tc>
+          <w:tcPr>
+            <w:tcW w:w="0" w:type="auto"/>
+          </w:tcPr>
+          <w:p>
+            <w:pPr>
+              <w:pStyle w:val="transcript--underline-cue--3osdw"/>
+              <w:spacing w:before="0" w:beforeAutospacing="0" w:after="0" w:afterAutospacing="0"/>
+              <w:rPr>
+                <w:rFonts w:ascii="Segoe UI" w:hAnsi="Segoe UI" w:cs="Segoe UI"/>
+                <w:color w:val="000000" w:themeColor="text1"/>
+                <w:sz w:val="25"/>
+                <w:szCs w:val="25"/>
+                <w:u w:val="single"/>
+                <w:shd w:val="clear" w:color="auto" w:fill="E6F2F5"/>
+              </w:rPr>
+            </w:pPr>
+            <w:r>
+              <w:rPr>
+                <w:rFonts w:ascii="Segoe UI" w:hAnsi="Segoe UI" w:cs="Segoe UI"/>
+                <w:color w:val="000000" w:themeColor="text1"/>
+                <w:sz w:val="25"/>
+                <w:szCs w:val="25"/>
+                <w:u w:val="single"/>
+                <w:shd w:val="clear" w:color="auto" w:fill="E6F2F5"/>
+              </w:rPr>
+              <w:t>Information about the project</w:t>
+            </w:r>
+          </w:p>
+        </w:tc>
+      </w:tr>
+      <w:tr>
+        <w:tc>
+          <w:tcPr>
+            <w:tcW w:w="0" w:type="auto"/>
+            <w:gridSpan w:val="2"/>
+          </w:tcPr>
+          <w:p>
+            <w:pPr>
+              <w:rPr>
+                <w:sz w:val="28"/>
+              </w:rPr>
+            </w:pPr>
+            <w:proofErr w:type="spellStart"/>
+            <w:r>
+              <w:rPr>
+                <w:sz w:val="28"/>
+              </w:rPr>
+              <w:t>Src</w:t>
+            </w:r>
+            <w:proofErr w:type="spellEnd"/>
+            <w:r>
+              <w:rPr>
+                <w:sz w:val="28"/>
+              </w:rPr>
+              <w:t>/</w:t>
+            </w:r>
+            <w:proofErr w:type="spellStart"/>
+            <w:r>
+              <w:rPr>
+                <w:sz w:val="28"/>
+              </w:rPr>
+              <w:t>app.js,</w:t>
+            </w:r>
+            <w:r>
+              <w:rPr>
+                <w:sz w:val="28"/>
+              </w:rPr>
+              <w:t>index.css,</w:t>
+            </w:r>
+            <w:r>
+              <w:rPr>
+                <w:sz w:val="28"/>
+              </w:rPr>
+              <w:t>app.css,gitignore</w:t>
+            </w:r>
+            <w:proofErr w:type="spellEnd"/>
+            <w:r>
+              <w:rPr>
+                <w:sz w:val="28"/>
+              </w:rPr>
+              <w:t>,</w:t>
+            </w:r>
+          </w:p>
+          <w:p>
+            <w:pPr>
+              <w:rPr>
+                <w:sz w:val="28"/>
+              </w:rPr>
+            </w:pPr>
+            <w:proofErr w:type="spellStart"/>
+            <w:r>
+              <w:rPr>
+                <w:sz w:val="28"/>
+              </w:rPr>
+              <w:t>package.json</w:t>
+            </w:r>
+            <w:proofErr w:type="spellEnd"/>
+          </w:p>
+        </w:tc>
+        <w:tc>
+          <w:tcPr>
+            <w:tcW w:w="0" w:type="auto"/>
+          </w:tcPr>
+          <w:p>
+            <w:pPr>
+              <w:pStyle w:val="transcript--underline-cue--3osdw"/>
+              <w:spacing w:before="0" w:beforeAutospacing="0" w:after="0" w:afterAutospacing="0"/>
+              <w:rPr>
+                <w:rFonts w:ascii="Segoe UI" w:hAnsi="Segoe UI" w:cs="Segoe UI"/>
+                <w:color w:val="000000" w:themeColor="text1"/>
+                <w:sz w:val="25"/>
+                <w:szCs w:val="25"/>
+                <w:u w:val="single"/>
+                <w:shd w:val="clear" w:color="auto" w:fill="E6F2F5"/>
+              </w:rPr>
+            </w:pPr>
+            <w:r>
+              <w:rPr>
+                <w:rFonts w:ascii="Segoe UI" w:hAnsi="Segoe UI" w:cs="Segoe UI"/>
+                <w:color w:val="000000" w:themeColor="text1"/>
+                <w:sz w:val="25"/>
+                <w:szCs w:val="25"/>
+                <w:u w:val="single"/>
+                <w:shd w:val="clear" w:color="auto" w:fill="E6F2F5"/>
+              </w:rPr>
+              <w:t>React-script-build:</w:t>
+            </w:r>
+            <w:r>
+              <w:rPr>
+                <w:rFonts w:ascii="Segoe UI" w:hAnsi="Segoe UI" w:cs="Segoe UI"/>
+                <w:color w:val="3C3B37"/>
+                <w:sz w:val="25"/>
+                <w:szCs w:val="25"/>
+                <w:shd w:val="clear" w:color="auto" w:fill="E6F2F5"/>
+              </w:rPr>
+              <w:t xml:space="preserve"> The build script builds a production</w:t>
+            </w:r>
+          </w:p>
+        </w:tc>
+      </w:tr>
+    </w:tbl>
+    <w:p>
+      <w:pPr>
+        <w:rPr>
+          <w:sz w:val="28"/>
+        </w:rPr>
+      </w:pPr>
+    </w:p>
+    <w:p>
+      <w:pPr>
+        <w:rPr>
+          <w:color w:val="7030A0"/>
+          <w:sz w:val="28"/>
+        </w:rPr>
+      </w:pPr>
+    </w:p>
+    <w:p>
+      <w:pPr>
+        <w:rPr>
+          <w:color w:val="000000" w:themeColor="text1"/>
+          <w:sz w:val="28"/>
+          <w:u w:val="single"/>
+        </w:rPr>
+      </w:pPr>
+    </w:p>
+    <w:p>
+      <w:pPr>
+        <w:rPr>
+          <w:color w:val="000000" w:themeColor="text1"/>
+          <w:sz w:val="28"/>
+          <w:u w:val="single"/>
+        </w:rPr>
+      </w:pPr>
+    </w:p>
+    <w:p>
+      <w:pPr>
+        <w:rPr>
+          <w:sz w:val="28"/>
+        </w:rPr>
+      </w:pPr>
+    </w:p>
+    <w:p>
+      <w:pPr>
+        <w:spacing w:line="240" w:lineRule="auto"/>
         <w:rPr>
           <w:b/>
           <w:color w:val="FF0000"/>
           <w:sz w:val="28"/>
+          <w:u w:val="single"/>
         </w:rPr>
       </w:pPr>
     </w:p>

</xml_diff>

<commit_message>
ReactDOM, Elements, and JSX
</commit_message>
<xml_diff>
--- a/ReactDocumentAll.docx
+++ b/ReactDocumentAll.docx
@@ -84,9 +84,19 @@
           <w:szCs w:val="25"/>
           <w:highlight w:val="cyan"/>
         </w:rPr>
-        <w:t xml:space="preserve">react is a </w:t>
-      </w:r>
-      <w:proofErr w:type="spellStart"/>
+        <w:t>react is a javascript</w:t>
+      </w:r>
+    </w:p>
+    <w:p>
+      <w:pPr>
+        <w:pStyle w:val="transcript--underline-cue--3osdw"/>
+        <w:spacing w:before="0" w:beforeAutospacing="0" w:after="0" w:afterAutospacing="0"/>
+        <w:rPr>
+          <w:rFonts w:ascii="Segoe UI" w:hAnsi="Segoe UI" w:cs="Segoe UI"/>
+          <w:sz w:val="25"/>
+          <w:szCs w:val="25"/>
+        </w:rPr>
+      </w:pPr>
       <w:r>
         <w:rPr>
           <w:rFonts w:ascii="Segoe UI" w:hAnsi="Segoe UI" w:cs="Segoe UI"/>
@@ -94,65 +104,15 @@
           <w:szCs w:val="25"/>
           <w:highlight w:val="cyan"/>
         </w:rPr>
-        <w:t>javascript</w:t>
-      </w:r>
-      <w:proofErr w:type="spellEnd"/>
-    </w:p>
-    <w:p>
-      <w:pPr>
-        <w:pStyle w:val="transcript--underline-cue--3osdw"/>
-        <w:spacing w:before="0" w:beforeAutospacing="0" w:after="0" w:afterAutospacing="0"/>
-        <w:rPr>
-          <w:rFonts w:ascii="Segoe UI" w:hAnsi="Segoe UI" w:cs="Segoe UI"/>
-          <w:sz w:val="25"/>
-          <w:szCs w:val="25"/>
-        </w:rPr>
-      </w:pPr>
-      <w:proofErr w:type="gramStart"/>
-      <w:r>
-        <w:rPr>
-          <w:rFonts w:ascii="Segoe UI" w:hAnsi="Segoe UI" w:cs="Segoe UI"/>
-          <w:sz w:val="25"/>
-          <w:szCs w:val="25"/>
-          <w:highlight w:val="cyan"/>
-        </w:rPr>
-        <w:t>framework</w:t>
-      </w:r>
-      <w:proofErr w:type="gramEnd"/>
-      <w:r>
-        <w:rPr>
-          <w:rFonts w:ascii="Segoe UI" w:hAnsi="Segoe UI" w:cs="Segoe UI"/>
-          <w:sz w:val="25"/>
-          <w:szCs w:val="25"/>
-          <w:highlight w:val="cyan"/>
-        </w:rPr>
-        <w:t xml:space="preserve"> for web applications</w:t>
-      </w:r>
-      <w:r>
-        <w:rPr>
-          <w:rFonts w:ascii="Segoe UI" w:hAnsi="Segoe UI" w:cs="Segoe UI"/>
-          <w:sz w:val="25"/>
-          <w:szCs w:val="25"/>
-        </w:rPr>
-        <w:t xml:space="preserve">. As a web app framework reacts optimizes how </w:t>
-      </w:r>
-      <w:proofErr w:type="spellStart"/>
-      <w:r>
-        <w:rPr>
-          <w:rFonts w:ascii="Segoe UI" w:hAnsi="Segoe UI" w:cs="Segoe UI"/>
-          <w:sz w:val="25"/>
-          <w:szCs w:val="25"/>
-        </w:rPr>
-        <w:t>javascript</w:t>
-      </w:r>
-      <w:proofErr w:type="spellEnd"/>
-      <w:r>
-        <w:rPr>
-          <w:rFonts w:ascii="Segoe UI" w:hAnsi="Segoe UI" w:cs="Segoe UI"/>
-          <w:sz w:val="25"/>
-          <w:szCs w:val="25"/>
-        </w:rPr>
-        <w:t xml:space="preserve"> is used on the</w:t>
+        <w:t>framework for web applications</w:t>
+      </w:r>
+      <w:r>
+        <w:rPr>
+          <w:rFonts w:ascii="Segoe UI" w:hAnsi="Segoe UI" w:cs="Segoe UI"/>
+          <w:sz w:val="25"/>
+          <w:szCs w:val="25"/>
+        </w:rPr>
+        <w:t>. As a web app framework reacts optimizes how javascript is used on the</w:t>
       </w:r>
     </w:p>
     <w:p>
@@ -181,7 +141,6 @@
           <w:u w:val="single"/>
         </w:rPr>
       </w:pPr>
-      <w:proofErr w:type="gramStart"/>
       <w:r>
         <w:rPr>
           <w:rFonts w:ascii="Segoe UI" w:hAnsi="Segoe UI" w:cs="Segoe UI"/>
@@ -191,7 +150,6 @@
         </w:rPr>
         <w:t>Web browser to make the app dynamic.</w:t>
       </w:r>
-      <w:proofErr w:type="gramEnd"/>
     </w:p>
     <w:p>
       <w:pPr>
@@ -341,7 +299,6 @@
                 <w:sz w:val="28"/>
               </w:rPr>
             </w:pPr>
-            <w:proofErr w:type="spellStart"/>
             <w:r>
               <w:rPr>
                 <w:b/>
@@ -349,7 +306,6 @@
               </w:rPr>
               <w:t>CLoths</w:t>
             </w:r>
-            <w:proofErr w:type="spellEnd"/>
           </w:p>
         </w:tc>
         <w:tc>
@@ -440,7 +396,6 @@
           <w:szCs w:val="25"/>
         </w:rPr>
       </w:pPr>
-      <w:proofErr w:type="gramStart"/>
       <w:r>
         <w:rPr>
           <w:rFonts w:ascii="Segoe UI" w:hAnsi="Segoe UI" w:cs="Segoe UI"/>
@@ -448,48 +403,58 @@
           <w:sz w:val="25"/>
           <w:szCs w:val="25"/>
         </w:rPr>
-        <w:t>they</w:t>
-      </w:r>
-      <w:proofErr w:type="gramEnd"/>
-      <w:r>
+        <w:t>they use their computer's web browser to view a web application</w:t>
+      </w:r>
+      <w:r>
+        <w:rPr>
+          <w:rFonts w:ascii="Segoe UI" w:hAnsi="Segoe UI" w:cs="Segoe UI"/>
+          <w:color w:val="3C3B37"/>
+          <w:sz w:val="25"/>
+          <w:szCs w:val="25"/>
+        </w:rPr>
+        <w:t>. When they're visiting the Web application's url, under the hood, they're actually making a request for resources that are hosted on a computer somewhere out there in the world.</w:t>
+      </w:r>
+    </w:p>
+    <w:p>
+      <w:pPr>
+        <w:pStyle w:val="transcript--underline-cue--3osdw"/>
+        <w:spacing w:before="0" w:beforeAutospacing="0" w:after="0" w:afterAutospacing="0"/>
+        <w:rPr>
+          <w:rFonts w:ascii="Segoe UI" w:hAnsi="Segoe UI" w:cs="Segoe UI"/>
+          <w:color w:val="3C3B37"/>
+          <w:sz w:val="25"/>
+          <w:szCs w:val="25"/>
+        </w:rPr>
+      </w:pPr>
+    </w:p>
+    <w:p>
+      <w:pPr>
+        <w:pStyle w:val="transcript--underline-cue--3osdw"/>
+        <w:spacing w:before="0" w:beforeAutospacing="0" w:after="0" w:afterAutospacing="0"/>
         <w:rPr>
           <w:rFonts w:ascii="Segoe UI" w:hAnsi="Segoe UI" w:cs="Segoe UI"/>
           <w:color w:val="C00000"/>
           <w:sz w:val="25"/>
           <w:szCs w:val="25"/>
         </w:rPr>
-        <w:t xml:space="preserve"> use their computer's web browser to view a web application</w:t>
-      </w:r>
-      <w:r>
-        <w:rPr>
-          <w:rFonts w:ascii="Segoe UI" w:hAnsi="Segoe UI" w:cs="Segoe UI"/>
-          <w:color w:val="3C3B37"/>
-          <w:sz w:val="25"/>
-          <w:szCs w:val="25"/>
-        </w:rPr>
-        <w:t xml:space="preserve">. When they're visiting the Web application's </w:t>
-      </w:r>
-      <w:proofErr w:type="spellStart"/>
-      <w:proofErr w:type="gramStart"/>
-      <w:r>
-        <w:rPr>
-          <w:rFonts w:ascii="Segoe UI" w:hAnsi="Segoe UI" w:cs="Segoe UI"/>
-          <w:color w:val="3C3B37"/>
-          <w:sz w:val="25"/>
-          <w:szCs w:val="25"/>
-        </w:rPr>
-        <w:t>url</w:t>
-      </w:r>
-      <w:proofErr w:type="spellEnd"/>
-      <w:proofErr w:type="gramEnd"/>
-      <w:r>
-        <w:rPr>
-          <w:rFonts w:ascii="Segoe UI" w:hAnsi="Segoe UI" w:cs="Segoe UI"/>
-          <w:color w:val="3C3B37"/>
-          <w:sz w:val="25"/>
-          <w:szCs w:val="25"/>
-        </w:rPr>
-        <w:t>, under the hood, they're actually making a request for resources that are hosted on a computer somewhere out there in the world.</w:t>
+      </w:pPr>
+      <w:r>
+        <w:rPr>
+          <w:rFonts w:ascii="Segoe UI" w:hAnsi="Segoe UI" w:cs="Segoe UI"/>
+          <w:color w:val="3C3B37"/>
+          <w:sz w:val="25"/>
+          <w:szCs w:val="25"/>
+        </w:rPr>
+        <w:t xml:space="preserve">Luckily the internet is equipped to direct this resource to that very computer which contains the proper resources. </w:t>
+      </w:r>
+      <w:r>
+        <w:rPr>
+          <w:rFonts w:ascii="Segoe UI" w:hAnsi="Segoe UI" w:cs="Segoe UI"/>
+          <w:color w:val="C00000"/>
+          <w:sz w:val="25"/>
+          <w:szCs w:val="25"/>
+        </w:rPr>
+        <w:t>That computer will be running a server and the servers purpose is to respond to that web request with the proper web application resources.</w:t>
       </w:r>
     </w:p>
     <w:p>
@@ -510,113 +475,20 @@
         <w:spacing w:before="0" w:beforeAutospacing="0" w:after="0" w:afterAutospacing="0"/>
         <w:rPr>
           <w:rFonts w:ascii="Segoe UI" w:hAnsi="Segoe UI" w:cs="Segoe UI"/>
-          <w:color w:val="C00000"/>
-          <w:sz w:val="25"/>
-          <w:szCs w:val="25"/>
-        </w:rPr>
-      </w:pPr>
-      <w:r>
-        <w:rPr>
-          <w:rFonts w:ascii="Segoe UI" w:hAnsi="Segoe UI" w:cs="Segoe UI"/>
-          <w:color w:val="3C3B37"/>
-          <w:sz w:val="25"/>
-          <w:szCs w:val="25"/>
-        </w:rPr>
-        <w:t xml:space="preserve">Luckily the internet is equipped to direct this resource to that very computer which contains the proper resources. </w:t>
-      </w:r>
-      <w:r>
-        <w:rPr>
-          <w:rFonts w:ascii="Segoe UI" w:hAnsi="Segoe UI" w:cs="Segoe UI"/>
-          <w:color w:val="C00000"/>
-          <w:sz w:val="25"/>
-          <w:szCs w:val="25"/>
-        </w:rPr>
-        <w:t xml:space="preserve">That computer will be running a server and the </w:t>
-      </w:r>
-      <w:proofErr w:type="gramStart"/>
-      <w:r>
-        <w:rPr>
-          <w:rFonts w:ascii="Segoe UI" w:hAnsi="Segoe UI" w:cs="Segoe UI"/>
-          <w:color w:val="C00000"/>
-          <w:sz w:val="25"/>
-          <w:szCs w:val="25"/>
-        </w:rPr>
-        <w:t>servers</w:t>
-      </w:r>
-      <w:proofErr w:type="gramEnd"/>
-      <w:r>
-        <w:rPr>
-          <w:rFonts w:ascii="Segoe UI" w:hAnsi="Segoe UI" w:cs="Segoe UI"/>
-          <w:color w:val="C00000"/>
-          <w:sz w:val="25"/>
-          <w:szCs w:val="25"/>
-        </w:rPr>
-        <w:t xml:space="preserve"> purpose is to respond to that web request with the proper web application resources.</w:t>
-      </w:r>
-    </w:p>
-    <w:p>
-      <w:pPr>
-        <w:pStyle w:val="transcript--underline-cue--3osdw"/>
-        <w:spacing w:before="0" w:beforeAutospacing="0" w:after="0" w:afterAutospacing="0"/>
-        <w:rPr>
-          <w:rFonts w:ascii="Segoe UI" w:hAnsi="Segoe UI" w:cs="Segoe UI"/>
-          <w:color w:val="3C3B37"/>
-          <w:sz w:val="25"/>
-          <w:szCs w:val="25"/>
-        </w:rPr>
-      </w:pPr>
-    </w:p>
-    <w:p>
-      <w:pPr>
-        <w:pStyle w:val="transcript--underline-cue--3osdw"/>
-        <w:spacing w:before="0" w:beforeAutospacing="0" w:after="0" w:afterAutospacing="0"/>
-        <w:rPr>
-          <w:rFonts w:ascii="Segoe UI" w:hAnsi="Segoe UI" w:cs="Segoe UI"/>
           <w:color w:val="007791"/>
           <w:sz w:val="25"/>
           <w:szCs w:val="25"/>
           <w:u w:val="single"/>
         </w:rPr>
       </w:pPr>
-      <w:proofErr w:type="gramStart"/>
-      <w:r>
-        <w:rPr>
-          <w:rFonts w:ascii="Segoe UI" w:hAnsi="Segoe UI" w:cs="Segoe UI"/>
-          <w:color w:val="3C3B37"/>
-          <w:sz w:val="25"/>
-          <w:szCs w:val="25"/>
-        </w:rPr>
-        <w:t xml:space="preserve">The html, </w:t>
-      </w:r>
-      <w:proofErr w:type="spellStart"/>
-      <w:r>
-        <w:rPr>
-          <w:rFonts w:ascii="Segoe UI" w:hAnsi="Segoe UI" w:cs="Segoe UI"/>
-          <w:color w:val="3C3B37"/>
-          <w:sz w:val="25"/>
-          <w:szCs w:val="25"/>
-        </w:rPr>
-        <w:t>css</w:t>
-      </w:r>
-      <w:proofErr w:type="spellEnd"/>
-      <w:r>
-        <w:rPr>
-          <w:rFonts w:ascii="Segoe UI" w:hAnsi="Segoe UI" w:cs="Segoe UI"/>
-          <w:color w:val="3C3B37"/>
-          <w:sz w:val="25"/>
-          <w:szCs w:val="25"/>
-        </w:rPr>
-        <w:t>, and JavaScript files which construct the web application on the browser.</w:t>
-      </w:r>
-      <w:proofErr w:type="gramEnd"/>
-      <w:r>
-        <w:rPr>
-          <w:rFonts w:ascii="Segoe UI" w:hAnsi="Segoe UI" w:cs="Segoe UI"/>
-          <w:color w:val="3C3B37"/>
-          <w:sz w:val="25"/>
-          <w:szCs w:val="25"/>
-        </w:rPr>
-        <w:t xml:space="preserve"> It sends those </w:t>
+      <w:r>
+        <w:rPr>
+          <w:rFonts w:ascii="Segoe UI" w:hAnsi="Segoe UI" w:cs="Segoe UI"/>
+          <w:color w:val="3C3B37"/>
+          <w:sz w:val="25"/>
+          <w:szCs w:val="25"/>
+        </w:rPr>
+        <w:t xml:space="preserve">The html, css, and JavaScript files which construct the web application on the browser. It sends those </w:t>
       </w:r>
       <w:r>
         <w:rPr>
@@ -627,69 +499,8 @@
           <w:szCs w:val="25"/>
           <w:shd w:val="clear" w:color="auto" w:fill="E6F2F5"/>
         </w:rPr>
-        <w:t xml:space="preserve">documents back to the client visiting </w:t>
-      </w:r>
-      <w:proofErr w:type="spellStart"/>
-      <w:r>
-        <w:rPr>
-          <w:rStyle w:val="transcript--highlight-cue--1begq"/>
-          <w:rFonts w:ascii="Segoe UI" w:hAnsi="Segoe UI" w:cs="Segoe UI"/>
-          <w:color w:val="3C3B37"/>
-          <w:sz w:val="25"/>
-          <w:szCs w:val="25"/>
-          <w:shd w:val="clear" w:color="auto" w:fill="E6F2F5"/>
-        </w:rPr>
-        <w:t>url</w:t>
-      </w:r>
-      <w:proofErr w:type="spellEnd"/>
-      <w:r>
-        <w:rPr>
-          <w:rStyle w:val="transcript--highlight-cue--1begq"/>
-          <w:rFonts w:ascii="Segoe UI" w:hAnsi="Segoe UI" w:cs="Segoe UI"/>
-          <w:color w:val="3C3B37"/>
-          <w:sz w:val="25"/>
-          <w:szCs w:val="25"/>
-          <w:shd w:val="clear" w:color="auto" w:fill="E6F2F5"/>
-        </w:rPr>
-        <w:t xml:space="preserve"> and then the browser recognizes with the html, </w:t>
-      </w:r>
-      <w:proofErr w:type="spellStart"/>
-      <w:r>
-        <w:rPr>
-          <w:rStyle w:val="transcript--highlight-cue--1begq"/>
-          <w:rFonts w:ascii="Segoe UI" w:hAnsi="Segoe UI" w:cs="Segoe UI"/>
-          <w:color w:val="3C3B37"/>
-          <w:sz w:val="25"/>
-          <w:szCs w:val="25"/>
-          <w:shd w:val="clear" w:color="auto" w:fill="E6F2F5"/>
-        </w:rPr>
-        <w:t>css</w:t>
-      </w:r>
-      <w:proofErr w:type="spellEnd"/>
-      <w:r>
-        <w:rPr>
-          <w:rStyle w:val="transcript--highlight-cue--1begq"/>
-          <w:rFonts w:ascii="Segoe UI" w:hAnsi="Segoe UI" w:cs="Segoe UI"/>
-          <w:color w:val="3C3B37"/>
-          <w:sz w:val="25"/>
-          <w:szCs w:val="25"/>
-          <w:shd w:val="clear" w:color="auto" w:fill="E6F2F5"/>
-        </w:rPr>
-        <w:t xml:space="preserve"> and </w:t>
-      </w:r>
-      <w:proofErr w:type="spellStart"/>
-      <w:r>
-        <w:rPr>
-          <w:rStyle w:val="transcript--highlight-cue--1begq"/>
-          <w:rFonts w:ascii="Segoe UI" w:hAnsi="Segoe UI" w:cs="Segoe UI"/>
-          <w:color w:val="3C3B37"/>
-          <w:sz w:val="25"/>
-          <w:szCs w:val="25"/>
-          <w:shd w:val="clear" w:color="auto" w:fill="E6F2F5"/>
-        </w:rPr>
-        <w:t>js</w:t>
-      </w:r>
-      <w:proofErr w:type="spellEnd"/>
+        <w:t>documents back to the client visiting url and then the browser recognizes with the html, css and js</w:t>
+      </w:r>
       <w:r>
         <w:rPr>
           <w:rFonts w:ascii="Segoe UI" w:hAnsi="Segoe UI" w:cs="Segoe UI"/>
@@ -1026,27 +837,7 @@
           <w:sz w:val="28"/>
           <w:szCs w:val="28"/>
         </w:rPr>
-        <w:t xml:space="preserve">Then you can run $ code /folder to open folders in </w:t>
-      </w:r>
-      <w:proofErr w:type="spellStart"/>
-      <w:r>
-        <w:rPr>
-          <w:rFonts w:ascii="Segoe UI" w:hAnsi="Segoe UI" w:cs="Segoe UI"/>
-          <w:color w:val="3C3B37"/>
-          <w:sz w:val="28"/>
-          <w:szCs w:val="28"/>
-        </w:rPr>
-        <w:t>VSCode</w:t>
-      </w:r>
-      <w:proofErr w:type="spellEnd"/>
-      <w:r>
-        <w:rPr>
-          <w:rFonts w:ascii="Segoe UI" w:hAnsi="Segoe UI" w:cs="Segoe UI"/>
-          <w:color w:val="3C3B37"/>
-          <w:sz w:val="28"/>
-          <w:szCs w:val="28"/>
-        </w:rPr>
-        <w:t xml:space="preserve"> from your shell.</w:t>
+        <w:t>Then you can run $ code /folder to open folders in VSCode from your shell.</w:t>
       </w:r>
     </w:p>
     <w:p>
@@ -1095,39 +886,8 @@
           <w:sz w:val="28"/>
           <w:szCs w:val="28"/>
         </w:rPr>
-        <w:t xml:space="preserve">For the command line application, on </w:t>
-      </w:r>
-      <w:proofErr w:type="spellStart"/>
-      <w:r>
-        <w:rPr>
-          <w:rFonts w:ascii="Segoe UI" w:hAnsi="Segoe UI" w:cs="Segoe UI"/>
-          <w:color w:val="3C3B37"/>
-          <w:sz w:val="28"/>
-          <w:szCs w:val="28"/>
-        </w:rPr>
-        <w:t>MacOS</w:t>
-      </w:r>
-      <w:proofErr w:type="spellEnd"/>
-      <w:r>
-        <w:rPr>
-          <w:rFonts w:ascii="Segoe UI" w:hAnsi="Segoe UI" w:cs="Segoe UI"/>
-          <w:color w:val="3C3B37"/>
-          <w:sz w:val="28"/>
-          <w:szCs w:val="28"/>
-        </w:rPr>
-        <w:t xml:space="preserve"> or Linux, I recommend the native Terminal application (or Iterm2)</w:t>
-      </w:r>
-      <w:proofErr w:type="gramStart"/>
-      <w:r>
-        <w:rPr>
-          <w:rFonts w:ascii="Segoe UI" w:hAnsi="Segoe UI" w:cs="Segoe UI"/>
-          <w:color w:val="3C3B37"/>
-          <w:sz w:val="28"/>
-          <w:szCs w:val="28"/>
-        </w:rPr>
-        <w:t>..</w:t>
-      </w:r>
-      <w:proofErr w:type="gramEnd"/>
+        <w:t>For the command line application, on MacOS or Linux, I recommend the native Terminal application (or Iterm2)..</w:t>
+      </w:r>
     </w:p>
     <w:p>
       <w:pPr>
@@ -1162,139 +922,7 @@
           <w:sz w:val="28"/>
           <w:szCs w:val="28"/>
         </w:rPr>
-        <w:t xml:space="preserve">WINDOWS USERS: I absolutely recommend downloading </w:t>
-      </w:r>
-      <w:proofErr w:type="spellStart"/>
-      <w:r>
-        <w:rPr>
-          <w:rStyle w:val="Strong"/>
-          <w:rFonts w:ascii="Segoe UI" w:hAnsi="Segoe UI" w:cs="Segoe UI"/>
-          <w:color w:val="3C3B37"/>
-          <w:sz w:val="28"/>
-          <w:szCs w:val="28"/>
-        </w:rPr>
-        <w:t>Git</w:t>
-      </w:r>
-      <w:proofErr w:type="spellEnd"/>
-      <w:r>
-        <w:rPr>
-          <w:rStyle w:val="Strong"/>
-          <w:rFonts w:ascii="Segoe UI" w:hAnsi="Segoe UI" w:cs="Segoe UI"/>
-          <w:color w:val="3C3B37"/>
-          <w:sz w:val="28"/>
-          <w:szCs w:val="28"/>
-        </w:rPr>
-        <w:t xml:space="preserve"> Bash. This course was recorded using a bash environment. Using </w:t>
-      </w:r>
-      <w:proofErr w:type="spellStart"/>
-      <w:r>
-        <w:rPr>
-          <w:rStyle w:val="Strong"/>
-          <w:rFonts w:ascii="Segoe UI" w:hAnsi="Segoe UI" w:cs="Segoe UI"/>
-          <w:color w:val="3C3B37"/>
-          <w:sz w:val="28"/>
-          <w:szCs w:val="28"/>
-        </w:rPr>
-        <w:t>Git</w:t>
-      </w:r>
-      <w:proofErr w:type="spellEnd"/>
-      <w:r>
-        <w:rPr>
-          <w:rStyle w:val="Strong"/>
-          <w:rFonts w:ascii="Segoe UI" w:hAnsi="Segoe UI" w:cs="Segoe UI"/>
-          <w:color w:val="3C3B37"/>
-          <w:sz w:val="28"/>
-          <w:szCs w:val="28"/>
-        </w:rPr>
-        <w:t xml:space="preserve"> Bash will make doing this course a smooth </w:t>
-      </w:r>
-      <w:proofErr w:type="gramStart"/>
-      <w:r>
-        <w:rPr>
-          <w:rStyle w:val="Strong"/>
-          <w:rFonts w:ascii="Segoe UI" w:hAnsi="Segoe UI" w:cs="Segoe UI"/>
-          <w:color w:val="3C3B37"/>
-          <w:sz w:val="28"/>
-          <w:szCs w:val="28"/>
-        </w:rPr>
-        <w:t>process.</w:t>
-      </w:r>
-      <w:proofErr w:type="gramEnd"/>
-      <w:r>
-        <w:rPr>
-          <w:rStyle w:val="Strong"/>
-          <w:rFonts w:ascii="Segoe UI" w:hAnsi="Segoe UI" w:cs="Segoe UI"/>
-          <w:color w:val="3C3B37"/>
-          <w:sz w:val="28"/>
-          <w:szCs w:val="28"/>
-        </w:rPr>
-        <w:t xml:space="preserve"> Here’s a great </w:t>
-      </w:r>
-      <w:proofErr w:type="spellStart"/>
-      <w:r>
-        <w:rPr>
-          <w:rStyle w:val="Strong"/>
-          <w:rFonts w:ascii="Segoe UI" w:hAnsi="Segoe UI" w:cs="Segoe UI"/>
-          <w:color w:val="3C3B37"/>
-          <w:sz w:val="28"/>
-          <w:szCs w:val="28"/>
-        </w:rPr>
-        <w:t>stackoverflow</w:t>
-      </w:r>
-      <w:proofErr w:type="spellEnd"/>
-      <w:r>
-        <w:rPr>
-          <w:rStyle w:val="Strong"/>
-          <w:rFonts w:ascii="Segoe UI" w:hAnsi="Segoe UI" w:cs="Segoe UI"/>
-          <w:color w:val="3C3B37"/>
-          <w:sz w:val="28"/>
-          <w:szCs w:val="28"/>
-        </w:rPr>
-        <w:t xml:space="preserve"> thread for configuring </w:t>
-      </w:r>
-      <w:proofErr w:type="spellStart"/>
-      <w:r>
-        <w:rPr>
-          <w:rStyle w:val="Strong"/>
-          <w:rFonts w:ascii="Segoe UI" w:hAnsi="Segoe UI" w:cs="Segoe UI"/>
-          <w:color w:val="3C3B37"/>
-          <w:sz w:val="28"/>
-          <w:szCs w:val="28"/>
-        </w:rPr>
-        <w:t>Git</w:t>
-      </w:r>
-      <w:proofErr w:type="spellEnd"/>
-      <w:r>
-        <w:rPr>
-          <w:rStyle w:val="Strong"/>
-          <w:rFonts w:ascii="Segoe UI" w:hAnsi="Segoe UI" w:cs="Segoe UI"/>
-          <w:color w:val="3C3B37"/>
-          <w:sz w:val="28"/>
-          <w:szCs w:val="28"/>
-        </w:rPr>
-        <w:t xml:space="preserve"> Bash on </w:t>
-      </w:r>
-      <w:proofErr w:type="spellStart"/>
-      <w:r>
-        <w:rPr>
-          <w:rStyle w:val="Strong"/>
-          <w:rFonts w:ascii="Segoe UI" w:hAnsi="Segoe UI" w:cs="Segoe UI"/>
-          <w:color w:val="3C3B37"/>
-          <w:sz w:val="28"/>
-          <w:szCs w:val="28"/>
-        </w:rPr>
-        <w:t>on</w:t>
-      </w:r>
-      <w:proofErr w:type="spellEnd"/>
-      <w:r>
-        <w:rPr>
-          <w:rStyle w:val="Strong"/>
-          <w:rFonts w:ascii="Segoe UI" w:hAnsi="Segoe UI" w:cs="Segoe UI"/>
-          <w:color w:val="3C3B37"/>
-          <w:sz w:val="28"/>
-          <w:szCs w:val="28"/>
-        </w:rPr>
-        <w:t xml:space="preserve"> Windows: </w:t>
+        <w:t>WINDOWS USERS: I absolutely recommend downloading Git Bash. This course was recorded using a bash environment. Using Git Bash will make doing this course a smooth process. Here’s a great stackoverflow thread for configuring Git Bash on on Windows: </w:t>
       </w:r>
       <w:hyperlink r:id="rId7" w:tgtFrame="_blank" w:history="1">
         <w:r>
@@ -1443,27 +1071,7 @@
           <w:sz w:val="28"/>
           <w:szCs w:val="28"/>
         </w:rPr>
-        <w:t xml:space="preserve">$ </w:t>
-      </w:r>
-      <w:proofErr w:type="spellStart"/>
-      <w:r>
-        <w:rPr>
-          <w:rFonts w:ascii="Segoe UI" w:hAnsi="Segoe UI" w:cs="Segoe UI"/>
-          <w:color w:val="3C3B37"/>
-          <w:sz w:val="28"/>
-          <w:szCs w:val="28"/>
-        </w:rPr>
-        <w:t>npm</w:t>
-      </w:r>
-      <w:proofErr w:type="spellEnd"/>
-      <w:r>
-        <w:rPr>
-          <w:rFonts w:ascii="Segoe UI" w:hAnsi="Segoe UI" w:cs="Segoe UI"/>
-          <w:color w:val="3C3B37"/>
-          <w:sz w:val="28"/>
-          <w:szCs w:val="28"/>
-        </w:rPr>
-        <w:t xml:space="preserve"> -v</w:t>
+        <w:t>$ npm -v</w:t>
       </w:r>
     </w:p>
     <w:p>
@@ -1696,131 +1304,66 @@
           <w:u w:val="single"/>
         </w:rPr>
         <w:lastRenderedPageBreak/>
-        <w:t xml:space="preserve">Set up </w:t>
-      </w:r>
-      <w:proofErr w:type="spellStart"/>
-      <w:r>
-        <w:rPr>
-          <w:b/>
-          <w:color w:val="C00000"/>
-          <w:sz w:val="40"/>
-          <w:u w:val="single"/>
-        </w:rPr>
-        <w:t>portfoilio</w:t>
-      </w:r>
-      <w:proofErr w:type="spellEnd"/>
-      <w:r>
-        <w:rPr>
-          <w:b/>
-          <w:color w:val="C00000"/>
-          <w:sz w:val="40"/>
-          <w:u w:val="single"/>
-        </w:rPr>
-        <w:t xml:space="preserve"> app</w:t>
-      </w:r>
-    </w:p>
-    <w:p>
-      <w:pPr>
-        <w:rPr>
-          <w:sz w:val="28"/>
-        </w:rPr>
-      </w:pPr>
-      <w:proofErr w:type="gramStart"/>
-      <w:r>
-        <w:rPr>
-          <w:sz w:val="28"/>
-        </w:rPr>
-        <w:t>1.mkdir</w:t>
-      </w:r>
-      <w:proofErr w:type="gramEnd"/>
-      <w:r>
-        <w:rPr>
-          <w:sz w:val="28"/>
-        </w:rPr>
-        <w:t xml:space="preserve"> react-</w:t>
-      </w:r>
-      <w:proofErr w:type="spellStart"/>
+        <w:t>Set up portfoilio app</w:t>
+      </w:r>
+    </w:p>
+    <w:p>
+      <w:pPr>
+        <w:rPr>
+          <w:sz w:val="28"/>
+        </w:rPr>
+      </w:pPr>
+      <w:r>
+        <w:rPr>
+          <w:sz w:val="28"/>
+        </w:rPr>
+        <w:t>1.mkdir react-</w:t>
+      </w:r>
       <w:r>
         <w:rPr>
           <w:sz w:val="28"/>
         </w:rPr>
         <w:t>bootcamp</w:t>
       </w:r>
-      <w:proofErr w:type="spellEnd"/>
-    </w:p>
-    <w:p>
-      <w:pPr>
-        <w:rPr>
-          <w:sz w:val="28"/>
-        </w:rPr>
-      </w:pPr>
-      <w:proofErr w:type="spellStart"/>
-      <w:r>
-        <w:rPr>
-          <w:sz w:val="28"/>
-        </w:rPr>
-        <w:t>Cd</w:t>
-      </w:r>
-      <w:proofErr w:type="spellEnd"/>
-      <w:r>
-        <w:rPr>
-          <w:sz w:val="28"/>
-        </w:rPr>
-        <w:t xml:space="preserve"> react-</w:t>
-      </w:r>
-      <w:proofErr w:type="spellStart"/>
-      <w:r>
-        <w:rPr>
-          <w:sz w:val="28"/>
-        </w:rPr>
-        <w:t>bootcamp</w:t>
-      </w:r>
-      <w:proofErr w:type="spellEnd"/>
-    </w:p>
-    <w:p>
-      <w:pPr>
-        <w:rPr>
-          <w:sz w:val="28"/>
-        </w:rPr>
-      </w:pPr>
-      <w:proofErr w:type="spellStart"/>
-      <w:r>
-        <w:rPr>
-          <w:sz w:val="28"/>
-        </w:rPr>
-        <w:t>Npx</w:t>
-      </w:r>
-      <w:proofErr w:type="spellEnd"/>
-      <w:r>
-        <w:rPr>
-          <w:sz w:val="28"/>
-        </w:rPr>
-        <w:t xml:space="preserve"> –version</w:t>
-      </w:r>
-    </w:p>
-    <w:p>
-      <w:pPr>
-        <w:rPr>
-          <w:sz w:val="28"/>
-        </w:rPr>
-      </w:pPr>
-      <w:proofErr w:type="spellStart"/>
-      <w:proofErr w:type="gramStart"/>
+    </w:p>
+    <w:p>
+      <w:pPr>
+        <w:rPr>
+          <w:sz w:val="28"/>
+        </w:rPr>
+      </w:pPr>
+      <w:r>
+        <w:rPr>
+          <w:sz w:val="28"/>
+        </w:rPr>
+        <w:t>Cd react-bootcamp</w:t>
+      </w:r>
+    </w:p>
+    <w:p>
+      <w:pPr>
+        <w:rPr>
+          <w:sz w:val="28"/>
+        </w:rPr>
+      </w:pPr>
+      <w:r>
+        <w:rPr>
+          <w:sz w:val="28"/>
+        </w:rPr>
+        <w:t>Npx –version</w:t>
+      </w:r>
+    </w:p>
+    <w:p>
+      <w:pPr>
+        <w:rPr>
+          <w:sz w:val="28"/>
+        </w:rPr>
+      </w:pPr>
       <w:r>
         <w:rPr>
           <w:color w:val="7030A0"/>
           <w:sz w:val="28"/>
         </w:rPr>
-        <w:t>npx</w:t>
-      </w:r>
-      <w:proofErr w:type="spellEnd"/>
-      <w:proofErr w:type="gramEnd"/>
-      <w:r>
-        <w:rPr>
-          <w:color w:val="7030A0"/>
-          <w:sz w:val="28"/>
-        </w:rPr>
-        <w:t xml:space="preserve"> create-react-app portfolio</w:t>
+        <w:t>npx create-react-app portfolio</w:t>
       </w:r>
       <w:r>
         <w:rPr>
@@ -1835,35 +1378,11 @@
           <w:sz w:val="28"/>
         </w:rPr>
       </w:pPr>
-      <w:proofErr w:type="spellStart"/>
-      <w:proofErr w:type="gramStart"/>
-      <w:r>
-        <w:rPr>
-          <w:sz w:val="28"/>
-        </w:rPr>
-        <w:t>goto</w:t>
-      </w:r>
-      <w:proofErr w:type="spellEnd"/>
-      <w:proofErr w:type="gramEnd"/>
-      <w:r>
-        <w:rPr>
-          <w:sz w:val="28"/>
-        </w:rPr>
-        <w:t xml:space="preserve"> command-</w:t>
-      </w:r>
-      <w:proofErr w:type="spellStart"/>
-      <w:r>
-        <w:rPr>
-          <w:sz w:val="28"/>
-        </w:rPr>
-        <w:t>pallete</w:t>
-      </w:r>
-      <w:proofErr w:type="spellEnd"/>
-      <w:r>
-        <w:rPr>
-          <w:sz w:val="28"/>
-        </w:rPr>
-        <w:t xml:space="preserve"> in visual studio and type “shell command”- add path</w:t>
+      <w:r>
+        <w:rPr>
+          <w:sz w:val="28"/>
+        </w:rPr>
+        <w:t>goto command-pallete in visual studio and type “shell command”- add path</w:t>
       </w:r>
     </w:p>
     <w:p>
@@ -1900,21 +1419,12 @@
           <w:sz w:val="28"/>
         </w:rPr>
       </w:pPr>
-      <w:proofErr w:type="gramStart"/>
       <w:r>
         <w:rPr>
           <w:color w:val="000000" w:themeColor="text1"/>
           <w:sz w:val="28"/>
         </w:rPr>
-        <w:t>1.goto</w:t>
-      </w:r>
-      <w:proofErr w:type="gramEnd"/>
-      <w:r>
-        <w:rPr>
-          <w:color w:val="000000" w:themeColor="text1"/>
-          <w:sz w:val="28"/>
-        </w:rPr>
-        <w:t xml:space="preserve"> portfolio</w:t>
+        <w:t>1.goto portfolio</w:t>
       </w:r>
     </w:p>
     <w:p>
@@ -1924,8 +1434,6 @@
           <w:sz w:val="28"/>
         </w:rPr>
       </w:pPr>
-      <w:proofErr w:type="spellStart"/>
-      <w:proofErr w:type="gramStart"/>
       <w:r>
         <w:rPr>
           <w:color w:val="7030A0"/>
@@ -1938,16 +1446,7 @@
           <w:color w:val="7030A0"/>
           <w:sz w:val="28"/>
         </w:rPr>
-        <w:t>pm</w:t>
-      </w:r>
-      <w:proofErr w:type="spellEnd"/>
-      <w:proofErr w:type="gramEnd"/>
-      <w:r>
-        <w:rPr>
-          <w:color w:val="7030A0"/>
-          <w:sz w:val="28"/>
-        </w:rPr>
-        <w:t xml:space="preserve"> run start</w:t>
+        <w:t>pm run start</w:t>
       </w:r>
       <w:r>
         <w:rPr>
@@ -2083,7 +1582,6 @@
                 <w:u w:val="single"/>
               </w:rPr>
             </w:pPr>
-            <w:proofErr w:type="gramStart"/>
             <w:r>
               <w:rPr>
                 <w:rStyle w:val="transcript--highlight-cue--1begq"/>
@@ -2094,20 +1592,7 @@
                 <w:u w:val="single"/>
                 <w:shd w:val="clear" w:color="auto" w:fill="E6F2F5"/>
               </w:rPr>
-              <w:t>uses</w:t>
-            </w:r>
-            <w:proofErr w:type="gramEnd"/>
-            <w:r>
-              <w:rPr>
-                <w:rStyle w:val="transcript--highlight-cue--1begq"/>
-                <w:rFonts w:ascii="Segoe UI" w:hAnsi="Segoe UI" w:cs="Segoe UI"/>
-                <w:color w:val="000000" w:themeColor="text1"/>
-                <w:sz w:val="25"/>
-                <w:szCs w:val="25"/>
-                <w:u w:val="single"/>
-                <w:shd w:val="clear" w:color="auto" w:fill="E6F2F5"/>
-              </w:rPr>
-              <w:t xml:space="preserve"> it to display the content on the page.</w:t>
+              <w:t>uses it to display the content on the page.</w:t>
             </w:r>
           </w:p>
           <w:p>
@@ -2194,7 +1679,6 @@
                 <w:u w:val="single"/>
               </w:rPr>
             </w:pPr>
-            <w:proofErr w:type="gramStart"/>
             <w:r>
               <w:rPr>
                 <w:rFonts w:ascii="Segoe UI" w:hAnsi="Segoe UI" w:cs="Segoe UI"/>
@@ -2203,18 +1687,7 @@
                 <w:szCs w:val="25"/>
                 <w:u w:val="single"/>
               </w:rPr>
-              <w:t>by</w:t>
-            </w:r>
-            <w:proofErr w:type="gramEnd"/>
-            <w:r>
-              <w:rPr>
-                <w:rFonts w:ascii="Segoe UI" w:hAnsi="Segoe UI" w:cs="Segoe UI"/>
-                <w:color w:val="000000" w:themeColor="text1"/>
-                <w:sz w:val="25"/>
-                <w:szCs w:val="25"/>
-                <w:u w:val="single"/>
-              </w:rPr>
-              <w:t xml:space="preserve"> importing global values and methods that are defined within the react library.</w:t>
+              <w:t>by importing global values and methods that are defined within the react library.</w:t>
             </w:r>
           </w:p>
           <w:p>
@@ -2254,16 +1727,8 @@
               <w:rPr>
                 <w:sz w:val="28"/>
               </w:rPr>
-              <w:t>Import react-</w:t>
+              <w:t>Import react-dom</w:t>
             </w:r>
-            <w:proofErr w:type="spellStart"/>
-            <w:r>
-              <w:rPr>
-                <w:sz w:val="28"/>
-              </w:rPr>
-              <w:t>dom</w:t>
-            </w:r>
-            <w:proofErr w:type="spellEnd"/>
           </w:p>
         </w:tc>
         <w:tc>
@@ -2311,7 +1776,6 @@
                 <w:szCs w:val="25"/>
               </w:rPr>
             </w:pPr>
-            <w:proofErr w:type="gramStart"/>
             <w:r>
               <w:rPr>
                 <w:rStyle w:val="transcript--highlight-cue--1begq"/>
@@ -2321,19 +1785,7 @@
                 <w:szCs w:val="25"/>
                 <w:shd w:val="clear" w:color="auto" w:fill="E6F2F5"/>
               </w:rPr>
-              <w:t>itself</w:t>
-            </w:r>
-            <w:proofErr w:type="gramEnd"/>
-            <w:r>
-              <w:rPr>
-                <w:rStyle w:val="transcript--highlight-cue--1begq"/>
-                <w:rFonts w:ascii="Segoe UI" w:hAnsi="Segoe UI" w:cs="Segoe UI"/>
-                <w:color w:val="3C3B37"/>
-                <w:sz w:val="25"/>
-                <w:szCs w:val="25"/>
-                <w:shd w:val="clear" w:color="auto" w:fill="E6F2F5"/>
-              </w:rPr>
-              <w:t>.</w:t>
+              <w:t>itself.</w:t>
             </w:r>
           </w:p>
           <w:p>
@@ -2357,14 +1809,12 @@
                 <w:sz w:val="28"/>
               </w:rPr>
             </w:pPr>
-            <w:proofErr w:type="spellStart"/>
             <w:r>
               <w:rPr>
                 <w:sz w:val="28"/>
               </w:rPr>
               <w:t>Sericeworker</w:t>
             </w:r>
-            <w:proofErr w:type="spellEnd"/>
           </w:p>
         </w:tc>
         <w:tc>
@@ -2405,7 +1855,6 @@
                 <w:sz w:val="28"/>
               </w:rPr>
             </w:pPr>
-            <w:proofErr w:type="spellStart"/>
             <w:r>
               <w:rPr>
                 <w:rFonts w:ascii="Segoe UI" w:hAnsi="Segoe UI" w:cs="Segoe UI"/>
@@ -2415,7 +1864,6 @@
               </w:rPr>
               <w:t>ReactDOM.render</w:t>
             </w:r>
-            <w:proofErr w:type="spellEnd"/>
           </w:p>
           <w:p>
             <w:pPr>
@@ -2454,27 +1902,7 @@
                 <w:sz w:val="25"/>
                 <w:szCs w:val="25"/>
               </w:rPr>
-              <w:t> </w:t>
-            </w:r>
-            <w:proofErr w:type="spellStart"/>
-            <w:r>
-              <w:rPr>
-                <w:rFonts w:ascii="Segoe UI" w:hAnsi="Segoe UI" w:cs="Segoe UI"/>
-                <w:color w:val="000000" w:themeColor="text1"/>
-                <w:sz w:val="25"/>
-                <w:szCs w:val="25"/>
-              </w:rPr>
-              <w:t>ReactDOM.render</w:t>
-            </w:r>
-            <w:proofErr w:type="spellEnd"/>
-            <w:r>
-              <w:rPr>
-                <w:rFonts w:ascii="Segoe UI" w:hAnsi="Segoe UI" w:cs="Segoe UI"/>
-                <w:color w:val="000000" w:themeColor="text1"/>
-                <w:sz w:val="25"/>
-                <w:szCs w:val="25"/>
-              </w:rPr>
-              <w:t xml:space="preserve"> is a function which takes your react code and then inserts it into</w:t>
+              <w:t> ReactDOM.render is a function which takes your react code and then inserts it into</w:t>
             </w:r>
           </w:p>
           <w:p>
@@ -2488,7 +1916,6 @@
                 <w:szCs w:val="25"/>
               </w:rPr>
             </w:pPr>
-            <w:proofErr w:type="gramStart"/>
             <w:r>
               <w:rPr>
                 <w:rStyle w:val="transcript--highlight-cue--1begq"/>
@@ -2498,19 +1925,7 @@
                 <w:szCs w:val="25"/>
                 <w:shd w:val="clear" w:color="auto" w:fill="E6F2F5"/>
               </w:rPr>
-              <w:t>the</w:t>
-            </w:r>
-            <w:proofErr w:type="gramEnd"/>
-            <w:r>
-              <w:rPr>
-                <w:rStyle w:val="transcript--highlight-cue--1begq"/>
-                <w:rFonts w:ascii="Segoe UI" w:hAnsi="Segoe UI" w:cs="Segoe UI"/>
-                <w:color w:val="000000" w:themeColor="text1"/>
-                <w:sz w:val="25"/>
-                <w:szCs w:val="25"/>
-                <w:shd w:val="clear" w:color="auto" w:fill="E6F2F5"/>
-              </w:rPr>
-              <w:t xml:space="preserve"> html.</w:t>
+              <w:t>the html.</w:t>
             </w:r>
           </w:p>
           <w:p>
@@ -2559,7 +1974,6 @@
                 <w:szCs w:val="25"/>
               </w:rPr>
             </w:pPr>
-            <w:proofErr w:type="spellStart"/>
             <w:r>
               <w:rPr>
                 <w:rFonts w:ascii="Segoe UI" w:hAnsi="Segoe UI" w:cs="Segoe UI"/>
@@ -2569,43 +1983,7 @@
                 <w:u w:val="single"/>
                 <w:shd w:val="clear" w:color="auto" w:fill="E6F2F5"/>
               </w:rPr>
-              <w:t>ReactDOM.render</w:t>
-            </w:r>
-            <w:proofErr w:type="spellEnd"/>
-            <w:r>
-              <w:rPr>
-                <w:rFonts w:ascii="Segoe UI" w:hAnsi="Segoe UI" w:cs="Segoe UI"/>
-                <w:color w:val="000000" w:themeColor="text1"/>
-                <w:sz w:val="25"/>
-                <w:szCs w:val="25"/>
-                <w:u w:val="single"/>
-                <w:shd w:val="clear" w:color="auto" w:fill="E6F2F5"/>
-              </w:rPr>
-              <w:t xml:space="preserve"> inserts </w:t>
-            </w:r>
-            <w:proofErr w:type="gramStart"/>
-            <w:r>
-              <w:rPr>
-                <w:rFonts w:ascii="Segoe UI" w:hAnsi="Segoe UI" w:cs="Segoe UI"/>
-                <w:color w:val="000000" w:themeColor="text1"/>
-                <w:sz w:val="25"/>
-                <w:szCs w:val="25"/>
-                <w:u w:val="single"/>
-                <w:shd w:val="clear" w:color="auto" w:fill="E6F2F5"/>
-              </w:rPr>
-              <w:t>this components</w:t>
-            </w:r>
-            <w:proofErr w:type="gramEnd"/>
-            <w:r>
-              <w:rPr>
-                <w:rFonts w:ascii="Segoe UI" w:hAnsi="Segoe UI" w:cs="Segoe UI"/>
-                <w:color w:val="000000" w:themeColor="text1"/>
-                <w:sz w:val="25"/>
-                <w:szCs w:val="25"/>
-                <w:u w:val="single"/>
-                <w:shd w:val="clear" w:color="auto" w:fill="E6F2F5"/>
-              </w:rPr>
-              <w:t xml:space="preserve"> JSX as HTML elements within the root div in the H.HTML.</w:t>
+              <w:t>ReactDOM.render inserts this components JSX as HTML elements within the root div in the H.HTML.</w:t>
             </w:r>
           </w:p>
         </w:tc>
@@ -2622,14 +2000,12 @@
                 <w:sz w:val="28"/>
               </w:rPr>
             </w:pPr>
-            <w:proofErr w:type="spellStart"/>
             <w:r>
               <w:rPr>
                 <w:sz w:val="28"/>
               </w:rPr>
               <w:t>Manifest.json</w:t>
             </w:r>
-            <w:proofErr w:type="spellEnd"/>
           </w:p>
         </w:tc>
         <w:tc>
@@ -2675,26 +2051,11 @@
                 <w:sz w:val="28"/>
               </w:rPr>
             </w:pPr>
-            <w:proofErr w:type="spellStart"/>
             <w:r>
               <w:rPr>
                 <w:sz w:val="28"/>
               </w:rPr>
-              <w:t>Src</w:t>
-            </w:r>
-            <w:proofErr w:type="spellEnd"/>
-            <w:r>
-              <w:rPr>
-                <w:sz w:val="28"/>
-              </w:rPr>
-              <w:t>/</w:t>
-            </w:r>
-            <w:proofErr w:type="spellStart"/>
-            <w:r>
-              <w:rPr>
-                <w:sz w:val="28"/>
-              </w:rPr>
-              <w:t>app.js,</w:t>
+              <w:t>Src/app.js,</w:t>
             </w:r>
             <w:r>
               <w:rPr>
@@ -2708,7 +2069,6 @@
               </w:rPr>
               <w:t>app.css,gitignore</w:t>
             </w:r>
-            <w:proofErr w:type="spellEnd"/>
             <w:r>
               <w:rPr>
                 <w:sz w:val="28"/>
@@ -2722,14 +2082,12 @@
                 <w:sz w:val="28"/>
               </w:rPr>
             </w:pPr>
-            <w:proofErr w:type="spellStart"/>
             <w:r>
               <w:rPr>
                 <w:sz w:val="28"/>
               </w:rPr>
               <w:t>package.json</w:t>
             </w:r>
-            <w:proofErr w:type="spellEnd"/>
           </w:p>
         </w:tc>
         <w:tc>
@@ -2783,9 +2141,512 @@
     </w:p>
     <w:p>
       <w:pPr>
-        <w:rPr>
-          <w:color w:val="7030A0"/>
-          <w:sz w:val="28"/>
+        <w:jc w:val="center"/>
+        <w:rPr>
+          <w:rFonts w:ascii="Segoe UI" w:hAnsi="Segoe UI" w:cs="Segoe UI"/>
+          <w:color w:val="FF0000"/>
+          <w:sz w:val="28"/>
+          <w:szCs w:val="21"/>
+          <w:u w:val="single"/>
+          <w:shd w:val="clear" w:color="auto" w:fill="E6F2F5"/>
+        </w:rPr>
+      </w:pPr>
+      <w:r>
+        <w:rPr>
+          <w:rFonts w:ascii="Segoe UI" w:hAnsi="Segoe UI" w:cs="Segoe UI"/>
+          <w:color w:val="FF0000"/>
+          <w:sz w:val="28"/>
+          <w:szCs w:val="21"/>
+          <w:u w:val="single"/>
+          <w:shd w:val="clear" w:color="auto" w:fill="E6F2F5"/>
+        </w:rPr>
+        <w:t>ReactDOM, Elements, and JSX</w:t>
+      </w:r>
+    </w:p>
+    <w:p>
+      <w:pPr>
+        <w:pStyle w:val="transcript--underline-cue--3osdw"/>
+        <w:spacing w:before="0" w:beforeAutospacing="0" w:after="0" w:afterAutospacing="0"/>
+        <w:rPr>
+          <w:rFonts w:ascii="Segoe UI" w:hAnsi="Segoe UI" w:cs="Segoe UI"/>
+          <w:color w:val="3C3B37"/>
+          <w:sz w:val="25"/>
+          <w:szCs w:val="25"/>
+        </w:rPr>
+      </w:pPr>
+      <w:r>
+        <w:rPr>
+          <w:rFonts w:ascii="Segoe UI" w:hAnsi="Segoe UI" w:cs="Segoe UI"/>
+          <w:color w:val="3C3B37"/>
+          <w:sz w:val="25"/>
+          <w:szCs w:val="25"/>
+        </w:rPr>
+        <w:t>But we can create an element rather quickly. A react element is the smallest object within a react application.</w:t>
+      </w:r>
+    </w:p>
+    <w:p>
+      <w:pPr>
+        <w:pStyle w:val="transcript--underline-cue--3osdw"/>
+        <w:spacing w:before="0" w:beforeAutospacing="0" w:after="0" w:afterAutospacing="0"/>
+        <w:rPr>
+          <w:rFonts w:ascii="Segoe UI" w:hAnsi="Segoe UI" w:cs="Segoe UI"/>
+          <w:color w:val="3C3B37"/>
+          <w:sz w:val="25"/>
+          <w:szCs w:val="25"/>
+        </w:rPr>
+      </w:pPr>
+      <w:r>
+        <w:rPr>
+          <w:rFonts w:ascii="Segoe UI" w:hAnsi="Segoe UI" w:cs="Segoe UI"/>
+          <w:color w:val="3C3B37"/>
+          <w:sz w:val="25"/>
+          <w:szCs w:val="25"/>
+        </w:rPr>
+        <w:t>They're pretty much copies of html elements.</w:t>
+      </w:r>
+    </w:p>
+    <w:p>
+      <w:pPr>
+        <w:pStyle w:val="transcript--underline-cue--3osdw"/>
+        <w:spacing w:before="0" w:beforeAutospacing="0" w:after="0" w:afterAutospacing="0"/>
+        <w:rPr>
+          <w:rFonts w:ascii="Segoe UI" w:hAnsi="Segoe UI" w:cs="Segoe UI"/>
+          <w:color w:val="3C3B37"/>
+          <w:sz w:val="25"/>
+          <w:szCs w:val="25"/>
+        </w:rPr>
+      </w:pPr>
+      <w:r>
+        <w:rPr>
+          <w:rFonts w:ascii="Segoe UI" w:hAnsi="Segoe UI" w:cs="Segoe UI"/>
+          <w:color w:val="3C3B37"/>
+          <w:sz w:val="25"/>
+          <w:szCs w:val="25"/>
+        </w:rPr>
+        <w:t>So think of div tags, h1 tags, image tags etc. Those are all each simple elements, and a react element is</w:t>
+      </w:r>
+    </w:p>
+    <w:p>
+      <w:pPr>
+        <w:pStyle w:val="transcript--underline-cue--3osdw"/>
+        <w:spacing w:before="0" w:beforeAutospacing="0" w:after="0" w:afterAutospacing="0"/>
+        <w:rPr>
+          <w:rFonts w:ascii="Segoe UI" w:hAnsi="Segoe UI" w:cs="Segoe UI"/>
+          <w:color w:val="3C3B37"/>
+          <w:sz w:val="25"/>
+          <w:szCs w:val="25"/>
+        </w:rPr>
+      </w:pPr>
+      <w:r>
+        <w:rPr>
+          <w:rFonts w:ascii="Segoe UI" w:hAnsi="Segoe UI" w:cs="Segoe UI"/>
+          <w:color w:val="3C3B37"/>
+          <w:sz w:val="25"/>
+          <w:szCs w:val="25"/>
+        </w:rPr>
+        <w:t>very much the same.</w:t>
+      </w:r>
+    </w:p>
+    <w:p>
+      <w:pPr>
+        <w:pStyle w:val="transcript--underline-cue--3osdw"/>
+        <w:spacing w:before="0" w:beforeAutospacing="0" w:after="0" w:afterAutospacing="0"/>
+        <w:rPr>
+          <w:rFonts w:ascii="Segoe UI" w:hAnsi="Segoe UI" w:cs="Segoe UI"/>
+          <w:color w:val="3C3B37"/>
+          <w:sz w:val="25"/>
+          <w:szCs w:val="25"/>
+        </w:rPr>
+      </w:pPr>
+      <w:r>
+        <w:rPr>
+          <w:rFonts w:ascii="Segoe UI" w:hAnsi="Segoe UI" w:cs="Segoe UI"/>
+          <w:color w:val="3C3B37"/>
+          <w:sz w:val="25"/>
+          <w:szCs w:val="25"/>
+        </w:rPr>
+        <w:t>They represent an object at that level, like a div, or an H1, or an image in react.</w:t>
+      </w:r>
+    </w:p>
+    <w:p>
+      <w:pPr>
+        <w:pStyle w:val="transcript--underline-cue--3osdw"/>
+        <w:spacing w:before="0" w:beforeAutospacing="0" w:after="0" w:afterAutospacing="0"/>
+        <w:rPr>
+          <w:rFonts w:ascii="Segoe UI" w:hAnsi="Segoe UI" w:cs="Segoe UI"/>
+          <w:color w:val="3C3B37"/>
+          <w:sz w:val="25"/>
+          <w:szCs w:val="25"/>
+        </w:rPr>
+      </w:pPr>
+      <w:r>
+        <w:rPr>
+          <w:rFonts w:ascii="Segoe UI" w:hAnsi="Segoe UI" w:cs="Segoe UI"/>
+          <w:color w:val="0070C0"/>
+          <w:sz w:val="25"/>
+          <w:szCs w:val="25"/>
+        </w:rPr>
+        <w:t>We represent those elements with a syntax called JSX</w:t>
+      </w:r>
+      <w:r>
+        <w:rPr>
+          <w:rFonts w:ascii="Segoe UI" w:hAnsi="Segoe UI" w:cs="Segoe UI"/>
+          <w:color w:val="3C3B37"/>
+          <w:sz w:val="25"/>
+          <w:szCs w:val="25"/>
+        </w:rPr>
+        <w:t>. Meaning javascript, JS,</w:t>
+      </w:r>
+    </w:p>
+    <w:p>
+      <w:pPr>
+        <w:pStyle w:val="transcript--underline-cue--3osdw"/>
+        <w:spacing w:before="0" w:beforeAutospacing="0" w:after="0" w:afterAutospacing="0"/>
+        <w:rPr>
+          <w:rFonts w:ascii="Segoe UI" w:hAnsi="Segoe UI" w:cs="Segoe UI"/>
+          <w:color w:val="3C3B37"/>
+          <w:sz w:val="25"/>
+          <w:szCs w:val="25"/>
+        </w:rPr>
+      </w:pPr>
+      <w:r>
+        <w:rPr>
+          <w:rStyle w:val="transcript--highlight-cue--1begq"/>
+          <w:rFonts w:ascii="Segoe UI" w:hAnsi="Segoe UI" w:cs="Segoe UI"/>
+          <w:color w:val="3C3B37"/>
+          <w:sz w:val="25"/>
+          <w:szCs w:val="25"/>
+          <w:shd w:val="clear" w:color="auto" w:fill="E6F2F5"/>
+        </w:rPr>
+        <w:t>and XML-like syntax, X. So XML is this other markup language like html which is based off the</w:t>
+      </w:r>
+    </w:p>
+    <w:p>
+      <w:pPr>
+        <w:pStyle w:val="transcript--underline-cue--3osdw"/>
+        <w:spacing w:before="0" w:beforeAutospacing="0" w:after="0" w:afterAutospacing="0"/>
+        <w:rPr>
+          <w:rFonts w:ascii="Segoe UI" w:hAnsi="Segoe UI" w:cs="Segoe UI"/>
+          <w:color w:val="3C3B37"/>
+          <w:sz w:val="25"/>
+          <w:szCs w:val="25"/>
+        </w:rPr>
+      </w:pPr>
+      <w:r>
+        <w:rPr>
+          <w:rFonts w:ascii="Segoe UI" w:hAnsi="Segoe UI" w:cs="Segoe UI"/>
+          <w:color w:val="3C3B37"/>
+          <w:sz w:val="25"/>
+          <w:szCs w:val="25"/>
+        </w:rPr>
+        <w:t>pattern of using arrow like tags. For our first element let's add a div, and this will say react element.</w:t>
+      </w:r>
+    </w:p>
+    <w:p>
+      <w:pPr>
+        <w:pStyle w:val="transcript--underline-cue--3osdw"/>
+        <w:spacing w:before="0" w:beforeAutospacing="0" w:after="0" w:afterAutospacing="0"/>
+        <w:rPr>
+          <w:rFonts w:ascii="Segoe UI" w:hAnsi="Segoe UI" w:cs="Segoe UI"/>
+          <w:color w:val="007791"/>
+          <w:sz w:val="25"/>
+          <w:szCs w:val="25"/>
+          <w:u w:val="single"/>
+        </w:rPr>
+      </w:pPr>
+      <w:r>
+        <w:rPr>
+          <w:rFonts w:ascii="Segoe UI" w:hAnsi="Segoe UI" w:cs="Segoe UI"/>
+          <w:color w:val="007791"/>
+          <w:sz w:val="25"/>
+          <w:szCs w:val="25"/>
+          <w:u w:val="single"/>
+        </w:rPr>
+        <w:t>So that becomes what we want to render within the application.</w:t>
+      </w:r>
+    </w:p>
+    <w:p>
+      <w:pPr>
+        <w:rPr>
+          <w:color w:val="FF0000"/>
+          <w:sz w:val="28"/>
+          <w:u w:val="single"/>
+        </w:rPr>
+      </w:pPr>
+    </w:p>
+    <w:p>
+      <w:pPr>
+        <w:rPr>
+          <w:color w:val="FF0000"/>
+          <w:sz w:val="28"/>
+          <w:u w:val="single"/>
+        </w:rPr>
+      </w:pPr>
+    </w:p>
+    <w:p>
+      <w:pPr>
+        <w:pStyle w:val="transcript--underline-cue--3osdw"/>
+        <w:spacing w:before="0" w:beforeAutospacing="0" w:after="0" w:afterAutospacing="0"/>
+        <w:rPr>
+          <w:rFonts w:ascii="Segoe UI" w:hAnsi="Segoe UI" w:cs="Segoe UI"/>
+          <w:color w:val="FF0000"/>
+          <w:sz w:val="25"/>
+          <w:szCs w:val="25"/>
+        </w:rPr>
+      </w:pPr>
+      <w:r>
+        <w:rPr>
+          <w:rFonts w:ascii="Segoe UI" w:hAnsi="Segoe UI" w:cs="Segoe UI"/>
+          <w:color w:val="3C3B37"/>
+          <w:sz w:val="25"/>
+          <w:szCs w:val="25"/>
+        </w:rPr>
+        <w:t>n</w:t>
+      </w:r>
+      <w:r>
+        <w:rPr>
+          <w:rFonts w:ascii="Segoe UI" w:hAnsi="Segoe UI" w:cs="Segoe UI"/>
+          <w:color w:val="3C3B37"/>
+          <w:sz w:val="25"/>
+          <w:szCs w:val="25"/>
+        </w:rPr>
+        <w:t xml:space="preserve">ow we have the </w:t>
+      </w:r>
+      <w:r>
+        <w:rPr>
+          <w:rFonts w:ascii="Segoe UI" w:hAnsi="Segoe UI" w:cs="Segoe UI"/>
+          <w:color w:val="FF0000"/>
+          <w:sz w:val="25"/>
+          <w:szCs w:val="25"/>
+        </w:rPr>
+        <w:t>second argument</w:t>
+      </w:r>
+      <w:r>
+        <w:rPr>
+          <w:rFonts w:ascii="Segoe UI" w:hAnsi="Segoe UI" w:cs="Segoe UI"/>
+          <w:color w:val="3C3B37"/>
+          <w:sz w:val="25"/>
+          <w:szCs w:val="25"/>
+        </w:rPr>
+        <w:t xml:space="preserve"> of the render method, and in the second argument we specify </w:t>
+      </w:r>
+      <w:r>
+        <w:rPr>
+          <w:rFonts w:ascii="Segoe UI" w:hAnsi="Segoe UI" w:cs="Segoe UI"/>
+          <w:color w:val="FF0000"/>
+          <w:sz w:val="25"/>
+          <w:szCs w:val="25"/>
+        </w:rPr>
+        <w:t>where we want</w:t>
+      </w:r>
+    </w:p>
+    <w:p>
+      <w:pPr>
+        <w:pStyle w:val="transcript--underline-cue--3osdw"/>
+        <w:spacing w:before="0" w:beforeAutospacing="0" w:after="0" w:afterAutospacing="0"/>
+        <w:rPr>
+          <w:rFonts w:ascii="Segoe UI" w:hAnsi="Segoe UI" w:cs="Segoe UI"/>
+          <w:color w:val="3C3B37"/>
+          <w:sz w:val="25"/>
+          <w:szCs w:val="25"/>
+        </w:rPr>
+      </w:pPr>
+      <w:r>
+        <w:rPr>
+          <w:rFonts w:ascii="Segoe UI" w:hAnsi="Segoe UI" w:cs="Segoe UI"/>
+          <w:color w:val="FF0000"/>
+          <w:sz w:val="25"/>
+          <w:szCs w:val="25"/>
+        </w:rPr>
+        <w:t>this react element to get inserted</w:t>
+      </w:r>
+      <w:r>
+        <w:rPr>
+          <w:rFonts w:ascii="Segoe UI" w:hAnsi="Segoe UI" w:cs="Segoe UI"/>
+          <w:color w:val="3C3B37"/>
+          <w:sz w:val="25"/>
+          <w:szCs w:val="25"/>
+        </w:rPr>
+        <w:t>. To do that we can access the core javascript document object, this</w:t>
+      </w:r>
+    </w:p>
+    <w:p>
+      <w:pPr>
+        <w:pStyle w:val="transcript--underline-cue--3osdw"/>
+        <w:spacing w:before="0" w:beforeAutospacing="0" w:after="0" w:afterAutospacing="0"/>
+        <w:rPr>
+          <w:rFonts w:ascii="Segoe UI" w:hAnsi="Segoe UI" w:cs="Segoe UI"/>
+          <w:color w:val="3C3B37"/>
+          <w:sz w:val="25"/>
+          <w:szCs w:val="25"/>
+        </w:rPr>
+      </w:pPr>
+      <w:r>
+        <w:rPr>
+          <w:rStyle w:val="transcript--highlight-cue--1begq"/>
+          <w:rFonts w:ascii="Segoe UI" w:hAnsi="Segoe UI" w:cs="Segoe UI"/>
+          <w:color w:val="3C3B37"/>
+          <w:sz w:val="25"/>
+          <w:szCs w:val="25"/>
+          <w:shd w:val="clear" w:color="auto" w:fill="E6F2F5"/>
+        </w:rPr>
+        <w:t>document object is provided to any javascript file running in the browser and there's way more to this</w:t>
+      </w:r>
+    </w:p>
+    <w:p>
+      <w:pPr>
+        <w:pStyle w:val="transcript--underline-cue--3osdw"/>
+        <w:spacing w:before="0" w:beforeAutospacing="0" w:after="0" w:afterAutospacing="0"/>
+        <w:rPr>
+          <w:rFonts w:ascii="Segoe UI" w:hAnsi="Segoe UI" w:cs="Segoe UI"/>
+          <w:color w:val="007791"/>
+          <w:sz w:val="25"/>
+          <w:szCs w:val="25"/>
+          <w:u w:val="single"/>
+        </w:rPr>
+      </w:pPr>
+      <w:r>
+        <w:rPr>
+          <w:rFonts w:ascii="Segoe UI" w:hAnsi="Segoe UI" w:cs="Segoe UI"/>
+          <w:color w:val="007791"/>
+          <w:sz w:val="25"/>
+          <w:szCs w:val="25"/>
+          <w:u w:val="single"/>
+        </w:rPr>
+        <w:t>document object than meets the eye.</w:t>
+      </w:r>
+    </w:p>
+    <w:p>
+      <w:pPr>
+        <w:pStyle w:val="transcript--underline-cue--3osdw"/>
+        <w:spacing w:before="0" w:beforeAutospacing="0" w:after="0" w:afterAutospacing="0"/>
+        <w:rPr>
+          <w:rFonts w:ascii="Segoe UI" w:hAnsi="Segoe UI" w:cs="Segoe UI"/>
+          <w:color w:val="007791"/>
+          <w:sz w:val="25"/>
+          <w:szCs w:val="25"/>
+          <w:u w:val="single"/>
+        </w:rPr>
+      </w:pPr>
+    </w:p>
+    <w:p>
+      <w:pPr>
+        <w:pStyle w:val="transcript--underline-cue--3osdw"/>
+        <w:spacing w:before="0" w:beforeAutospacing="0" w:after="0" w:afterAutospacing="0"/>
+        <w:rPr>
+          <w:rFonts w:ascii="Segoe UI" w:hAnsi="Segoe UI" w:cs="Segoe UI"/>
+          <w:color w:val="007791"/>
+          <w:sz w:val="25"/>
+          <w:szCs w:val="25"/>
+          <w:u w:val="single"/>
+        </w:rPr>
+      </w:pPr>
+    </w:p>
+    <w:p>
+      <w:pPr>
+        <w:pStyle w:val="transcript--underline-cue--3osdw"/>
+        <w:spacing w:before="0" w:beforeAutospacing="0" w:after="0" w:afterAutospacing="0"/>
+        <w:rPr>
+          <w:rFonts w:ascii="Segoe UI" w:hAnsi="Segoe UI" w:cs="Segoe UI"/>
+          <w:color w:val="FF0000"/>
+          <w:sz w:val="25"/>
+          <w:szCs w:val="25"/>
+          <w:u w:val="single"/>
+        </w:rPr>
+      </w:pPr>
+      <w:r>
+        <w:rPr>
+          <w:rFonts w:ascii="Segoe UI" w:hAnsi="Segoe UI" w:cs="Segoe UI"/>
+          <w:color w:val="FF0000"/>
+          <w:sz w:val="25"/>
+          <w:szCs w:val="25"/>
+          <w:u w:val="single"/>
+        </w:rPr>
+        <w:t>Src/index.js--</w:t>
+      </w:r>
+      <w:r>
+        <w:rPr>
+          <w:rFonts w:ascii="Segoe UI" w:hAnsi="Segoe UI" w:cs="Segoe UI"/>
+          <w:color w:val="FF0000"/>
+          <w:sz w:val="25"/>
+          <w:szCs w:val="25"/>
+          <w:u w:val="single"/>
+        </w:rPr>
+        <w:sym w:font="Wingdings" w:char="F0E0"/>
+      </w:r>
+      <w:r>
+        <w:rPr>
+          <w:rFonts w:ascii="Segoe UI" w:hAnsi="Segoe UI" w:cs="Segoe UI"/>
+          <w:color w:val="FF0000"/>
+          <w:sz w:val="25"/>
+          <w:szCs w:val="25"/>
+          <w:u w:val="single"/>
+        </w:rPr>
+        <w:t>index.html</w:t>
+      </w:r>
+      <w:r>
+        <w:rPr>
+          <w:rFonts w:ascii="Segoe UI" w:hAnsi="Segoe UI" w:cs="Segoe UI"/>
+          <w:color w:val="FF0000"/>
+          <w:sz w:val="25"/>
+          <w:szCs w:val="25"/>
+          <w:u w:val="single"/>
+        </w:rPr>
+        <w:t>(</w:t>
+      </w:r>
+      <w:r>
+        <w:rPr>
+          <w:rFonts w:ascii="Segoe UI" w:hAnsi="Segoe UI" w:cs="Segoe UI"/>
+          <w:color w:val="FF0000"/>
+          <w:sz w:val="25"/>
+          <w:szCs w:val="25"/>
+          <w:u w:val="single"/>
+        </w:rPr>
+        <w:t>id=</w:t>
+      </w:r>
+      <w:r>
+        <w:rPr>
+          <w:rFonts w:ascii="Segoe UI" w:hAnsi="Segoe UI" w:cs="Segoe UI"/>
+          <w:color w:val="FF0000"/>
+          <w:sz w:val="25"/>
+          <w:szCs w:val="25"/>
+          <w:u w:val="single"/>
+        </w:rPr>
+        <w:t>root)</w:t>
+      </w:r>
+    </w:p>
+    <w:p>
+      <w:pPr>
+        <w:pStyle w:val="transcript--underline-cue--3osdw"/>
+        <w:spacing w:before="0" w:beforeAutospacing="0" w:after="0" w:afterAutospacing="0"/>
+        <w:rPr>
+          <w:rFonts w:ascii="Segoe UI" w:hAnsi="Segoe UI" w:cs="Segoe UI"/>
+          <w:color w:val="FF0000"/>
+          <w:sz w:val="25"/>
+          <w:szCs w:val="25"/>
+          <w:u w:val="single"/>
+        </w:rPr>
+      </w:pPr>
+    </w:p>
+    <w:p>
+      <w:pPr>
+        <w:pStyle w:val="transcript--underline-cue--3osdw"/>
+        <w:spacing w:before="0" w:beforeAutospacing="0" w:after="0" w:afterAutospacing="0"/>
+        <w:rPr>
+          <w:rFonts w:ascii="Segoe UI" w:hAnsi="Segoe UI" w:cs="Segoe UI"/>
+          <w:color w:val="FF0000"/>
+          <w:sz w:val="25"/>
+          <w:szCs w:val="25"/>
+          <w:u w:val="single"/>
+        </w:rPr>
+      </w:pPr>
+    </w:p>
+    <w:p>
+      <w:pPr>
+        <w:rPr>
+          <w:color w:val="FF0000"/>
+          <w:sz w:val="28"/>
+          <w:u w:val="single"/>
         </w:rPr>
       </w:pPr>
     </w:p>

</xml_diff>

<commit_message>
added project.map() function  to accessing data
</commit_message>
<xml_diff>
--- a/ReactDocumentAll.docx
+++ b/ReactDocumentAll.docx
@@ -10147,6 +10147,418 @@
     <w:p>
       <w:pPr>
         <w:rPr>
+          <w:rFonts w:ascii="Segoe UI" w:hAnsi="Segoe UI" w:cs="Segoe UI"/>
+          <w:color w:val="FF0000"/>
+          <w:sz w:val="32"/>
+          <w:szCs w:val="21"/>
+          <w:u w:val="single"/>
+          <w:shd w:val="clear" w:color="auto" w:fill="E6F2F5"/>
+        </w:rPr>
+      </w:pPr>
+      <w:r>
+        <w:rPr>
+          <w:rFonts w:ascii="Segoe UI" w:hAnsi="Segoe UI" w:cs="Segoe UI"/>
+          <w:color w:val="FF0000"/>
+          <w:sz w:val="32"/>
+          <w:szCs w:val="21"/>
+          <w:u w:val="single"/>
+          <w:shd w:val="clear" w:color="auto" w:fill="E6F2F5"/>
+        </w:rPr>
+        <w:t>Component 2</w:t>
+      </w:r>
+      <w:proofErr w:type="gramStart"/>
+      <w:r>
+        <w:rPr>
+          <w:rFonts w:ascii="Segoe UI" w:hAnsi="Segoe UI" w:cs="Segoe UI"/>
+          <w:color w:val="FF0000"/>
+          <w:sz w:val="32"/>
+          <w:szCs w:val="21"/>
+          <w:u w:val="single"/>
+          <w:shd w:val="clear" w:color="auto" w:fill="E6F2F5"/>
+        </w:rPr>
+        <w:t>:Projects</w:t>
+      </w:r>
+      <w:proofErr w:type="gramEnd"/>
+      <w:r>
+        <w:rPr>
+          <w:rFonts w:ascii="Segoe UI" w:hAnsi="Segoe UI" w:cs="Segoe UI"/>
+          <w:color w:val="FF0000"/>
+          <w:sz w:val="32"/>
+          <w:szCs w:val="21"/>
+          <w:u w:val="single"/>
+          <w:shd w:val="clear" w:color="auto" w:fill="E6F2F5"/>
+        </w:rPr>
+        <w:t>:</w:t>
+      </w:r>
+    </w:p>
+    <w:p>
+      <w:pPr>
+        <w:rPr>
+          <w:rFonts w:ascii="Segoe UI" w:hAnsi="Segoe UI" w:cs="Segoe UI"/>
+          <w:color w:val="FF0000"/>
+          <w:sz w:val="32"/>
+          <w:szCs w:val="21"/>
+          <w:u w:val="single"/>
+          <w:shd w:val="clear" w:color="auto" w:fill="E6F2F5"/>
+        </w:rPr>
+      </w:pPr>
+    </w:p>
+    <w:p>
+      <w:pPr>
+        <w:pStyle w:val="transcript--underline-cue--3osdw"/>
+        <w:spacing w:before="0" w:beforeAutospacing="0" w:after="0" w:afterAutospacing="0"/>
+        <w:rPr>
+          <w:rFonts w:ascii="Segoe UI" w:hAnsi="Segoe UI" w:cs="Segoe UI"/>
+          <w:color w:val="C00000"/>
+          <w:sz w:val="25"/>
+          <w:szCs w:val="25"/>
+        </w:rPr>
+      </w:pPr>
+      <w:r>
+        <w:rPr>
+          <w:rFonts w:ascii="Segoe UI" w:hAnsi="Segoe UI" w:cs="Segoe UI"/>
+          <w:color w:val="3C3B37"/>
+          <w:sz w:val="25"/>
+          <w:szCs w:val="25"/>
+        </w:rPr>
+        <w:lastRenderedPageBreak/>
+        <w:t xml:space="preserve">We can now use </w:t>
+      </w:r>
+      <w:r>
+        <w:rPr>
+          <w:rFonts w:ascii="Segoe UI" w:hAnsi="Segoe UI" w:cs="Segoe UI"/>
+          <w:color w:val="C00000"/>
+          <w:sz w:val="25"/>
+          <w:szCs w:val="25"/>
+        </w:rPr>
+        <w:t>a map function to transform the project data items to individual pieces of JSX to</w:t>
+      </w:r>
+    </w:p>
+    <w:p>
+      <w:pPr>
+        <w:pStyle w:val="transcript--underline-cue--3osdw"/>
+        <w:spacing w:before="0" w:beforeAutospacing="0" w:after="0" w:afterAutospacing="0"/>
+        <w:rPr>
+          <w:rFonts w:ascii="Segoe UI" w:hAnsi="Segoe UI" w:cs="Segoe UI"/>
+          <w:color w:val="C00000"/>
+          <w:sz w:val="25"/>
+          <w:szCs w:val="25"/>
+        </w:rPr>
+      </w:pPr>
+      <w:proofErr w:type="gramStart"/>
+      <w:r>
+        <w:rPr>
+          <w:rFonts w:ascii="Segoe UI" w:hAnsi="Segoe UI" w:cs="Segoe UI"/>
+          <w:color w:val="C00000"/>
+          <w:sz w:val="25"/>
+          <w:szCs w:val="25"/>
+        </w:rPr>
+        <w:t>render</w:t>
+      </w:r>
+      <w:proofErr w:type="gramEnd"/>
+      <w:r>
+        <w:rPr>
+          <w:rFonts w:ascii="Segoe UI" w:hAnsi="Segoe UI" w:cs="Segoe UI"/>
+          <w:color w:val="C00000"/>
+          <w:sz w:val="25"/>
+          <w:szCs w:val="25"/>
+        </w:rPr>
+        <w:t>.</w:t>
+      </w:r>
+    </w:p>
+    <w:p>
+      <w:pPr>
+        <w:pStyle w:val="transcript--underline-cue--3osdw"/>
+        <w:spacing w:before="0" w:beforeAutospacing="0" w:after="0" w:afterAutospacing="0"/>
+        <w:rPr>
+          <w:rFonts w:ascii="Segoe UI" w:hAnsi="Segoe UI" w:cs="Segoe UI"/>
+          <w:color w:val="C00000"/>
+          <w:sz w:val="25"/>
+          <w:szCs w:val="25"/>
+        </w:rPr>
+      </w:pPr>
+      <w:r>
+        <w:rPr>
+          <w:rFonts w:ascii="Segoe UI" w:hAnsi="Segoe UI" w:cs="Segoe UI"/>
+          <w:color w:val="3C3B37"/>
+          <w:sz w:val="25"/>
+          <w:szCs w:val="25"/>
+        </w:rPr>
+        <w:t xml:space="preserve">So with that we </w:t>
+      </w:r>
+      <w:r>
+        <w:rPr>
+          <w:rFonts w:ascii="Segoe UI" w:hAnsi="Segoe UI" w:cs="Segoe UI"/>
+          <w:color w:val="C00000"/>
+          <w:sz w:val="25"/>
+          <w:szCs w:val="25"/>
+        </w:rPr>
+        <w:t>have a callback function to pass into the map and the actual parameter to the callback</w:t>
+      </w:r>
+    </w:p>
+    <w:p>
+      <w:pPr>
+        <w:pStyle w:val="transcript--underline-cue--3osdw"/>
+        <w:spacing w:before="0" w:beforeAutospacing="0" w:after="0" w:afterAutospacing="0"/>
+        <w:rPr>
+          <w:rFonts w:ascii="Segoe UI" w:hAnsi="Segoe UI" w:cs="Segoe UI"/>
+          <w:color w:val="C00000"/>
+          <w:sz w:val="25"/>
+          <w:szCs w:val="25"/>
+        </w:rPr>
+      </w:pPr>
+      <w:proofErr w:type="gramStart"/>
+      <w:r>
+        <w:rPr>
+          <w:rFonts w:ascii="Segoe UI" w:hAnsi="Segoe UI" w:cs="Segoe UI"/>
+          <w:color w:val="C00000"/>
+          <w:sz w:val="25"/>
+          <w:szCs w:val="25"/>
+        </w:rPr>
+        <w:t>function</w:t>
+      </w:r>
+      <w:proofErr w:type="gramEnd"/>
+      <w:r>
+        <w:rPr>
+          <w:rFonts w:ascii="Segoe UI" w:hAnsi="Segoe UI" w:cs="Segoe UI"/>
+          <w:color w:val="C00000"/>
+          <w:sz w:val="25"/>
+          <w:szCs w:val="25"/>
+        </w:rPr>
+        <w:t xml:space="preserve"> is each project one at a time.</w:t>
+      </w:r>
+    </w:p>
+    <w:p>
+      <w:pPr>
+        <w:pStyle w:val="transcript--underline-cue--3osdw"/>
+        <w:spacing w:before="0" w:beforeAutospacing="0" w:after="0" w:afterAutospacing="0"/>
+        <w:rPr>
+          <w:rFonts w:ascii="Segoe UI" w:hAnsi="Segoe UI" w:cs="Segoe UI"/>
+          <w:color w:val="3C3B37"/>
+          <w:sz w:val="25"/>
+          <w:szCs w:val="25"/>
+        </w:rPr>
+      </w:pPr>
+      <w:r>
+        <w:rPr>
+          <w:rFonts w:ascii="Segoe UI" w:hAnsi="Segoe UI" w:cs="Segoe UI"/>
+          <w:color w:val="3C3B37"/>
+          <w:sz w:val="25"/>
+          <w:szCs w:val="25"/>
+        </w:rPr>
+        <w:t xml:space="preserve">So it's </w:t>
+      </w:r>
+      <w:proofErr w:type="spellStart"/>
+      <w:r>
+        <w:rPr>
+          <w:rFonts w:ascii="Segoe UI" w:hAnsi="Segoe UI" w:cs="Segoe UI"/>
+          <w:color w:val="3C3B37"/>
+          <w:sz w:val="25"/>
+          <w:szCs w:val="25"/>
+        </w:rPr>
+        <w:t>gonna</w:t>
+      </w:r>
+      <w:proofErr w:type="spellEnd"/>
+      <w:r>
+        <w:rPr>
+          <w:rFonts w:ascii="Segoe UI" w:hAnsi="Segoe UI" w:cs="Segoe UI"/>
+          <w:color w:val="3C3B37"/>
+          <w:sz w:val="25"/>
+          <w:szCs w:val="25"/>
+        </w:rPr>
+        <w:t xml:space="preserve"> use the first project and then the second project and the third project firing this callback</w:t>
+      </w:r>
+    </w:p>
+    <w:p>
+      <w:pPr>
+        <w:pStyle w:val="transcript--underline-cue--3osdw"/>
+        <w:spacing w:before="0" w:beforeAutospacing="0" w:after="0" w:afterAutospacing="0"/>
+        <w:rPr>
+          <w:rFonts w:ascii="Segoe UI" w:hAnsi="Segoe UI" w:cs="Segoe UI"/>
+          <w:color w:val="3C3B37"/>
+          <w:sz w:val="25"/>
+          <w:szCs w:val="25"/>
+        </w:rPr>
+      </w:pPr>
+      <w:proofErr w:type="gramStart"/>
+      <w:r>
+        <w:rPr>
+          <w:rFonts w:ascii="Segoe UI" w:hAnsi="Segoe UI" w:cs="Segoe UI"/>
+          <w:color w:val="3C3B37"/>
+          <w:sz w:val="25"/>
+          <w:szCs w:val="25"/>
+        </w:rPr>
+        <w:t>function</w:t>
+      </w:r>
+      <w:proofErr w:type="gramEnd"/>
+      <w:r>
+        <w:rPr>
+          <w:rFonts w:ascii="Segoe UI" w:hAnsi="Segoe UI" w:cs="Segoe UI"/>
+          <w:color w:val="3C3B37"/>
+          <w:sz w:val="25"/>
+          <w:szCs w:val="25"/>
+        </w:rPr>
+        <w:t xml:space="preserve"> one at a time.</w:t>
+      </w:r>
+    </w:p>
+    <w:p>
+      <w:pPr>
+        <w:pStyle w:val="transcript--underline-cue--3osdw"/>
+        <w:spacing w:before="0" w:beforeAutospacing="0" w:after="0" w:afterAutospacing="0"/>
+        <w:rPr>
+          <w:rFonts w:ascii="Segoe UI" w:hAnsi="Segoe UI" w:cs="Segoe UI"/>
+          <w:color w:val="3C3B37"/>
+          <w:sz w:val="25"/>
+          <w:szCs w:val="25"/>
+        </w:rPr>
+      </w:pPr>
+      <w:r>
+        <w:rPr>
+          <w:rFonts w:ascii="Segoe UI" w:hAnsi="Segoe UI" w:cs="Segoe UI"/>
+          <w:color w:val="3C3B37"/>
+          <w:sz w:val="25"/>
+          <w:szCs w:val="25"/>
+        </w:rPr>
+        <w:t>And for each item now let's have the return statement.</w:t>
+      </w:r>
+    </w:p>
+    <w:p>
+      <w:pPr>
+        <w:pStyle w:val="transcript--underline-cue--3osdw"/>
+        <w:spacing w:before="0" w:beforeAutospacing="0" w:after="0" w:afterAutospacing="0"/>
+        <w:rPr>
+          <w:rFonts w:ascii="Segoe UI" w:hAnsi="Segoe UI" w:cs="Segoe UI"/>
+          <w:color w:val="3C3B37"/>
+          <w:sz w:val="25"/>
+          <w:szCs w:val="25"/>
+        </w:rPr>
+      </w:pPr>
+      <w:r>
+        <w:rPr>
+          <w:rFonts w:ascii="Segoe UI" w:hAnsi="Segoe UI" w:cs="Segoe UI"/>
+          <w:color w:val="3C3B37"/>
+          <w:sz w:val="25"/>
+          <w:szCs w:val="25"/>
+        </w:rPr>
+        <w:t>And this is going to return a div overall that renders the project object's title.</w:t>
+      </w:r>
+    </w:p>
+    <w:p>
+      <w:pPr>
+        <w:pStyle w:val="transcript--underline-cue--3osdw"/>
+        <w:spacing w:before="0" w:beforeAutospacing="0" w:after="0" w:afterAutospacing="0"/>
+        <w:rPr>
+          <w:rFonts w:ascii="Segoe UI" w:hAnsi="Segoe UI" w:cs="Segoe UI"/>
+          <w:color w:val="3C3B37"/>
+          <w:sz w:val="25"/>
+          <w:szCs w:val="25"/>
+        </w:rPr>
+      </w:pPr>
+      <w:r>
+        <w:rPr>
+          <w:rFonts w:ascii="Segoe UI" w:hAnsi="Segoe UI" w:cs="Segoe UI"/>
+          <w:color w:val="3C3B37"/>
+          <w:sz w:val="25"/>
+          <w:szCs w:val="25"/>
+        </w:rPr>
+        <w:t>So have a pair of curly braces and then render the project title and this code is equivalent to what</w:t>
+      </w:r>
+    </w:p>
+    <w:p>
+      <w:pPr>
+        <w:pStyle w:val="transcript--underline-cue--3osdw"/>
+        <w:spacing w:before="0" w:beforeAutospacing="0" w:after="0" w:afterAutospacing="0"/>
+        <w:rPr>
+          <w:rFonts w:ascii="Segoe UI" w:hAnsi="Segoe UI" w:cs="Segoe UI"/>
+          <w:color w:val="3C3B37"/>
+          <w:sz w:val="25"/>
+          <w:szCs w:val="25"/>
+        </w:rPr>
+      </w:pPr>
+      <w:proofErr w:type="gramStart"/>
+      <w:r>
+        <w:rPr>
+          <w:rStyle w:val="transcript--highlight-cue--1begq"/>
+          <w:rFonts w:ascii="Segoe UI" w:hAnsi="Segoe UI" w:cs="Segoe UI"/>
+          <w:color w:val="3C3B37"/>
+          <w:sz w:val="25"/>
+          <w:szCs w:val="25"/>
+          <w:shd w:val="clear" w:color="auto" w:fill="E6F2F5"/>
+        </w:rPr>
+        <w:t>we</w:t>
+      </w:r>
+      <w:proofErr w:type="gramEnd"/>
+      <w:r>
+        <w:rPr>
+          <w:rStyle w:val="transcript--highlight-cue--1begq"/>
+          <w:rFonts w:ascii="Segoe UI" w:hAnsi="Segoe UI" w:cs="Segoe UI"/>
+          <w:color w:val="3C3B37"/>
+          <w:sz w:val="25"/>
+          <w:szCs w:val="25"/>
+          <w:shd w:val="clear" w:color="auto" w:fill="E6F2F5"/>
+        </w:rPr>
+        <w:t xml:space="preserve"> had before.</w:t>
+      </w:r>
+    </w:p>
+    <w:p>
+      <w:pPr>
+        <w:pStyle w:val="transcript--underline-cue--3osdw"/>
+        <w:spacing w:before="0" w:beforeAutospacing="0" w:after="0" w:afterAutospacing="0"/>
+        <w:rPr>
+          <w:rFonts w:ascii="Segoe UI" w:hAnsi="Segoe UI" w:cs="Segoe UI"/>
+          <w:color w:val="3C3B37"/>
+          <w:sz w:val="25"/>
+          <w:szCs w:val="25"/>
+        </w:rPr>
+      </w:pPr>
+      <w:r>
+        <w:rPr>
+          <w:rFonts w:ascii="Segoe UI" w:hAnsi="Segoe UI" w:cs="Segoe UI"/>
+          <w:color w:val="3C3B37"/>
+          <w:sz w:val="25"/>
+          <w:szCs w:val="25"/>
+        </w:rPr>
+        <w:t>For each of the individual project items within the project array we're turning each one into a div</w:t>
+      </w:r>
+    </w:p>
+    <w:p>
+      <w:pPr>
+        <w:pStyle w:val="transcript--underline-cue--3osdw"/>
+        <w:spacing w:before="0" w:beforeAutospacing="0" w:after="0" w:afterAutospacing="0"/>
+        <w:rPr>
+          <w:rFonts w:ascii="Segoe UI" w:hAnsi="Segoe UI" w:cs="Segoe UI"/>
+          <w:color w:val="007791"/>
+          <w:sz w:val="25"/>
+          <w:szCs w:val="25"/>
+          <w:u w:val="single"/>
+        </w:rPr>
+      </w:pPr>
+      <w:proofErr w:type="gramStart"/>
+      <w:r>
+        <w:rPr>
+          <w:rFonts w:ascii="Segoe UI" w:hAnsi="Segoe UI" w:cs="Segoe UI"/>
+          <w:color w:val="007791"/>
+          <w:sz w:val="25"/>
+          <w:szCs w:val="25"/>
+          <w:u w:val="single"/>
+        </w:rPr>
+        <w:t>that</w:t>
+      </w:r>
+      <w:proofErr w:type="gramEnd"/>
+      <w:r>
+        <w:rPr>
+          <w:rFonts w:ascii="Segoe UI" w:hAnsi="Segoe UI" w:cs="Segoe UI"/>
+          <w:color w:val="007791"/>
+          <w:sz w:val="25"/>
+          <w:szCs w:val="25"/>
+          <w:u w:val="single"/>
+        </w:rPr>
+        <w:t xml:space="preserve"> consists of its title right.</w:t>
+      </w:r>
+    </w:p>
+    <w:p>
+      <w:pPr>
+        <w:rPr>
           <w:sz w:val="28"/>
         </w:rPr>
       </w:pPr>

</xml_diff>

<commit_message>
Added Compiling, Bundling, and a Closer Look at JSX:
</commit_message>
<xml_diff>
--- a/ReactDocumentAll.docx
+++ b/ReactDocumentAll.docx
@@ -9374,21 +9374,922 @@
         </w:rPr>
         <w:tab/>
       </w:r>
-    </w:p>
-    <w:p>
-      <w:pPr>
-        <w:pStyle w:val="transcript--underline-cue--3osdw"/>
-        <w:spacing w:before="0" w:beforeAutospacing="0" w:after="0" w:afterAutospacing="0"/>
+      <w:r>
         <w:rPr>
           <w:rFonts w:ascii="Segoe UI" w:hAnsi="Segoe UI" w:cs="Segoe UI"/>
           <w:color w:val="000000" w:themeColor="text1"/>
-          <w:szCs w:val="25"/>
-        </w:rPr>
-      </w:pPr>
-      <w:r>
+          <w:sz w:val="36"/>
+          <w:szCs w:val="25"/>
+        </w:rPr>
+        <w:t>React from scratch:</w:t>
+      </w:r>
+    </w:p>
+    <w:p>
+      <w:pPr>
+        <w:pStyle w:val="transcript--underline-cue--3osdw"/>
+        <w:spacing w:before="0" w:beforeAutospacing="0" w:after="0" w:afterAutospacing="0"/>
         <w:rPr>
           <w:rFonts w:ascii="Segoe UI" w:hAnsi="Segoe UI" w:cs="Segoe UI"/>
           <w:color w:val="000000" w:themeColor="text1"/>
+          <w:sz w:val="36"/>
+          <w:szCs w:val="25"/>
+        </w:rPr>
+      </w:pPr>
+    </w:p>
+    <w:p>
+      <w:pPr>
+        <w:pStyle w:val="transcript--underline-cue--3osdw"/>
+        <w:spacing w:before="0" w:beforeAutospacing="0" w:after="0" w:afterAutospacing="0"/>
+        <w:rPr>
+          <w:rFonts w:ascii="Segoe UI" w:hAnsi="Segoe UI" w:cs="Segoe UI"/>
+          <w:color w:val="000000" w:themeColor="text1"/>
+          <w:szCs w:val="25"/>
+        </w:rPr>
+      </w:pPr>
+      <w:r>
+        <w:rPr>
+          <w:rFonts w:ascii="Segoe UI" w:hAnsi="Segoe UI" w:cs="Segoe UI"/>
+          <w:color w:val="000000" w:themeColor="text1"/>
+          <w:szCs w:val="25"/>
+        </w:rPr>
+        <w:t>Index.html</w:t>
+      </w:r>
+    </w:p>
+    <w:p>
+      <w:pPr>
+        <w:shd w:val="clear" w:color="auto" w:fill="FFFFFF"/>
+        <w:spacing w:after="0" w:line="291" w:lineRule="atLeast"/>
+        <w:rPr>
+          <w:rFonts w:ascii="Consolas" w:eastAsia="Times New Roman" w:hAnsi="Consolas" w:cs="Times New Roman"/>
+          <w:color w:val="000000"/>
+          <w:sz w:val="21"/>
+          <w:szCs w:val="21"/>
+        </w:rPr>
+      </w:pPr>
+      <w:r>
+        <w:rPr>
+          <w:rFonts w:ascii="Consolas" w:eastAsia="Times New Roman" w:hAnsi="Consolas" w:cs="Times New Roman"/>
+          <w:color w:val="800000"/>
+          <w:sz w:val="21"/>
+          <w:szCs w:val="21"/>
+        </w:rPr>
+        <w:t>&lt;!DOCTYPE</w:t>
+      </w:r>
+      <w:r>
+        <w:rPr>
+          <w:rFonts w:ascii="Consolas" w:eastAsia="Times New Roman" w:hAnsi="Consolas" w:cs="Times New Roman"/>
+          <w:color w:val="000000"/>
+          <w:sz w:val="21"/>
+          <w:szCs w:val="21"/>
+        </w:rPr>
+        <w:t> </w:t>
+      </w:r>
+      <w:r>
+        <w:rPr>
+          <w:rFonts w:ascii="Consolas" w:eastAsia="Times New Roman" w:hAnsi="Consolas" w:cs="Times New Roman"/>
+          <w:color w:val="FF0000"/>
+          <w:sz w:val="21"/>
+          <w:szCs w:val="21"/>
+        </w:rPr>
+        <w:t>html</w:t>
+      </w:r>
+      <w:r>
+        <w:rPr>
+          <w:rFonts w:ascii="Consolas" w:eastAsia="Times New Roman" w:hAnsi="Consolas" w:cs="Times New Roman"/>
+          <w:color w:val="800000"/>
+          <w:sz w:val="21"/>
+          <w:szCs w:val="21"/>
+        </w:rPr>
+        <w:t>&gt;</w:t>
+      </w:r>
+    </w:p>
+    <w:p>
+      <w:pPr>
+        <w:shd w:val="clear" w:color="auto" w:fill="FFFFFF"/>
+        <w:spacing w:after="0" w:line="291" w:lineRule="atLeast"/>
+        <w:rPr>
+          <w:rFonts w:ascii="Consolas" w:eastAsia="Times New Roman" w:hAnsi="Consolas" w:cs="Times New Roman"/>
+          <w:color w:val="000000"/>
+          <w:sz w:val="21"/>
+          <w:szCs w:val="21"/>
+        </w:rPr>
+      </w:pPr>
+      <w:r>
+        <w:rPr>
+          <w:rFonts w:ascii="Consolas" w:eastAsia="Times New Roman" w:hAnsi="Consolas" w:cs="Times New Roman"/>
+          <w:color w:val="800000"/>
+          <w:sz w:val="21"/>
+          <w:szCs w:val="21"/>
+        </w:rPr>
+        <w:t>&lt;html&gt;</w:t>
+      </w:r>
+    </w:p>
+    <w:p>
+      <w:pPr>
+        <w:shd w:val="clear" w:color="auto" w:fill="FFFFFF"/>
+        <w:spacing w:after="0" w:line="291" w:lineRule="atLeast"/>
+        <w:rPr>
+          <w:rFonts w:ascii="Consolas" w:eastAsia="Times New Roman" w:hAnsi="Consolas" w:cs="Times New Roman"/>
+          <w:color w:val="000000"/>
+          <w:sz w:val="21"/>
+          <w:szCs w:val="21"/>
+        </w:rPr>
+      </w:pPr>
+      <w:r>
+        <w:rPr>
+          <w:rFonts w:ascii="Consolas" w:eastAsia="Times New Roman" w:hAnsi="Consolas" w:cs="Times New Roman"/>
+          <w:color w:val="000000"/>
+          <w:sz w:val="21"/>
+          <w:szCs w:val="21"/>
+        </w:rPr>
+        <w:t>    </w:t>
+      </w:r>
+      <w:r>
+        <w:rPr>
+          <w:rFonts w:ascii="Consolas" w:eastAsia="Times New Roman" w:hAnsi="Consolas" w:cs="Times New Roman"/>
+          <w:color w:val="800000"/>
+          <w:sz w:val="21"/>
+          <w:szCs w:val="21"/>
+        </w:rPr>
+        <w:t>&lt;head&gt;&lt;/head&gt;</w:t>
+      </w:r>
+    </w:p>
+    <w:p>
+      <w:pPr>
+        <w:shd w:val="clear" w:color="auto" w:fill="FFFFFF"/>
+        <w:spacing w:after="0" w:line="291" w:lineRule="atLeast"/>
+        <w:rPr>
+          <w:rFonts w:ascii="Consolas" w:eastAsia="Times New Roman" w:hAnsi="Consolas" w:cs="Times New Roman"/>
+          <w:color w:val="000000"/>
+          <w:sz w:val="21"/>
+          <w:szCs w:val="21"/>
+        </w:rPr>
+      </w:pPr>
+      <w:r>
+        <w:rPr>
+          <w:rFonts w:ascii="Consolas" w:eastAsia="Times New Roman" w:hAnsi="Consolas" w:cs="Times New Roman"/>
+          <w:color w:val="000000"/>
+          <w:sz w:val="21"/>
+          <w:szCs w:val="21"/>
+        </w:rPr>
+        <w:t>    </w:t>
+      </w:r>
+      <w:r>
+        <w:rPr>
+          <w:rFonts w:ascii="Consolas" w:eastAsia="Times New Roman" w:hAnsi="Consolas" w:cs="Times New Roman"/>
+          <w:color w:val="800000"/>
+          <w:sz w:val="21"/>
+          <w:szCs w:val="21"/>
+        </w:rPr>
+        <w:t>&lt;body&gt;</w:t>
+      </w:r>
+    </w:p>
+    <w:p>
+      <w:pPr>
+        <w:shd w:val="clear" w:color="auto" w:fill="FFFFFF"/>
+        <w:spacing w:after="0" w:line="291" w:lineRule="atLeast"/>
+        <w:rPr>
+          <w:rFonts w:ascii="Consolas" w:eastAsia="Times New Roman" w:hAnsi="Consolas" w:cs="Times New Roman"/>
+          <w:color w:val="000000"/>
+          <w:sz w:val="21"/>
+          <w:szCs w:val="21"/>
+        </w:rPr>
+      </w:pPr>
+      <w:r>
+        <w:rPr>
+          <w:rFonts w:ascii="Consolas" w:eastAsia="Times New Roman" w:hAnsi="Consolas" w:cs="Times New Roman"/>
+          <w:color w:val="000000"/>
+          <w:sz w:val="21"/>
+          <w:szCs w:val="21"/>
+        </w:rPr>
+        <w:t>        </w:t>
+      </w:r>
+      <w:r>
+        <w:rPr>
+          <w:rFonts w:ascii="Consolas" w:eastAsia="Times New Roman" w:hAnsi="Consolas" w:cs="Times New Roman"/>
+          <w:color w:val="800000"/>
+          <w:sz w:val="21"/>
+          <w:szCs w:val="21"/>
+        </w:rPr>
+        <w:t>&lt;div</w:t>
+      </w:r>
+      <w:r>
+        <w:rPr>
+          <w:rFonts w:ascii="Consolas" w:eastAsia="Times New Roman" w:hAnsi="Consolas" w:cs="Times New Roman"/>
+          <w:color w:val="000000"/>
+          <w:sz w:val="21"/>
+          <w:szCs w:val="21"/>
+        </w:rPr>
+        <w:t> </w:t>
+      </w:r>
+      <w:r>
+        <w:rPr>
+          <w:rFonts w:ascii="Consolas" w:eastAsia="Times New Roman" w:hAnsi="Consolas" w:cs="Times New Roman"/>
+          <w:color w:val="FF0000"/>
+          <w:sz w:val="21"/>
+          <w:szCs w:val="21"/>
+        </w:rPr>
+        <w:t>id</w:t>
+      </w:r>
+      <w:r>
+        <w:rPr>
+          <w:rFonts w:ascii="Consolas" w:eastAsia="Times New Roman" w:hAnsi="Consolas" w:cs="Times New Roman"/>
+          <w:color w:val="000000"/>
+          <w:sz w:val="21"/>
+          <w:szCs w:val="21"/>
+        </w:rPr>
+        <w:t>=</w:t>
+      </w:r>
+      <w:r>
+        <w:rPr>
+          <w:rFonts w:ascii="Consolas" w:eastAsia="Times New Roman" w:hAnsi="Consolas" w:cs="Times New Roman"/>
+          <w:color w:val="0000FF"/>
+          <w:sz w:val="21"/>
+          <w:szCs w:val="21"/>
+        </w:rPr>
+        <w:t>"root"</w:t>
+      </w:r>
+      <w:r>
+        <w:rPr>
+          <w:rFonts w:ascii="Consolas" w:eastAsia="Times New Roman" w:hAnsi="Consolas" w:cs="Times New Roman"/>
+          <w:color w:val="800000"/>
+          <w:sz w:val="21"/>
+          <w:szCs w:val="21"/>
+        </w:rPr>
+        <w:t>&gt;&lt;/div&gt;</w:t>
+      </w:r>
+    </w:p>
+    <w:p>
+      <w:pPr>
+        <w:shd w:val="clear" w:color="auto" w:fill="FFFFFF"/>
+        <w:spacing w:after="0" w:line="291" w:lineRule="atLeast"/>
+        <w:rPr>
+          <w:rFonts w:ascii="Consolas" w:eastAsia="Times New Roman" w:hAnsi="Consolas" w:cs="Times New Roman"/>
+          <w:color w:val="000000"/>
+          <w:sz w:val="21"/>
+          <w:szCs w:val="21"/>
+        </w:rPr>
+      </w:pPr>
+      <w:r>
+        <w:rPr>
+          <w:rFonts w:ascii="Consolas" w:eastAsia="Times New Roman" w:hAnsi="Consolas" w:cs="Times New Roman"/>
+          <w:color w:val="000000"/>
+          <w:sz w:val="21"/>
+          <w:szCs w:val="21"/>
+        </w:rPr>
+        <w:t>        </w:t>
+      </w:r>
+      <w:r>
+        <w:rPr>
+          <w:rFonts w:ascii="Consolas" w:eastAsia="Times New Roman" w:hAnsi="Consolas" w:cs="Times New Roman"/>
+          <w:color w:val="800000"/>
+          <w:sz w:val="21"/>
+          <w:szCs w:val="21"/>
+        </w:rPr>
+        <w:t>&lt;script</w:t>
+      </w:r>
+      <w:r>
+        <w:rPr>
+          <w:rFonts w:ascii="Consolas" w:eastAsia="Times New Roman" w:hAnsi="Consolas" w:cs="Times New Roman"/>
+          <w:color w:val="000000"/>
+          <w:sz w:val="21"/>
+          <w:szCs w:val="21"/>
+        </w:rPr>
+        <w:t> </w:t>
+      </w:r>
+      <w:r>
+        <w:rPr>
+          <w:rFonts w:ascii="Consolas" w:eastAsia="Times New Roman" w:hAnsi="Consolas" w:cs="Times New Roman"/>
+          <w:color w:val="FF0000"/>
+          <w:sz w:val="21"/>
+          <w:szCs w:val="21"/>
+        </w:rPr>
+        <w:t>crossorigin</w:t>
+      </w:r>
+      <w:r>
+        <w:rPr>
+          <w:rFonts w:ascii="Consolas" w:eastAsia="Times New Roman" w:hAnsi="Consolas" w:cs="Times New Roman"/>
+          <w:color w:val="000000"/>
+          <w:sz w:val="21"/>
+          <w:szCs w:val="21"/>
+        </w:rPr>
+        <w:t> </w:t>
+      </w:r>
+      <w:r>
+        <w:rPr>
+          <w:rFonts w:ascii="Consolas" w:eastAsia="Times New Roman" w:hAnsi="Consolas" w:cs="Times New Roman"/>
+          <w:color w:val="FF0000"/>
+          <w:sz w:val="21"/>
+          <w:szCs w:val="21"/>
+        </w:rPr>
+        <w:t>src</w:t>
+      </w:r>
+      <w:r>
+        <w:rPr>
+          <w:rFonts w:ascii="Consolas" w:eastAsia="Times New Roman" w:hAnsi="Consolas" w:cs="Times New Roman"/>
+          <w:color w:val="000000"/>
+          <w:sz w:val="21"/>
+          <w:szCs w:val="21"/>
+        </w:rPr>
+        <w:t>=</w:t>
+      </w:r>
+      <w:r>
+        <w:rPr>
+          <w:rFonts w:ascii="Consolas" w:eastAsia="Times New Roman" w:hAnsi="Consolas" w:cs="Times New Roman"/>
+          <w:color w:val="0000FF"/>
+          <w:sz w:val="21"/>
+          <w:szCs w:val="21"/>
+        </w:rPr>
+        <w:t>"https://unpkg.com/react@17/umd/react.development.js"</w:t>
+      </w:r>
+      <w:r>
+        <w:rPr>
+          <w:rFonts w:ascii="Consolas" w:eastAsia="Times New Roman" w:hAnsi="Consolas" w:cs="Times New Roman"/>
+          <w:color w:val="800000"/>
+          <w:sz w:val="21"/>
+          <w:szCs w:val="21"/>
+        </w:rPr>
+        <w:t>&gt;&lt;/script&gt;</w:t>
+      </w:r>
+    </w:p>
+    <w:p>
+      <w:pPr>
+        <w:shd w:val="clear" w:color="auto" w:fill="FFFFFF"/>
+        <w:spacing w:after="0" w:line="291" w:lineRule="atLeast"/>
+        <w:rPr>
+          <w:rFonts w:ascii="Consolas" w:eastAsia="Times New Roman" w:hAnsi="Consolas" w:cs="Times New Roman"/>
+          <w:color w:val="000000"/>
+          <w:sz w:val="21"/>
+          <w:szCs w:val="21"/>
+        </w:rPr>
+      </w:pPr>
+      <w:r>
+        <w:rPr>
+          <w:rFonts w:ascii="Consolas" w:eastAsia="Times New Roman" w:hAnsi="Consolas" w:cs="Times New Roman"/>
+          <w:color w:val="000000"/>
+          <w:sz w:val="21"/>
+          <w:szCs w:val="21"/>
+        </w:rPr>
+        <w:t>        </w:t>
+      </w:r>
+      <w:r>
+        <w:rPr>
+          <w:rFonts w:ascii="Consolas" w:eastAsia="Times New Roman" w:hAnsi="Consolas" w:cs="Times New Roman"/>
+          <w:color w:val="800000"/>
+          <w:sz w:val="21"/>
+          <w:szCs w:val="21"/>
+        </w:rPr>
+        <w:t>&lt;script</w:t>
+      </w:r>
+      <w:r>
+        <w:rPr>
+          <w:rFonts w:ascii="Consolas" w:eastAsia="Times New Roman" w:hAnsi="Consolas" w:cs="Times New Roman"/>
+          <w:color w:val="000000"/>
+          <w:sz w:val="21"/>
+          <w:szCs w:val="21"/>
+        </w:rPr>
+        <w:t> </w:t>
+      </w:r>
+      <w:r>
+        <w:rPr>
+          <w:rFonts w:ascii="Consolas" w:eastAsia="Times New Roman" w:hAnsi="Consolas" w:cs="Times New Roman"/>
+          <w:color w:val="FF0000"/>
+          <w:sz w:val="21"/>
+          <w:szCs w:val="21"/>
+        </w:rPr>
+        <w:t>crossorigin</w:t>
+      </w:r>
+      <w:r>
+        <w:rPr>
+          <w:rFonts w:ascii="Consolas" w:eastAsia="Times New Roman" w:hAnsi="Consolas" w:cs="Times New Roman"/>
+          <w:color w:val="000000"/>
+          <w:sz w:val="21"/>
+          <w:szCs w:val="21"/>
+        </w:rPr>
+        <w:t> </w:t>
+      </w:r>
+      <w:r>
+        <w:rPr>
+          <w:rFonts w:ascii="Consolas" w:eastAsia="Times New Roman" w:hAnsi="Consolas" w:cs="Times New Roman"/>
+          <w:color w:val="FF0000"/>
+          <w:sz w:val="21"/>
+          <w:szCs w:val="21"/>
+        </w:rPr>
+        <w:t>src</w:t>
+      </w:r>
+      <w:r>
+        <w:rPr>
+          <w:rFonts w:ascii="Consolas" w:eastAsia="Times New Roman" w:hAnsi="Consolas" w:cs="Times New Roman"/>
+          <w:color w:val="000000"/>
+          <w:sz w:val="21"/>
+          <w:szCs w:val="21"/>
+        </w:rPr>
+        <w:t>=</w:t>
+      </w:r>
+      <w:r>
+        <w:rPr>
+          <w:rFonts w:ascii="Consolas" w:eastAsia="Times New Roman" w:hAnsi="Consolas" w:cs="Times New Roman"/>
+          <w:color w:val="0000FF"/>
+          <w:sz w:val="21"/>
+          <w:szCs w:val="21"/>
+        </w:rPr>
+        <w:t>"https://unpkg.com/react-dom@17/umd/react-dom.development.js"</w:t>
+      </w:r>
+      <w:r>
+        <w:rPr>
+          <w:rFonts w:ascii="Consolas" w:eastAsia="Times New Roman" w:hAnsi="Consolas" w:cs="Times New Roman"/>
+          <w:color w:val="800000"/>
+          <w:sz w:val="21"/>
+          <w:szCs w:val="21"/>
+        </w:rPr>
+        <w:t>&gt;&lt;/script&gt;</w:t>
+      </w:r>
+    </w:p>
+    <w:p>
+      <w:pPr>
+        <w:shd w:val="clear" w:color="auto" w:fill="FFFFFF"/>
+        <w:spacing w:after="0" w:line="291" w:lineRule="atLeast"/>
+        <w:rPr>
+          <w:rFonts w:ascii="Consolas" w:eastAsia="Times New Roman" w:hAnsi="Consolas" w:cs="Times New Roman"/>
+          <w:color w:val="000000"/>
+          <w:sz w:val="21"/>
+          <w:szCs w:val="21"/>
+        </w:rPr>
+      </w:pPr>
+      <w:r>
+        <w:rPr>
+          <w:rFonts w:ascii="Consolas" w:eastAsia="Times New Roman" w:hAnsi="Consolas" w:cs="Times New Roman"/>
+          <w:color w:val="000000"/>
+          <w:sz w:val="21"/>
+          <w:szCs w:val="21"/>
+        </w:rPr>
+        <w:t>        </w:t>
+      </w:r>
+      <w:r>
+        <w:rPr>
+          <w:rFonts w:ascii="Consolas" w:eastAsia="Times New Roman" w:hAnsi="Consolas" w:cs="Times New Roman"/>
+          <w:color w:val="800000"/>
+          <w:sz w:val="21"/>
+          <w:szCs w:val="21"/>
+        </w:rPr>
+        <w:t>&lt;script</w:t>
+      </w:r>
+      <w:r>
+        <w:rPr>
+          <w:rFonts w:ascii="Consolas" w:eastAsia="Times New Roman" w:hAnsi="Consolas" w:cs="Times New Roman"/>
+          <w:color w:val="000000"/>
+          <w:sz w:val="21"/>
+          <w:szCs w:val="21"/>
+        </w:rPr>
+        <w:t> </w:t>
+      </w:r>
+      <w:r>
+        <w:rPr>
+          <w:rFonts w:ascii="Consolas" w:eastAsia="Times New Roman" w:hAnsi="Consolas" w:cs="Times New Roman"/>
+          <w:color w:val="FF0000"/>
+          <w:sz w:val="21"/>
+          <w:szCs w:val="21"/>
+        </w:rPr>
+        <w:t>src</w:t>
+      </w:r>
+      <w:r>
+        <w:rPr>
+          <w:rFonts w:ascii="Consolas" w:eastAsia="Times New Roman" w:hAnsi="Consolas" w:cs="Times New Roman"/>
+          <w:color w:val="000000"/>
+          <w:sz w:val="21"/>
+          <w:szCs w:val="21"/>
+        </w:rPr>
+        <w:t>=</w:t>
+      </w:r>
+      <w:r>
+        <w:rPr>
+          <w:rFonts w:ascii="Consolas" w:eastAsia="Times New Roman" w:hAnsi="Consolas" w:cs="Times New Roman"/>
+          <w:color w:val="0000FF"/>
+          <w:sz w:val="21"/>
+          <w:szCs w:val="21"/>
+        </w:rPr>
+        <w:t>"index.js"</w:t>
+      </w:r>
+      <w:r>
+        <w:rPr>
+          <w:rFonts w:ascii="Consolas" w:eastAsia="Times New Roman" w:hAnsi="Consolas" w:cs="Times New Roman"/>
+          <w:color w:val="800000"/>
+          <w:sz w:val="21"/>
+          <w:szCs w:val="21"/>
+        </w:rPr>
+        <w:t>&gt;&lt;/script&gt;</w:t>
+      </w:r>
+      <w:r>
+        <w:rPr>
+          <w:rFonts w:ascii="Consolas" w:eastAsia="Times New Roman" w:hAnsi="Consolas" w:cs="Times New Roman"/>
+          <w:color w:val="000000"/>
+          <w:sz w:val="21"/>
+          <w:szCs w:val="21"/>
+        </w:rPr>
+        <w:t>    </w:t>
+      </w:r>
+    </w:p>
+    <w:p>
+      <w:pPr>
+        <w:shd w:val="clear" w:color="auto" w:fill="FFFFFF"/>
+        <w:spacing w:after="0" w:line="291" w:lineRule="atLeast"/>
+        <w:rPr>
+          <w:rFonts w:ascii="Consolas" w:eastAsia="Times New Roman" w:hAnsi="Consolas" w:cs="Times New Roman"/>
+          <w:color w:val="000000"/>
+          <w:sz w:val="21"/>
+          <w:szCs w:val="21"/>
+        </w:rPr>
+      </w:pPr>
+      <w:r>
+        <w:rPr>
+          <w:rFonts w:ascii="Consolas" w:eastAsia="Times New Roman" w:hAnsi="Consolas" w:cs="Times New Roman"/>
+          <w:color w:val="000000"/>
+          <w:sz w:val="21"/>
+          <w:szCs w:val="21"/>
+        </w:rPr>
+        <w:t>    </w:t>
+      </w:r>
+      <w:r>
+        <w:rPr>
+          <w:rFonts w:ascii="Consolas" w:eastAsia="Times New Roman" w:hAnsi="Consolas" w:cs="Times New Roman"/>
+          <w:color w:val="800000"/>
+          <w:sz w:val="21"/>
+          <w:szCs w:val="21"/>
+        </w:rPr>
+        <w:t>&lt;/body&gt;</w:t>
+      </w:r>
+    </w:p>
+    <w:p>
+      <w:pPr>
+        <w:shd w:val="clear" w:color="auto" w:fill="FFFFFF"/>
+        <w:spacing w:after="0" w:line="291" w:lineRule="atLeast"/>
+        <w:rPr>
+          <w:rFonts w:ascii="Consolas" w:eastAsia="Times New Roman" w:hAnsi="Consolas" w:cs="Times New Roman"/>
+          <w:color w:val="800000"/>
+          <w:sz w:val="21"/>
+          <w:szCs w:val="21"/>
+        </w:rPr>
+      </w:pPr>
+      <w:r>
+        <w:rPr>
+          <w:rFonts w:ascii="Consolas" w:eastAsia="Times New Roman" w:hAnsi="Consolas" w:cs="Times New Roman"/>
+          <w:color w:val="800000"/>
+          <w:sz w:val="21"/>
+          <w:szCs w:val="21"/>
+        </w:rPr>
+        <w:t>&lt;/html&gt;</w:t>
+      </w:r>
+    </w:p>
+    <w:p>
+      <w:pPr>
+        <w:shd w:val="clear" w:color="auto" w:fill="FFFFFF"/>
+        <w:spacing w:after="0" w:line="291" w:lineRule="atLeast"/>
+        <w:rPr>
+          <w:rFonts w:ascii="Consolas" w:eastAsia="Times New Roman" w:hAnsi="Consolas" w:cs="Times New Roman"/>
+          <w:color w:val="800000"/>
+          <w:sz w:val="21"/>
+          <w:szCs w:val="21"/>
+        </w:rPr>
+      </w:pPr>
+    </w:p>
+    <w:p>
+      <w:pPr>
+        <w:shd w:val="clear" w:color="auto" w:fill="FFFFFF"/>
+        <w:spacing w:after="0" w:line="291" w:lineRule="atLeast"/>
+        <w:rPr>
+          <w:rFonts w:ascii="Consolas" w:eastAsia="Times New Roman" w:hAnsi="Consolas" w:cs="Times New Roman"/>
+          <w:color w:val="800000"/>
+          <w:sz w:val="21"/>
+          <w:szCs w:val="21"/>
+        </w:rPr>
+      </w:pPr>
+    </w:p>
+    <w:p>
+      <w:pPr>
+        <w:shd w:val="clear" w:color="auto" w:fill="FFFFFF"/>
+        <w:spacing w:after="0" w:line="291" w:lineRule="atLeast"/>
+        <w:rPr>
+          <w:rFonts w:ascii="Consolas" w:eastAsia="Times New Roman" w:hAnsi="Consolas" w:cs="Times New Roman"/>
+          <w:sz w:val="21"/>
+          <w:szCs w:val="21"/>
+        </w:rPr>
+      </w:pPr>
+      <w:r>
+        <w:rPr>
+          <w:rFonts w:ascii="Consolas" w:eastAsia="Times New Roman" w:hAnsi="Consolas" w:cs="Times New Roman"/>
+          <w:sz w:val="21"/>
+          <w:szCs w:val="21"/>
+        </w:rPr>
+        <w:t>Index.js</w:t>
+      </w:r>
+    </w:p>
+    <w:p>
+      <w:pPr>
+        <w:shd w:val="clear" w:color="auto" w:fill="FFFFFF"/>
+        <w:spacing w:after="0" w:line="291" w:lineRule="atLeast"/>
+        <w:rPr>
+          <w:rFonts w:ascii="Consolas" w:eastAsia="Times New Roman" w:hAnsi="Consolas" w:cs="Times New Roman"/>
+          <w:color w:val="000000"/>
+          <w:sz w:val="21"/>
+          <w:szCs w:val="21"/>
+        </w:rPr>
+      </w:pPr>
+      <w:r>
+        <w:rPr>
+          <w:rFonts w:ascii="Consolas" w:eastAsia="Times New Roman" w:hAnsi="Consolas" w:cs="Times New Roman"/>
+          <w:color w:val="0000FF"/>
+          <w:sz w:val="21"/>
+          <w:szCs w:val="21"/>
+        </w:rPr>
+        <w:t>const</w:t>
+      </w:r>
+      <w:r>
+        <w:rPr>
+          <w:rFonts w:ascii="Consolas" w:eastAsia="Times New Roman" w:hAnsi="Consolas" w:cs="Times New Roman"/>
+          <w:color w:val="000000"/>
+          <w:sz w:val="21"/>
+          <w:szCs w:val="21"/>
+        </w:rPr>
+        <w:t> </w:t>
+      </w:r>
+      <w:r>
+        <w:rPr>
+          <w:rFonts w:ascii="Consolas" w:eastAsia="Times New Roman" w:hAnsi="Consolas" w:cs="Times New Roman"/>
+          <w:color w:val="0070C1"/>
+          <w:sz w:val="21"/>
+          <w:szCs w:val="21"/>
+        </w:rPr>
+        <w:t>element</w:t>
+      </w:r>
+      <w:r>
+        <w:rPr>
+          <w:rFonts w:ascii="Consolas" w:eastAsia="Times New Roman" w:hAnsi="Consolas" w:cs="Times New Roman"/>
+          <w:color w:val="000000"/>
+          <w:sz w:val="21"/>
+          <w:szCs w:val="21"/>
+        </w:rPr>
+        <w:t>=</w:t>
+      </w:r>
+      <w:r>
+        <w:rPr>
+          <w:rFonts w:ascii="Consolas" w:eastAsia="Times New Roman" w:hAnsi="Consolas" w:cs="Times New Roman"/>
+          <w:color w:val="001080"/>
+          <w:sz w:val="21"/>
+          <w:szCs w:val="21"/>
+        </w:rPr>
+        <w:t>React</w:t>
+      </w:r>
+      <w:r>
+        <w:rPr>
+          <w:rFonts w:ascii="Consolas" w:eastAsia="Times New Roman" w:hAnsi="Consolas" w:cs="Times New Roman"/>
+          <w:color w:val="000000"/>
+          <w:sz w:val="21"/>
+          <w:szCs w:val="21"/>
+        </w:rPr>
+        <w:t>.</w:t>
+      </w:r>
+      <w:r>
+        <w:rPr>
+          <w:rFonts w:ascii="Consolas" w:eastAsia="Times New Roman" w:hAnsi="Consolas" w:cs="Times New Roman"/>
+          <w:color w:val="795E26"/>
+          <w:sz w:val="21"/>
+          <w:szCs w:val="21"/>
+        </w:rPr>
+        <w:t>createElement</w:t>
+      </w:r>
+      <w:r>
+        <w:rPr>
+          <w:rFonts w:ascii="Consolas" w:eastAsia="Times New Roman" w:hAnsi="Consolas" w:cs="Times New Roman"/>
+          <w:color w:val="000000"/>
+          <w:sz w:val="21"/>
+          <w:szCs w:val="21"/>
+        </w:rPr>
+        <w:t>(</w:t>
+      </w:r>
+      <w:r>
+        <w:rPr>
+          <w:rFonts w:ascii="Consolas" w:eastAsia="Times New Roman" w:hAnsi="Consolas" w:cs="Times New Roman"/>
+          <w:color w:val="A31515"/>
+          <w:sz w:val="21"/>
+          <w:szCs w:val="21"/>
+        </w:rPr>
+        <w:t>'div'</w:t>
+      </w:r>
+      <w:r>
+        <w:rPr>
+          <w:rFonts w:ascii="Consolas" w:eastAsia="Times New Roman" w:hAnsi="Consolas" w:cs="Times New Roman"/>
+          <w:color w:val="000000"/>
+          <w:sz w:val="21"/>
+          <w:szCs w:val="21"/>
+        </w:rPr>
+        <w:t>,</w:t>
+      </w:r>
+      <w:r>
+        <w:rPr>
+          <w:rFonts w:ascii="Consolas" w:eastAsia="Times New Roman" w:hAnsi="Consolas" w:cs="Times New Roman"/>
+          <w:color w:val="0000FF"/>
+          <w:sz w:val="21"/>
+          <w:szCs w:val="21"/>
+        </w:rPr>
+        <w:t>null</w:t>
+      </w:r>
+      <w:r>
+        <w:rPr>
+          <w:rFonts w:ascii="Consolas" w:eastAsia="Times New Roman" w:hAnsi="Consolas" w:cs="Times New Roman"/>
+          <w:color w:val="000000"/>
+          <w:sz w:val="21"/>
+          <w:szCs w:val="21"/>
+        </w:rPr>
+        <w:t>,</w:t>
+      </w:r>
+      <w:r>
+        <w:rPr>
+          <w:rFonts w:ascii="Consolas" w:eastAsia="Times New Roman" w:hAnsi="Consolas" w:cs="Times New Roman"/>
+          <w:color w:val="A31515"/>
+          <w:sz w:val="21"/>
+          <w:szCs w:val="21"/>
+        </w:rPr>
+        <w:t>'React element'</w:t>
+      </w:r>
+      <w:r>
+        <w:rPr>
+          <w:rFonts w:ascii="Consolas" w:eastAsia="Times New Roman" w:hAnsi="Consolas" w:cs="Times New Roman"/>
+          <w:color w:val="000000"/>
+          <w:sz w:val="21"/>
+          <w:szCs w:val="21"/>
+        </w:rPr>
+        <w:t>);</w:t>
+      </w:r>
+    </w:p>
+    <w:p>
+      <w:pPr>
+        <w:shd w:val="clear" w:color="auto" w:fill="FFFFFF"/>
+        <w:spacing w:after="0" w:line="291" w:lineRule="atLeast"/>
+        <w:rPr>
+          <w:rFonts w:ascii="Consolas" w:eastAsia="Times New Roman" w:hAnsi="Consolas" w:cs="Times New Roman"/>
+          <w:color w:val="000000"/>
+          <w:sz w:val="21"/>
+          <w:szCs w:val="21"/>
+        </w:rPr>
+      </w:pPr>
+    </w:p>
+    <w:p>
+      <w:pPr>
+        <w:shd w:val="clear" w:color="auto" w:fill="FFFFFF"/>
+        <w:spacing w:after="0" w:line="291" w:lineRule="atLeast"/>
+        <w:rPr>
+          <w:rFonts w:ascii="Consolas" w:eastAsia="Times New Roman" w:hAnsi="Consolas" w:cs="Times New Roman"/>
+          <w:color w:val="000000"/>
+          <w:sz w:val="21"/>
+          <w:szCs w:val="21"/>
+        </w:rPr>
+      </w:pPr>
+      <w:r>
+        <w:rPr>
+          <w:rFonts w:ascii="Consolas" w:eastAsia="Times New Roman" w:hAnsi="Consolas" w:cs="Times New Roman"/>
+          <w:color w:val="001080"/>
+          <w:sz w:val="21"/>
+          <w:szCs w:val="21"/>
+        </w:rPr>
+        <w:t>ReactDOM</w:t>
+      </w:r>
+      <w:r>
+        <w:rPr>
+          <w:rFonts w:ascii="Consolas" w:eastAsia="Times New Roman" w:hAnsi="Consolas" w:cs="Times New Roman"/>
+          <w:color w:val="000000"/>
+          <w:sz w:val="21"/>
+          <w:szCs w:val="21"/>
+        </w:rPr>
+        <w:t>.</w:t>
+      </w:r>
+      <w:r>
+        <w:rPr>
+          <w:rFonts w:ascii="Consolas" w:eastAsia="Times New Roman" w:hAnsi="Consolas" w:cs="Times New Roman"/>
+          <w:color w:val="795E26"/>
+          <w:sz w:val="21"/>
+          <w:szCs w:val="21"/>
+        </w:rPr>
+        <w:t>render</w:t>
+      </w:r>
+      <w:r>
+        <w:rPr>
+          <w:rFonts w:ascii="Consolas" w:eastAsia="Times New Roman" w:hAnsi="Consolas" w:cs="Times New Roman"/>
+          <w:color w:val="000000"/>
+          <w:sz w:val="21"/>
+          <w:szCs w:val="21"/>
+        </w:rPr>
+        <w:t>(</w:t>
+      </w:r>
+      <w:r>
+        <w:rPr>
+          <w:rFonts w:ascii="Consolas" w:eastAsia="Times New Roman" w:hAnsi="Consolas" w:cs="Times New Roman"/>
+          <w:color w:val="0070C1"/>
+          <w:sz w:val="21"/>
+          <w:szCs w:val="21"/>
+        </w:rPr>
+        <w:t>element</w:t>
+      </w:r>
+      <w:r>
+        <w:rPr>
+          <w:rFonts w:ascii="Consolas" w:eastAsia="Times New Roman" w:hAnsi="Consolas" w:cs="Times New Roman"/>
+          <w:color w:val="000000"/>
+          <w:sz w:val="21"/>
+          <w:szCs w:val="21"/>
+        </w:rPr>
+        <w:t>,</w:t>
+      </w:r>
+      <w:r>
+        <w:rPr>
+          <w:rFonts w:ascii="Consolas" w:eastAsia="Times New Roman" w:hAnsi="Consolas" w:cs="Times New Roman"/>
+          <w:color w:val="001080"/>
+          <w:sz w:val="21"/>
+          <w:szCs w:val="21"/>
+        </w:rPr>
+        <w:t>document</w:t>
+      </w:r>
+      <w:r>
+        <w:rPr>
+          <w:rFonts w:ascii="Consolas" w:eastAsia="Times New Roman" w:hAnsi="Consolas" w:cs="Times New Roman"/>
+          <w:color w:val="000000"/>
+          <w:sz w:val="21"/>
+          <w:szCs w:val="21"/>
+        </w:rPr>
+        <w:t>.</w:t>
+      </w:r>
+      <w:r>
+        <w:rPr>
+          <w:rFonts w:ascii="Consolas" w:eastAsia="Times New Roman" w:hAnsi="Consolas" w:cs="Times New Roman"/>
+          <w:color w:val="795E26"/>
+          <w:sz w:val="21"/>
+          <w:szCs w:val="21"/>
+        </w:rPr>
+        <w:t>getElementById</w:t>
+      </w:r>
+      <w:r>
+        <w:rPr>
+          <w:rFonts w:ascii="Consolas" w:eastAsia="Times New Roman" w:hAnsi="Consolas" w:cs="Times New Roman"/>
+          <w:color w:val="000000"/>
+          <w:sz w:val="21"/>
+          <w:szCs w:val="21"/>
+        </w:rPr>
+        <w:t>(</w:t>
+      </w:r>
+      <w:r>
+        <w:rPr>
+          <w:rFonts w:ascii="Consolas" w:eastAsia="Times New Roman" w:hAnsi="Consolas" w:cs="Times New Roman"/>
+          <w:color w:val="A31515"/>
+          <w:sz w:val="21"/>
+          <w:szCs w:val="21"/>
+        </w:rPr>
+        <w:t>"root"</w:t>
+      </w:r>
+      <w:r>
+        <w:rPr>
+          <w:rFonts w:ascii="Consolas" w:eastAsia="Times New Roman" w:hAnsi="Consolas" w:cs="Times New Roman"/>
+          <w:color w:val="000000"/>
+          <w:sz w:val="21"/>
+          <w:szCs w:val="21"/>
+        </w:rPr>
+        <w:t>));</w:t>
+      </w:r>
+    </w:p>
+    <w:p>
+      <w:pPr>
+        <w:shd w:val="clear" w:color="auto" w:fill="FFFFFF"/>
+        <w:spacing w:after="0" w:line="291" w:lineRule="atLeast"/>
+        <w:rPr>
+          <w:rFonts w:ascii="Consolas" w:eastAsia="Times New Roman" w:hAnsi="Consolas" w:cs="Times New Roman"/>
+          <w:color w:val="000000"/>
+          <w:sz w:val="21"/>
+          <w:szCs w:val="21"/>
+        </w:rPr>
+      </w:pPr>
+    </w:p>
+    <w:p>
+      <w:pPr>
+        <w:pStyle w:val="transcript--underline-cue--3osdw"/>
+        <w:spacing w:before="0" w:beforeAutospacing="0" w:after="0" w:afterAutospacing="0"/>
+        <w:rPr>
+          <w:rFonts w:ascii="Segoe UI" w:hAnsi="Segoe UI" w:cs="Segoe UI"/>
+          <w:color w:val="000000" w:themeColor="text1"/>
+          <w:szCs w:val="25"/>
+        </w:rPr>
+      </w:pPr>
+    </w:p>
+    <w:p>
+      <w:pPr>
+        <w:pStyle w:val="transcript--underline-cue--3osdw"/>
+        <w:spacing w:before="0" w:beforeAutospacing="0" w:after="0" w:afterAutospacing="0"/>
+        <w:rPr>
+          <w:rFonts w:ascii="Segoe UI" w:hAnsi="Segoe UI" w:cs="Segoe UI"/>
+          <w:color w:val="000000" w:themeColor="text1"/>
+          <w:szCs w:val="25"/>
+        </w:rPr>
+      </w:pPr>
+      <w:r>
+        <w:rPr>
+          <w:rFonts w:ascii="Segoe UI" w:hAnsi="Segoe UI" w:cs="Segoe UI"/>
+          <w:color w:val="000000" w:themeColor="text1"/>
           <w:szCs w:val="25"/>
         </w:rPr>
         <w:tab/>
@@ -9419,6 +10320,1601 @@
           <w:u w:val="single"/>
         </w:rPr>
       </w:pPr>
+      <w:r>
+        <w:rPr>
+          <w:rFonts w:ascii="Segoe UI" w:hAnsi="Segoe UI" w:cs="Segoe UI"/>
+          <w:color w:val="14171C"/>
+          <w:sz w:val="21"/>
+          <w:szCs w:val="21"/>
+          <w:shd w:val="clear" w:color="auto" w:fill="E6F2F5"/>
+        </w:rPr>
+        <w:lastRenderedPageBreak/>
+        <w:t> </w:t>
+      </w:r>
+      <w:r>
+        <w:rPr>
+          <w:rFonts w:ascii="Segoe UI" w:hAnsi="Segoe UI" w:cs="Segoe UI"/>
+          <w:color w:val="14171C"/>
+          <w:sz w:val="36"/>
+          <w:szCs w:val="21"/>
+          <w:u w:val="single"/>
+          <w:shd w:val="clear" w:color="auto" w:fill="E6F2F5"/>
+        </w:rPr>
+        <w:t>Compiling, Bundling, and a Closer Look at JSX</w:t>
+      </w:r>
+      <w:r>
+        <w:rPr>
+          <w:rFonts w:ascii="Segoe UI" w:hAnsi="Segoe UI" w:cs="Segoe UI"/>
+          <w:color w:val="14171C"/>
+          <w:sz w:val="36"/>
+          <w:szCs w:val="21"/>
+          <w:u w:val="single"/>
+          <w:shd w:val="clear" w:color="auto" w:fill="E6F2F5"/>
+        </w:rPr>
+        <w:t>:</w:t>
+      </w:r>
+    </w:p>
+    <w:p>
+      <w:pPr>
+        <w:pStyle w:val="transcript--underline-cue--3osdw"/>
+        <w:spacing w:before="0" w:beforeAutospacing="0" w:after="0" w:afterAutospacing="0"/>
+        <w:rPr>
+          <w:rFonts w:ascii="Segoe UI" w:hAnsi="Segoe UI" w:cs="Segoe UI"/>
+          <w:color w:val="FF0000"/>
+          <w:sz w:val="25"/>
+          <w:szCs w:val="25"/>
+        </w:rPr>
+      </w:pPr>
+      <w:r>
+        <w:rPr>
+          <w:rFonts w:ascii="Segoe UI" w:hAnsi="Segoe UI" w:cs="Segoe UI"/>
+          <w:color w:val="3C3B37"/>
+          <w:sz w:val="25"/>
+          <w:szCs w:val="25"/>
+        </w:rPr>
+        <w:t> </w:t>
+      </w:r>
+      <w:r>
+        <w:rPr>
+          <w:rFonts w:ascii="Segoe UI" w:hAnsi="Segoe UI" w:cs="Segoe UI"/>
+          <w:color w:val="FF0000"/>
+          <w:sz w:val="25"/>
+          <w:szCs w:val="25"/>
+        </w:rPr>
+        <w:t>babel is a technology</w:t>
+      </w:r>
+    </w:p>
+    <w:p>
+      <w:pPr>
+        <w:pStyle w:val="transcript--underline-cue--3osdw"/>
+        <w:spacing w:before="0" w:beforeAutospacing="0" w:after="0" w:afterAutospacing="0"/>
+        <w:rPr>
+          <w:rFonts w:ascii="Segoe UI" w:hAnsi="Segoe UI" w:cs="Segoe UI"/>
+          <w:color w:val="FF0000"/>
+          <w:sz w:val="25"/>
+          <w:szCs w:val="25"/>
+        </w:rPr>
+      </w:pPr>
+      <w:r>
+        <w:rPr>
+          <w:rStyle w:val="transcript--highlight-cue--1begq"/>
+          <w:rFonts w:ascii="Segoe UI" w:hAnsi="Segoe UI" w:cs="Segoe UI"/>
+          <w:color w:val="FF0000"/>
+          <w:sz w:val="25"/>
+          <w:szCs w:val="25"/>
+          <w:shd w:val="clear" w:color="auto" w:fill="E6F2F5"/>
+        </w:rPr>
+        <w:t>that does a translation job that we need. It compiles javascript code with newer syntax into the code</w:t>
+      </w:r>
+    </w:p>
+    <w:p>
+      <w:pPr>
+        <w:pStyle w:val="transcript--underline-cue--3osdw"/>
+        <w:spacing w:before="0" w:beforeAutospacing="0" w:after="0" w:afterAutospacing="0"/>
+        <w:rPr>
+          <w:rFonts w:ascii="Segoe UI" w:hAnsi="Segoe UI" w:cs="Segoe UI"/>
+          <w:sz w:val="25"/>
+          <w:szCs w:val="25"/>
+        </w:rPr>
+      </w:pPr>
+      <w:r>
+        <w:rPr>
+          <w:rFonts w:ascii="Segoe UI" w:hAnsi="Segoe UI" w:cs="Segoe UI"/>
+          <w:sz w:val="25"/>
+          <w:szCs w:val="25"/>
+        </w:rPr>
+        <w:t>that the browser can actually understand</w:t>
+      </w:r>
+    </w:p>
+    <w:p>
+      <w:pPr>
+        <w:pStyle w:val="transcript--underline-cue--3osdw"/>
+        <w:spacing w:before="0" w:beforeAutospacing="0" w:after="0" w:afterAutospacing="0"/>
+        <w:rPr>
+          <w:rFonts w:ascii="Segoe UI" w:hAnsi="Segoe UI" w:cs="Segoe UI"/>
+          <w:color w:val="007791"/>
+          <w:sz w:val="25"/>
+          <w:szCs w:val="25"/>
+          <w:u w:val="single"/>
+        </w:rPr>
+      </w:pPr>
+    </w:p>
+    <w:p>
+      <w:pPr>
+        <w:pStyle w:val="transcript--underline-cue--3osdw"/>
+        <w:spacing w:before="0" w:beforeAutospacing="0" w:after="0" w:afterAutospacing="0"/>
+        <w:rPr>
+          <w:rFonts w:ascii="Segoe UI" w:hAnsi="Segoe UI" w:cs="Segoe UI"/>
+          <w:color w:val="007791"/>
+          <w:sz w:val="25"/>
+          <w:szCs w:val="25"/>
+          <w:u w:val="single"/>
+        </w:rPr>
+      </w:pPr>
+      <w:r>
+        <w:rPr>
+          <w:rFonts w:ascii="Segoe UI" w:hAnsi="Segoe UI" w:cs="Segoe UI"/>
+          <w:color w:val="007791"/>
+          <w:sz w:val="25"/>
+          <w:szCs w:val="25"/>
+          <w:u w:val="single"/>
+        </w:rPr>
+        <w:t>link:</w:t>
+      </w:r>
+      <w:r>
+        <w:t xml:space="preserve"> </w:t>
+      </w:r>
+      <w:hyperlink r:id="rId8" w:history="1">
+        <w:r>
+          <w:rPr>
+            <w:rStyle w:val="Hyperlink"/>
+            <w:rFonts w:ascii="Segoe UI" w:hAnsi="Segoe UI" w:cs="Segoe UI"/>
+            <w:sz w:val="25"/>
+            <w:szCs w:val="25"/>
+          </w:rPr>
+          <w:t>https://babeljs.io/repl</w:t>
+        </w:r>
+      </w:hyperlink>
+      <w:r>
+        <w:rPr>
+          <w:rFonts w:ascii="Segoe UI" w:hAnsi="Segoe UI" w:cs="Segoe UI"/>
+          <w:color w:val="007791"/>
+          <w:sz w:val="25"/>
+          <w:szCs w:val="25"/>
+          <w:u w:val="single"/>
+        </w:rPr>
+        <w:tab/>
+      </w:r>
+    </w:p>
+    <w:p>
+      <w:pPr>
+        <w:pStyle w:val="transcript--underline-cue--3osdw"/>
+        <w:spacing w:before="0" w:beforeAutospacing="0" w:after="0" w:afterAutospacing="0"/>
+        <w:rPr>
+          <w:rFonts w:ascii="Segoe UI" w:hAnsi="Segoe UI" w:cs="Segoe UI"/>
+          <w:color w:val="007791"/>
+          <w:sz w:val="25"/>
+          <w:szCs w:val="25"/>
+          <w:u w:val="single"/>
+        </w:rPr>
+      </w:pPr>
+    </w:p>
+    <w:p>
+      <w:pPr>
+        <w:pStyle w:val="transcript--underline-cue--3osdw"/>
+        <w:spacing w:before="0" w:beforeAutospacing="0" w:after="0" w:afterAutospacing="0"/>
+        <w:rPr>
+          <w:rFonts w:ascii="Segoe UI" w:hAnsi="Segoe UI" w:cs="Segoe UI"/>
+          <w:color w:val="007791"/>
+          <w:sz w:val="25"/>
+          <w:szCs w:val="25"/>
+        </w:rPr>
+      </w:pPr>
+      <w:r>
+        <w:rPr>
+          <w:rFonts w:ascii="Segoe UI" w:hAnsi="Segoe UI" w:cs="Segoe UI"/>
+          <w:color w:val="007791"/>
+          <w:sz w:val="25"/>
+          <w:szCs w:val="25"/>
+        </w:rPr>
+        <w:t xml:space="preserve">link: </w:t>
+      </w:r>
+      <w:hyperlink r:id="rId9" w:history="1">
+        <w:r>
+          <w:rPr>
+            <w:rStyle w:val="Hyperlink"/>
+            <w:rFonts w:ascii="Segoe UI" w:hAnsi="Segoe UI" w:cs="Segoe UI"/>
+            <w:sz w:val="25"/>
+            <w:szCs w:val="25"/>
+          </w:rPr>
+          <w:t>https://parceljs.org/</w:t>
+        </w:r>
+      </w:hyperlink>
+    </w:p>
+    <w:p>
+      <w:pPr>
+        <w:pStyle w:val="transcript--underline-cue--3osdw"/>
+        <w:spacing w:before="0" w:beforeAutospacing="0" w:after="0" w:afterAutospacing="0"/>
+        <w:rPr>
+          <w:rFonts w:ascii="Segoe UI" w:hAnsi="Segoe UI" w:cs="Segoe UI"/>
+          <w:color w:val="3C3B37"/>
+          <w:sz w:val="25"/>
+          <w:szCs w:val="25"/>
+          <w:shd w:val="clear" w:color="auto" w:fill="E6F2F5"/>
+        </w:rPr>
+      </w:pPr>
+      <w:r>
+        <w:rPr>
+          <w:rFonts w:ascii="Segoe UI" w:hAnsi="Segoe UI" w:cs="Segoe UI"/>
+          <w:color w:val="3C3B37"/>
+          <w:sz w:val="25"/>
+          <w:szCs w:val="25"/>
+          <w:shd w:val="clear" w:color="auto" w:fill="E6F2F5"/>
+        </w:rPr>
+        <w:t>Parcel did its job of compiling the JSX react element code into a syntax that the browser can understand.</w:t>
+      </w:r>
+    </w:p>
+    <w:p>
+      <w:pPr>
+        <w:pStyle w:val="transcript--underline-cue--3osdw"/>
+        <w:spacing w:before="0" w:beforeAutospacing="0" w:after="0" w:afterAutospacing="0"/>
+        <w:rPr>
+          <w:rFonts w:ascii="Segoe UI" w:hAnsi="Segoe UI" w:cs="Segoe UI"/>
+          <w:sz w:val="25"/>
+          <w:szCs w:val="25"/>
+        </w:rPr>
+      </w:pPr>
+    </w:p>
+    <w:p>
+      <w:pPr>
+        <w:pStyle w:val="transcript--underline-cue--3osdw"/>
+        <w:spacing w:before="0" w:beforeAutospacing="0" w:after="0" w:afterAutospacing="0"/>
+        <w:rPr>
+          <w:rFonts w:ascii="Segoe UI" w:hAnsi="Segoe UI" w:cs="Segoe UI"/>
+          <w:sz w:val="25"/>
+          <w:szCs w:val="25"/>
+        </w:rPr>
+      </w:pPr>
+      <w:r>
+        <w:rPr>
+          <w:rFonts w:ascii="Segoe UI" w:hAnsi="Segoe UI" w:cs="Segoe UI"/>
+          <w:sz w:val="25"/>
+          <w:szCs w:val="25"/>
+        </w:rPr>
+        <w:t>Goto the command line</w:t>
+      </w:r>
+      <w:r>
+        <w:rPr>
+          <w:rFonts w:ascii="Segoe UI" w:hAnsi="Segoe UI" w:cs="Segoe UI"/>
+          <w:sz w:val="25"/>
+          <w:szCs w:val="25"/>
+        </w:rPr>
+        <w:t>(project directory)</w:t>
+      </w:r>
+      <w:r>
+        <w:rPr>
+          <w:rFonts w:ascii="Segoe UI" w:hAnsi="Segoe UI" w:cs="Segoe UI"/>
+          <w:sz w:val="25"/>
+          <w:szCs w:val="25"/>
+        </w:rPr>
+        <w:t>:</w:t>
+      </w:r>
+    </w:p>
+    <w:p>
+      <w:pPr>
+        <w:pStyle w:val="transcript--underline-cue--3osdw"/>
+        <w:spacing w:before="0" w:beforeAutospacing="0" w:after="0" w:afterAutospacing="0"/>
+        <w:rPr>
+          <w:rFonts w:ascii="Segoe UI" w:hAnsi="Segoe UI" w:cs="Segoe UI"/>
+          <w:sz w:val="25"/>
+          <w:szCs w:val="25"/>
+        </w:rPr>
+      </w:pPr>
+      <w:r>
+        <w:rPr>
+          <w:rFonts w:ascii="Segoe UI" w:hAnsi="Segoe UI" w:cs="Segoe UI"/>
+          <w:sz w:val="25"/>
+          <w:szCs w:val="25"/>
+        </w:rPr>
+        <w:t>$npm init –y</w:t>
+      </w:r>
+    </w:p>
+    <w:p>
+      <w:pPr>
+        <w:pStyle w:val="transcript--underline-cue--3osdw"/>
+        <w:spacing w:before="0" w:beforeAutospacing="0" w:after="0" w:afterAutospacing="0"/>
+        <w:rPr>
+          <w:rFonts w:ascii="Segoe UI" w:hAnsi="Segoe UI" w:cs="Segoe UI"/>
+          <w:sz w:val="25"/>
+          <w:szCs w:val="25"/>
+        </w:rPr>
+      </w:pPr>
+      <w:r>
+        <w:rPr>
+          <w:rFonts w:ascii="Segoe UI" w:hAnsi="Segoe UI" w:cs="Segoe UI"/>
+          <w:sz w:val="25"/>
+          <w:szCs w:val="25"/>
+        </w:rPr>
+        <w:t>$</w:t>
+      </w:r>
+      <w:r>
+        <w:rPr>
+          <w:rFonts w:ascii="Segoe UI" w:hAnsi="Segoe UI" w:cs="Segoe UI"/>
+          <w:sz w:val="25"/>
+          <w:szCs w:val="25"/>
+        </w:rPr>
+        <w:t xml:space="preserve"> n</w:t>
+      </w:r>
+      <w:r>
+        <w:rPr>
+          <w:rFonts w:ascii="Segoe UI" w:hAnsi="Segoe UI" w:cs="Segoe UI"/>
+          <w:sz w:val="25"/>
+          <w:szCs w:val="25"/>
+        </w:rPr>
+        <w:t>pm install parcel-bundler</w:t>
+      </w:r>
+      <w:r>
+        <w:rPr>
+          <w:rFonts w:ascii="Segoe UI" w:hAnsi="Segoe UI" w:cs="Segoe UI"/>
+          <w:sz w:val="25"/>
+          <w:szCs w:val="25"/>
+        </w:rPr>
+        <w:t xml:space="preserve"> --save</w:t>
+      </w:r>
+    </w:p>
+    <w:p>
+      <w:pPr>
+        <w:pStyle w:val="transcript--underline-cue--3osdw"/>
+        <w:spacing w:before="0" w:beforeAutospacing="0" w:after="0" w:afterAutospacing="0"/>
+        <w:rPr>
+          <w:rFonts w:ascii="Segoe UI" w:hAnsi="Segoe UI" w:cs="Segoe UI"/>
+          <w:sz w:val="25"/>
+          <w:szCs w:val="25"/>
+        </w:rPr>
+      </w:pPr>
+      <w:r>
+        <w:rPr>
+          <w:rFonts w:ascii="Segoe UI" w:hAnsi="Segoe UI" w:cs="Segoe UI"/>
+          <w:sz w:val="25"/>
+          <w:szCs w:val="25"/>
+        </w:rPr>
+        <w:t xml:space="preserve">$npm i </w:t>
+      </w:r>
+      <w:r>
+        <w:rPr>
+          <w:rFonts w:ascii="Segoe UI" w:hAnsi="Segoe UI" w:cs="Segoe UI"/>
+          <w:sz w:val="25"/>
+          <w:szCs w:val="25"/>
+        </w:rPr>
+        <w:t>react</w:t>
+      </w:r>
+      <w:r>
+        <w:rPr>
+          <w:rFonts w:ascii="Segoe UI" w:hAnsi="Segoe UI" w:cs="Segoe UI"/>
+          <w:sz w:val="25"/>
+          <w:szCs w:val="25"/>
+        </w:rPr>
+        <w:t xml:space="preserve">  </w:t>
+      </w:r>
+      <w:r>
+        <w:rPr>
+          <w:rFonts w:ascii="Segoe UI" w:hAnsi="Segoe UI" w:cs="Segoe UI"/>
+          <w:sz w:val="25"/>
+          <w:szCs w:val="25"/>
+        </w:rPr>
+        <w:t>react-dom</w:t>
+      </w:r>
+      <w:r>
+        <w:rPr>
+          <w:rFonts w:ascii="Segoe UI" w:hAnsi="Segoe UI" w:cs="Segoe UI"/>
+          <w:sz w:val="25"/>
+          <w:szCs w:val="25"/>
+        </w:rPr>
+        <w:t xml:space="preserve"> </w:t>
+      </w:r>
+      <w:r>
+        <w:rPr>
+          <w:rFonts w:ascii="Segoe UI" w:hAnsi="Segoe UI" w:cs="Segoe UI"/>
+          <w:sz w:val="25"/>
+          <w:szCs w:val="25"/>
+        </w:rPr>
+        <w:t>–</w:t>
+      </w:r>
+      <w:r>
+        <w:rPr>
+          <w:rFonts w:ascii="Segoe UI" w:hAnsi="Segoe UI" w:cs="Segoe UI"/>
+          <w:sz w:val="25"/>
+          <w:szCs w:val="25"/>
+        </w:rPr>
+        <w:t>save</w:t>
+      </w:r>
+    </w:p>
+    <w:p>
+      <w:pPr>
+        <w:pStyle w:val="transcript--underline-cue--3osdw"/>
+        <w:spacing w:before="0" w:beforeAutospacing="0" w:after="0" w:afterAutospacing="0"/>
+        <w:rPr>
+          <w:rFonts w:ascii="Segoe UI" w:hAnsi="Segoe UI" w:cs="Segoe UI"/>
+          <w:sz w:val="25"/>
+          <w:szCs w:val="25"/>
+        </w:rPr>
+      </w:pPr>
+    </w:p>
+    <w:p>
+      <w:pPr>
+        <w:pStyle w:val="transcript--underline-cue--3osdw"/>
+        <w:spacing w:before="0" w:beforeAutospacing="0" w:after="0" w:afterAutospacing="0"/>
+        <w:rPr>
+          <w:rFonts w:ascii="Segoe UI" w:hAnsi="Segoe UI" w:cs="Segoe UI"/>
+          <w:color w:val="007791"/>
+          <w:sz w:val="25"/>
+          <w:szCs w:val="25"/>
+        </w:rPr>
+      </w:pPr>
+      <w:r>
+        <w:rPr>
+          <w:rFonts w:ascii="Segoe UI" w:hAnsi="Segoe UI" w:cs="Segoe UI"/>
+          <w:color w:val="007791"/>
+          <w:sz w:val="25"/>
+          <w:szCs w:val="25"/>
+        </w:rPr>
+        <w:t>Package.json</w:t>
+      </w:r>
+    </w:p>
+    <w:p>
+      <w:pPr>
+        <w:pStyle w:val="transcript--underline-cue--3osdw"/>
+        <w:spacing w:before="0" w:beforeAutospacing="0" w:after="0" w:afterAutospacing="0"/>
+        <w:rPr>
+          <w:rFonts w:ascii="Segoe UI" w:hAnsi="Segoe UI" w:cs="Segoe UI"/>
+          <w:color w:val="007791"/>
+          <w:sz w:val="25"/>
+          <w:szCs w:val="25"/>
+        </w:rPr>
+      </w:pPr>
+    </w:p>
+    <w:p>
+      <w:pPr>
+        <w:shd w:val="clear" w:color="auto" w:fill="FFFFFF"/>
+        <w:spacing w:after="0" w:line="291" w:lineRule="atLeast"/>
+        <w:rPr>
+          <w:rFonts w:ascii="Consolas" w:eastAsia="Times New Roman" w:hAnsi="Consolas" w:cs="Times New Roman"/>
+          <w:color w:val="000000"/>
+          <w:sz w:val="21"/>
+          <w:szCs w:val="21"/>
+        </w:rPr>
+      </w:pPr>
+      <w:r>
+        <w:rPr>
+          <w:rFonts w:ascii="Consolas" w:eastAsia="Times New Roman" w:hAnsi="Consolas" w:cs="Times New Roman"/>
+          <w:color w:val="000000"/>
+          <w:sz w:val="21"/>
+          <w:szCs w:val="21"/>
+        </w:rPr>
+        <w:t>{</w:t>
+      </w:r>
+    </w:p>
+    <w:p>
+      <w:pPr>
+        <w:shd w:val="clear" w:color="auto" w:fill="FFFFFF"/>
+        <w:spacing w:after="0" w:line="291" w:lineRule="atLeast"/>
+        <w:rPr>
+          <w:rFonts w:ascii="Consolas" w:eastAsia="Times New Roman" w:hAnsi="Consolas" w:cs="Times New Roman"/>
+          <w:color w:val="000000"/>
+          <w:sz w:val="21"/>
+          <w:szCs w:val="21"/>
+        </w:rPr>
+      </w:pPr>
+      <w:r>
+        <w:rPr>
+          <w:rFonts w:ascii="Consolas" w:eastAsia="Times New Roman" w:hAnsi="Consolas" w:cs="Times New Roman"/>
+          <w:color w:val="000000"/>
+          <w:sz w:val="21"/>
+          <w:szCs w:val="21"/>
+        </w:rPr>
+        <w:t>  </w:t>
+      </w:r>
+      <w:r>
+        <w:rPr>
+          <w:rFonts w:ascii="Consolas" w:eastAsia="Times New Roman" w:hAnsi="Consolas" w:cs="Times New Roman"/>
+          <w:color w:val="0451A5"/>
+          <w:sz w:val="21"/>
+          <w:szCs w:val="21"/>
+        </w:rPr>
+        <w:t>"name"</w:t>
+      </w:r>
+      <w:r>
+        <w:rPr>
+          <w:rFonts w:ascii="Consolas" w:eastAsia="Times New Roman" w:hAnsi="Consolas" w:cs="Times New Roman"/>
+          <w:color w:val="000000"/>
+          <w:sz w:val="21"/>
+          <w:szCs w:val="21"/>
+        </w:rPr>
+        <w:t>: </w:t>
+      </w:r>
+      <w:r>
+        <w:rPr>
+          <w:rFonts w:ascii="Consolas" w:eastAsia="Times New Roman" w:hAnsi="Consolas" w:cs="Times New Roman"/>
+          <w:color w:val="A31515"/>
+          <w:sz w:val="21"/>
+          <w:szCs w:val="21"/>
+        </w:rPr>
+        <w:t>"starter"</w:t>
+      </w:r>
+      <w:r>
+        <w:rPr>
+          <w:rFonts w:ascii="Consolas" w:eastAsia="Times New Roman" w:hAnsi="Consolas" w:cs="Times New Roman"/>
+          <w:color w:val="000000"/>
+          <w:sz w:val="21"/>
+          <w:szCs w:val="21"/>
+        </w:rPr>
+        <w:t>,</w:t>
+      </w:r>
+    </w:p>
+    <w:p>
+      <w:pPr>
+        <w:shd w:val="clear" w:color="auto" w:fill="FFFFFF"/>
+        <w:spacing w:after="0" w:line="291" w:lineRule="atLeast"/>
+        <w:rPr>
+          <w:rFonts w:ascii="Consolas" w:eastAsia="Times New Roman" w:hAnsi="Consolas" w:cs="Times New Roman"/>
+          <w:color w:val="000000"/>
+          <w:sz w:val="21"/>
+          <w:szCs w:val="21"/>
+        </w:rPr>
+      </w:pPr>
+      <w:r>
+        <w:rPr>
+          <w:rFonts w:ascii="Consolas" w:eastAsia="Times New Roman" w:hAnsi="Consolas" w:cs="Times New Roman"/>
+          <w:color w:val="000000"/>
+          <w:sz w:val="21"/>
+          <w:szCs w:val="21"/>
+        </w:rPr>
+        <w:t>  </w:t>
+      </w:r>
+      <w:r>
+        <w:rPr>
+          <w:rFonts w:ascii="Consolas" w:eastAsia="Times New Roman" w:hAnsi="Consolas" w:cs="Times New Roman"/>
+          <w:color w:val="0451A5"/>
+          <w:sz w:val="21"/>
+          <w:szCs w:val="21"/>
+        </w:rPr>
+        <w:t>"version"</w:t>
+      </w:r>
+      <w:r>
+        <w:rPr>
+          <w:rFonts w:ascii="Consolas" w:eastAsia="Times New Roman" w:hAnsi="Consolas" w:cs="Times New Roman"/>
+          <w:color w:val="000000"/>
+          <w:sz w:val="21"/>
+          <w:szCs w:val="21"/>
+        </w:rPr>
+        <w:t>: </w:t>
+      </w:r>
+      <w:r>
+        <w:rPr>
+          <w:rFonts w:ascii="Consolas" w:eastAsia="Times New Roman" w:hAnsi="Consolas" w:cs="Times New Roman"/>
+          <w:color w:val="A31515"/>
+          <w:sz w:val="21"/>
+          <w:szCs w:val="21"/>
+        </w:rPr>
+        <w:t>"1.0.0"</w:t>
+      </w:r>
+      <w:r>
+        <w:rPr>
+          <w:rFonts w:ascii="Consolas" w:eastAsia="Times New Roman" w:hAnsi="Consolas" w:cs="Times New Roman"/>
+          <w:color w:val="000000"/>
+          <w:sz w:val="21"/>
+          <w:szCs w:val="21"/>
+        </w:rPr>
+        <w:t>,</w:t>
+      </w:r>
+    </w:p>
+    <w:p>
+      <w:pPr>
+        <w:shd w:val="clear" w:color="auto" w:fill="FFFFFF"/>
+        <w:spacing w:after="0" w:line="291" w:lineRule="atLeast"/>
+        <w:rPr>
+          <w:rFonts w:ascii="Consolas" w:eastAsia="Times New Roman" w:hAnsi="Consolas" w:cs="Times New Roman"/>
+          <w:color w:val="000000"/>
+          <w:sz w:val="21"/>
+          <w:szCs w:val="21"/>
+        </w:rPr>
+      </w:pPr>
+      <w:r>
+        <w:rPr>
+          <w:rFonts w:ascii="Consolas" w:eastAsia="Times New Roman" w:hAnsi="Consolas" w:cs="Times New Roman"/>
+          <w:color w:val="000000"/>
+          <w:sz w:val="21"/>
+          <w:szCs w:val="21"/>
+        </w:rPr>
+        <w:t>  </w:t>
+      </w:r>
+      <w:r>
+        <w:rPr>
+          <w:rFonts w:ascii="Consolas" w:eastAsia="Times New Roman" w:hAnsi="Consolas" w:cs="Times New Roman"/>
+          <w:color w:val="0451A5"/>
+          <w:sz w:val="21"/>
+          <w:szCs w:val="21"/>
+        </w:rPr>
+        <w:t>"description"</w:t>
+      </w:r>
+      <w:r>
+        <w:rPr>
+          <w:rFonts w:ascii="Consolas" w:eastAsia="Times New Roman" w:hAnsi="Consolas" w:cs="Times New Roman"/>
+          <w:color w:val="000000"/>
+          <w:sz w:val="21"/>
+          <w:szCs w:val="21"/>
+        </w:rPr>
+        <w:t>: </w:t>
+      </w:r>
+      <w:r>
+        <w:rPr>
+          <w:rFonts w:ascii="Consolas" w:eastAsia="Times New Roman" w:hAnsi="Consolas" w:cs="Times New Roman"/>
+          <w:color w:val="A31515"/>
+          <w:sz w:val="21"/>
+          <w:szCs w:val="21"/>
+        </w:rPr>
+        <w:t>""</w:t>
+      </w:r>
+      <w:r>
+        <w:rPr>
+          <w:rFonts w:ascii="Consolas" w:eastAsia="Times New Roman" w:hAnsi="Consolas" w:cs="Times New Roman"/>
+          <w:color w:val="000000"/>
+          <w:sz w:val="21"/>
+          <w:szCs w:val="21"/>
+        </w:rPr>
+        <w:t>,</w:t>
+      </w:r>
+    </w:p>
+    <w:p>
+      <w:pPr>
+        <w:shd w:val="clear" w:color="auto" w:fill="FFFFFF"/>
+        <w:spacing w:after="0" w:line="291" w:lineRule="atLeast"/>
+        <w:rPr>
+          <w:rFonts w:ascii="Consolas" w:eastAsia="Times New Roman" w:hAnsi="Consolas" w:cs="Times New Roman"/>
+          <w:color w:val="000000"/>
+          <w:sz w:val="21"/>
+          <w:szCs w:val="21"/>
+        </w:rPr>
+      </w:pPr>
+      <w:r>
+        <w:rPr>
+          <w:rFonts w:ascii="Consolas" w:eastAsia="Times New Roman" w:hAnsi="Consolas" w:cs="Times New Roman"/>
+          <w:color w:val="000000"/>
+          <w:sz w:val="21"/>
+          <w:szCs w:val="21"/>
+        </w:rPr>
+        <w:t>  </w:t>
+      </w:r>
+      <w:r>
+        <w:rPr>
+          <w:rFonts w:ascii="Consolas" w:eastAsia="Times New Roman" w:hAnsi="Consolas" w:cs="Times New Roman"/>
+          <w:color w:val="0451A5"/>
+          <w:sz w:val="21"/>
+          <w:szCs w:val="21"/>
+        </w:rPr>
+        <w:t>"main"</w:t>
+      </w:r>
+      <w:r>
+        <w:rPr>
+          <w:rFonts w:ascii="Consolas" w:eastAsia="Times New Roman" w:hAnsi="Consolas" w:cs="Times New Roman"/>
+          <w:color w:val="000000"/>
+          <w:sz w:val="21"/>
+          <w:szCs w:val="21"/>
+        </w:rPr>
+        <w:t>: </w:t>
+      </w:r>
+      <w:r>
+        <w:rPr>
+          <w:rFonts w:ascii="Consolas" w:eastAsia="Times New Roman" w:hAnsi="Consolas" w:cs="Times New Roman"/>
+          <w:color w:val="A31515"/>
+          <w:sz w:val="21"/>
+          <w:szCs w:val="21"/>
+        </w:rPr>
+        <w:t>"index.js"</w:t>
+      </w:r>
+      <w:r>
+        <w:rPr>
+          <w:rFonts w:ascii="Consolas" w:eastAsia="Times New Roman" w:hAnsi="Consolas" w:cs="Times New Roman"/>
+          <w:color w:val="000000"/>
+          <w:sz w:val="21"/>
+          <w:szCs w:val="21"/>
+        </w:rPr>
+        <w:t>,</w:t>
+      </w:r>
+    </w:p>
+    <w:p>
+      <w:pPr>
+        <w:shd w:val="clear" w:color="auto" w:fill="FFFFFF"/>
+        <w:spacing w:after="0" w:line="291" w:lineRule="atLeast"/>
+        <w:rPr>
+          <w:rFonts w:ascii="Consolas" w:eastAsia="Times New Roman" w:hAnsi="Consolas" w:cs="Times New Roman"/>
+          <w:color w:val="000000"/>
+          <w:sz w:val="21"/>
+          <w:szCs w:val="21"/>
+        </w:rPr>
+      </w:pPr>
+      <w:r>
+        <w:rPr>
+          <w:rFonts w:ascii="Consolas" w:eastAsia="Times New Roman" w:hAnsi="Consolas" w:cs="Times New Roman"/>
+          <w:color w:val="000000"/>
+          <w:sz w:val="21"/>
+          <w:szCs w:val="21"/>
+        </w:rPr>
+        <w:t>  </w:t>
+      </w:r>
+      <w:r>
+        <w:rPr>
+          <w:rFonts w:ascii="Consolas" w:eastAsia="Times New Roman" w:hAnsi="Consolas" w:cs="Times New Roman"/>
+          <w:color w:val="0451A5"/>
+          <w:sz w:val="21"/>
+          <w:szCs w:val="21"/>
+        </w:rPr>
+        <w:t>"scripts"</w:t>
+      </w:r>
+      <w:r>
+        <w:rPr>
+          <w:rFonts w:ascii="Consolas" w:eastAsia="Times New Roman" w:hAnsi="Consolas" w:cs="Times New Roman"/>
+          <w:color w:val="000000"/>
+          <w:sz w:val="21"/>
+          <w:szCs w:val="21"/>
+        </w:rPr>
+        <w:t>: {</w:t>
+      </w:r>
+    </w:p>
+    <w:p>
+      <w:pPr>
+        <w:shd w:val="clear" w:color="auto" w:fill="FFFFFF"/>
+        <w:spacing w:after="0" w:line="291" w:lineRule="atLeast"/>
+        <w:rPr>
+          <w:rFonts w:ascii="Consolas" w:eastAsia="Times New Roman" w:hAnsi="Consolas" w:cs="Times New Roman"/>
+          <w:color w:val="000000"/>
+          <w:sz w:val="21"/>
+          <w:szCs w:val="21"/>
+        </w:rPr>
+      </w:pPr>
+      <w:r>
+        <w:rPr>
+          <w:rFonts w:ascii="Consolas" w:eastAsia="Times New Roman" w:hAnsi="Consolas" w:cs="Times New Roman"/>
+          <w:color w:val="000000"/>
+          <w:sz w:val="21"/>
+          <w:szCs w:val="21"/>
+        </w:rPr>
+        <w:t>    </w:t>
+      </w:r>
+      <w:r>
+        <w:rPr>
+          <w:rFonts w:ascii="Consolas" w:eastAsia="Times New Roman" w:hAnsi="Consolas" w:cs="Times New Roman"/>
+          <w:color w:val="0451A5"/>
+          <w:sz w:val="21"/>
+          <w:szCs w:val="21"/>
+          <w:highlight w:val="yellow"/>
+        </w:rPr>
+        <w:t>"start"</w:t>
+      </w:r>
+      <w:r>
+        <w:rPr>
+          <w:rFonts w:ascii="Consolas" w:eastAsia="Times New Roman" w:hAnsi="Consolas" w:cs="Times New Roman"/>
+          <w:color w:val="000000"/>
+          <w:sz w:val="21"/>
+          <w:szCs w:val="21"/>
+          <w:highlight w:val="yellow"/>
+        </w:rPr>
+        <w:t>: </w:t>
+      </w:r>
+      <w:r>
+        <w:rPr>
+          <w:rFonts w:ascii="Consolas" w:eastAsia="Times New Roman" w:hAnsi="Consolas" w:cs="Times New Roman"/>
+          <w:color w:val="A31515"/>
+          <w:sz w:val="21"/>
+          <w:szCs w:val="21"/>
+          <w:highlight w:val="yellow"/>
+        </w:rPr>
+        <w:t>"parcel index.html"</w:t>
+      </w:r>
+    </w:p>
+    <w:p>
+      <w:pPr>
+        <w:shd w:val="clear" w:color="auto" w:fill="FFFFFF"/>
+        <w:spacing w:after="0" w:line="291" w:lineRule="atLeast"/>
+        <w:rPr>
+          <w:rFonts w:ascii="Consolas" w:eastAsia="Times New Roman" w:hAnsi="Consolas" w:cs="Times New Roman"/>
+          <w:color w:val="000000"/>
+          <w:sz w:val="21"/>
+          <w:szCs w:val="21"/>
+        </w:rPr>
+      </w:pPr>
+      <w:r>
+        <w:rPr>
+          <w:rFonts w:ascii="Consolas" w:eastAsia="Times New Roman" w:hAnsi="Consolas" w:cs="Times New Roman"/>
+          <w:color w:val="000000"/>
+          <w:sz w:val="21"/>
+          <w:szCs w:val="21"/>
+        </w:rPr>
+        <w:t>  },</w:t>
+      </w:r>
+    </w:p>
+    <w:p>
+      <w:pPr>
+        <w:shd w:val="clear" w:color="auto" w:fill="FFFFFF"/>
+        <w:spacing w:after="0" w:line="291" w:lineRule="atLeast"/>
+        <w:rPr>
+          <w:rFonts w:ascii="Consolas" w:eastAsia="Times New Roman" w:hAnsi="Consolas" w:cs="Times New Roman"/>
+          <w:color w:val="000000"/>
+          <w:sz w:val="21"/>
+          <w:szCs w:val="21"/>
+        </w:rPr>
+      </w:pPr>
+      <w:r>
+        <w:rPr>
+          <w:rFonts w:ascii="Consolas" w:eastAsia="Times New Roman" w:hAnsi="Consolas" w:cs="Times New Roman"/>
+          <w:color w:val="000000"/>
+          <w:sz w:val="21"/>
+          <w:szCs w:val="21"/>
+        </w:rPr>
+        <w:t>  </w:t>
+      </w:r>
+      <w:r>
+        <w:rPr>
+          <w:rFonts w:ascii="Consolas" w:eastAsia="Times New Roman" w:hAnsi="Consolas" w:cs="Times New Roman"/>
+          <w:color w:val="0451A5"/>
+          <w:sz w:val="21"/>
+          <w:szCs w:val="21"/>
+        </w:rPr>
+        <w:t>"keywords"</w:t>
+      </w:r>
+      <w:r>
+        <w:rPr>
+          <w:rFonts w:ascii="Consolas" w:eastAsia="Times New Roman" w:hAnsi="Consolas" w:cs="Times New Roman"/>
+          <w:color w:val="000000"/>
+          <w:sz w:val="21"/>
+          <w:szCs w:val="21"/>
+        </w:rPr>
+        <w:t>: [],</w:t>
+      </w:r>
+    </w:p>
+    <w:p>
+      <w:pPr>
+        <w:shd w:val="clear" w:color="auto" w:fill="FFFFFF"/>
+        <w:spacing w:after="0" w:line="291" w:lineRule="atLeast"/>
+        <w:rPr>
+          <w:rFonts w:ascii="Consolas" w:eastAsia="Times New Roman" w:hAnsi="Consolas" w:cs="Times New Roman"/>
+          <w:color w:val="000000"/>
+          <w:sz w:val="21"/>
+          <w:szCs w:val="21"/>
+        </w:rPr>
+      </w:pPr>
+      <w:r>
+        <w:rPr>
+          <w:rFonts w:ascii="Consolas" w:eastAsia="Times New Roman" w:hAnsi="Consolas" w:cs="Times New Roman"/>
+          <w:color w:val="000000"/>
+          <w:sz w:val="21"/>
+          <w:szCs w:val="21"/>
+        </w:rPr>
+        <w:t>  </w:t>
+      </w:r>
+      <w:r>
+        <w:rPr>
+          <w:rFonts w:ascii="Consolas" w:eastAsia="Times New Roman" w:hAnsi="Consolas" w:cs="Times New Roman"/>
+          <w:color w:val="0451A5"/>
+          <w:sz w:val="21"/>
+          <w:szCs w:val="21"/>
+        </w:rPr>
+        <w:t>"author"</w:t>
+      </w:r>
+      <w:r>
+        <w:rPr>
+          <w:rFonts w:ascii="Consolas" w:eastAsia="Times New Roman" w:hAnsi="Consolas" w:cs="Times New Roman"/>
+          <w:color w:val="000000"/>
+          <w:sz w:val="21"/>
+          <w:szCs w:val="21"/>
+        </w:rPr>
+        <w:t>: </w:t>
+      </w:r>
+      <w:r>
+        <w:rPr>
+          <w:rFonts w:ascii="Consolas" w:eastAsia="Times New Roman" w:hAnsi="Consolas" w:cs="Times New Roman"/>
+          <w:color w:val="A31515"/>
+          <w:sz w:val="21"/>
+          <w:szCs w:val="21"/>
+        </w:rPr>
+        <w:t>""</w:t>
+      </w:r>
+      <w:r>
+        <w:rPr>
+          <w:rFonts w:ascii="Consolas" w:eastAsia="Times New Roman" w:hAnsi="Consolas" w:cs="Times New Roman"/>
+          <w:color w:val="000000"/>
+          <w:sz w:val="21"/>
+          <w:szCs w:val="21"/>
+        </w:rPr>
+        <w:t>,</w:t>
+      </w:r>
+    </w:p>
+    <w:p>
+      <w:pPr>
+        <w:shd w:val="clear" w:color="auto" w:fill="FFFFFF"/>
+        <w:spacing w:after="0" w:line="291" w:lineRule="atLeast"/>
+        <w:rPr>
+          <w:rFonts w:ascii="Consolas" w:eastAsia="Times New Roman" w:hAnsi="Consolas" w:cs="Times New Roman"/>
+          <w:color w:val="000000"/>
+          <w:sz w:val="21"/>
+          <w:szCs w:val="21"/>
+        </w:rPr>
+      </w:pPr>
+      <w:r>
+        <w:rPr>
+          <w:rFonts w:ascii="Consolas" w:eastAsia="Times New Roman" w:hAnsi="Consolas" w:cs="Times New Roman"/>
+          <w:color w:val="000000"/>
+          <w:sz w:val="21"/>
+          <w:szCs w:val="21"/>
+        </w:rPr>
+        <w:t>  </w:t>
+      </w:r>
+      <w:r>
+        <w:rPr>
+          <w:rFonts w:ascii="Consolas" w:eastAsia="Times New Roman" w:hAnsi="Consolas" w:cs="Times New Roman"/>
+          <w:color w:val="0451A5"/>
+          <w:sz w:val="21"/>
+          <w:szCs w:val="21"/>
+        </w:rPr>
+        <w:t>"license"</w:t>
+      </w:r>
+      <w:r>
+        <w:rPr>
+          <w:rFonts w:ascii="Consolas" w:eastAsia="Times New Roman" w:hAnsi="Consolas" w:cs="Times New Roman"/>
+          <w:color w:val="000000"/>
+          <w:sz w:val="21"/>
+          <w:szCs w:val="21"/>
+        </w:rPr>
+        <w:t>: </w:t>
+      </w:r>
+      <w:r>
+        <w:rPr>
+          <w:rFonts w:ascii="Consolas" w:eastAsia="Times New Roman" w:hAnsi="Consolas" w:cs="Times New Roman"/>
+          <w:color w:val="A31515"/>
+          <w:sz w:val="21"/>
+          <w:szCs w:val="21"/>
+        </w:rPr>
+        <w:t>"ISC"</w:t>
+      </w:r>
+      <w:r>
+        <w:rPr>
+          <w:rFonts w:ascii="Consolas" w:eastAsia="Times New Roman" w:hAnsi="Consolas" w:cs="Times New Roman"/>
+          <w:color w:val="000000"/>
+          <w:sz w:val="21"/>
+          <w:szCs w:val="21"/>
+        </w:rPr>
+        <w:t>,</w:t>
+      </w:r>
+    </w:p>
+    <w:p>
+      <w:pPr>
+        <w:shd w:val="clear" w:color="auto" w:fill="FFFFFF"/>
+        <w:spacing w:after="0" w:line="291" w:lineRule="atLeast"/>
+        <w:rPr>
+          <w:rFonts w:ascii="Consolas" w:eastAsia="Times New Roman" w:hAnsi="Consolas" w:cs="Times New Roman"/>
+          <w:color w:val="000000"/>
+          <w:sz w:val="21"/>
+          <w:szCs w:val="21"/>
+        </w:rPr>
+      </w:pPr>
+      <w:r>
+        <w:rPr>
+          <w:rFonts w:ascii="Consolas" w:eastAsia="Times New Roman" w:hAnsi="Consolas" w:cs="Times New Roman"/>
+          <w:color w:val="000000"/>
+          <w:sz w:val="21"/>
+          <w:szCs w:val="21"/>
+        </w:rPr>
+        <w:t>  </w:t>
+      </w:r>
+      <w:r>
+        <w:rPr>
+          <w:rFonts w:ascii="Consolas" w:eastAsia="Times New Roman" w:hAnsi="Consolas" w:cs="Times New Roman"/>
+          <w:color w:val="0451A5"/>
+          <w:sz w:val="21"/>
+          <w:szCs w:val="21"/>
+        </w:rPr>
+        <w:t>"dependencies"</w:t>
+      </w:r>
+      <w:r>
+        <w:rPr>
+          <w:rFonts w:ascii="Consolas" w:eastAsia="Times New Roman" w:hAnsi="Consolas" w:cs="Times New Roman"/>
+          <w:color w:val="000000"/>
+          <w:sz w:val="21"/>
+          <w:szCs w:val="21"/>
+        </w:rPr>
+        <w:t>: {</w:t>
+      </w:r>
+    </w:p>
+    <w:p>
+      <w:pPr>
+        <w:shd w:val="clear" w:color="auto" w:fill="FFFFFF"/>
+        <w:spacing w:after="0" w:line="291" w:lineRule="atLeast"/>
+        <w:rPr>
+          <w:rFonts w:ascii="Consolas" w:eastAsia="Times New Roman" w:hAnsi="Consolas" w:cs="Times New Roman"/>
+          <w:color w:val="000000"/>
+          <w:sz w:val="21"/>
+          <w:szCs w:val="21"/>
+        </w:rPr>
+      </w:pPr>
+      <w:r>
+        <w:rPr>
+          <w:rFonts w:ascii="Consolas" w:eastAsia="Times New Roman" w:hAnsi="Consolas" w:cs="Times New Roman"/>
+          <w:color w:val="000000"/>
+          <w:sz w:val="21"/>
+          <w:szCs w:val="21"/>
+        </w:rPr>
+        <w:t>    </w:t>
+      </w:r>
+      <w:r>
+        <w:rPr>
+          <w:rFonts w:ascii="Consolas" w:eastAsia="Times New Roman" w:hAnsi="Consolas" w:cs="Times New Roman"/>
+          <w:color w:val="0451A5"/>
+          <w:sz w:val="21"/>
+          <w:szCs w:val="21"/>
+        </w:rPr>
+        <w:t>"parcel-bundler"</w:t>
+      </w:r>
+      <w:r>
+        <w:rPr>
+          <w:rFonts w:ascii="Consolas" w:eastAsia="Times New Roman" w:hAnsi="Consolas" w:cs="Times New Roman"/>
+          <w:color w:val="000000"/>
+          <w:sz w:val="21"/>
+          <w:szCs w:val="21"/>
+        </w:rPr>
+        <w:t>: </w:t>
+      </w:r>
+      <w:r>
+        <w:rPr>
+          <w:rFonts w:ascii="Consolas" w:eastAsia="Times New Roman" w:hAnsi="Consolas" w:cs="Times New Roman"/>
+          <w:color w:val="A31515"/>
+          <w:sz w:val="21"/>
+          <w:szCs w:val="21"/>
+        </w:rPr>
+        <w:t>"^1.10.3"</w:t>
+      </w:r>
+    </w:p>
+    <w:p>
+      <w:pPr>
+        <w:shd w:val="clear" w:color="auto" w:fill="FFFFFF"/>
+        <w:spacing w:after="0" w:line="291" w:lineRule="atLeast"/>
+        <w:rPr>
+          <w:rFonts w:ascii="Consolas" w:eastAsia="Times New Roman" w:hAnsi="Consolas" w:cs="Times New Roman"/>
+          <w:color w:val="000000"/>
+          <w:sz w:val="21"/>
+          <w:szCs w:val="21"/>
+        </w:rPr>
+      </w:pPr>
+      <w:r>
+        <w:rPr>
+          <w:rFonts w:ascii="Consolas" w:eastAsia="Times New Roman" w:hAnsi="Consolas" w:cs="Times New Roman"/>
+          <w:color w:val="000000"/>
+          <w:sz w:val="21"/>
+          <w:szCs w:val="21"/>
+        </w:rPr>
+        <w:t>  </w:t>
+      </w:r>
+    </w:p>
+    <w:p>
+      <w:pPr>
+        <w:pStyle w:val="transcript--underline-cue--3osdw"/>
+        <w:spacing w:before="0" w:beforeAutospacing="0" w:after="0" w:afterAutospacing="0"/>
+        <w:rPr>
+          <w:rFonts w:ascii="Segoe UI" w:hAnsi="Segoe UI" w:cs="Segoe UI"/>
+          <w:color w:val="007791"/>
+          <w:sz w:val="25"/>
+          <w:szCs w:val="25"/>
+        </w:rPr>
+      </w:pPr>
+    </w:p>
+    <w:p>
+      <w:pPr>
+        <w:pStyle w:val="transcript--underline-cue--3osdw"/>
+        <w:spacing w:before="0" w:beforeAutospacing="0" w:after="0" w:afterAutospacing="0"/>
+        <w:rPr>
+          <w:rFonts w:ascii="Segoe UI" w:hAnsi="Segoe UI" w:cs="Segoe UI"/>
+          <w:sz w:val="25"/>
+          <w:szCs w:val="25"/>
+        </w:rPr>
+      </w:pPr>
+      <w:r>
+        <w:rPr>
+          <w:rFonts w:ascii="Segoe UI" w:hAnsi="Segoe UI" w:cs="Segoe UI"/>
+          <w:sz w:val="25"/>
+          <w:szCs w:val="25"/>
+        </w:rPr>
+        <w:t>}</w:t>
+      </w:r>
+    </w:p>
+    <w:p>
+      <w:pPr>
+        <w:pStyle w:val="transcript--underline-cue--3osdw"/>
+        <w:spacing w:before="0" w:beforeAutospacing="0" w:after="0" w:afterAutospacing="0"/>
+        <w:rPr>
+          <w:rFonts w:ascii="Segoe UI" w:hAnsi="Segoe UI" w:cs="Segoe UI"/>
+          <w:sz w:val="25"/>
+          <w:szCs w:val="25"/>
+        </w:rPr>
+      </w:pPr>
+      <w:r>
+        <w:rPr>
+          <w:rFonts w:ascii="Segoe UI" w:hAnsi="Segoe UI" w:cs="Segoe UI"/>
+          <w:sz w:val="25"/>
+          <w:szCs w:val="25"/>
+        </w:rPr>
+        <w:t>Index.js</w:t>
+      </w:r>
+    </w:p>
+    <w:p>
+      <w:pPr>
+        <w:shd w:val="clear" w:color="auto" w:fill="FFFFFF"/>
+        <w:spacing w:after="0" w:line="291" w:lineRule="atLeast"/>
+        <w:rPr>
+          <w:rFonts w:ascii="Consolas" w:eastAsia="Times New Roman" w:hAnsi="Consolas" w:cs="Times New Roman"/>
+          <w:color w:val="000000"/>
+          <w:sz w:val="21"/>
+          <w:szCs w:val="21"/>
+        </w:rPr>
+      </w:pPr>
+      <w:r>
+        <w:rPr>
+          <w:rFonts w:ascii="Consolas" w:eastAsia="Times New Roman" w:hAnsi="Consolas" w:cs="Times New Roman"/>
+          <w:color w:val="AF00DB"/>
+          <w:sz w:val="21"/>
+          <w:szCs w:val="21"/>
+        </w:rPr>
+        <w:t>import</w:t>
+      </w:r>
+      <w:r>
+        <w:rPr>
+          <w:rFonts w:ascii="Consolas" w:eastAsia="Times New Roman" w:hAnsi="Consolas" w:cs="Times New Roman"/>
+          <w:color w:val="000000"/>
+          <w:sz w:val="21"/>
+          <w:szCs w:val="21"/>
+        </w:rPr>
+        <w:t> </w:t>
+      </w:r>
+      <w:r>
+        <w:rPr>
+          <w:rFonts w:ascii="Consolas" w:eastAsia="Times New Roman" w:hAnsi="Consolas" w:cs="Times New Roman"/>
+          <w:color w:val="001080"/>
+          <w:sz w:val="21"/>
+          <w:szCs w:val="21"/>
+        </w:rPr>
+        <w:t>React</w:t>
+      </w:r>
+      <w:r>
+        <w:rPr>
+          <w:rFonts w:ascii="Consolas" w:eastAsia="Times New Roman" w:hAnsi="Consolas" w:cs="Times New Roman"/>
+          <w:color w:val="000000"/>
+          <w:sz w:val="21"/>
+          <w:szCs w:val="21"/>
+        </w:rPr>
+        <w:t> </w:t>
+      </w:r>
+      <w:r>
+        <w:rPr>
+          <w:rFonts w:ascii="Consolas" w:eastAsia="Times New Roman" w:hAnsi="Consolas" w:cs="Times New Roman"/>
+          <w:color w:val="AF00DB"/>
+          <w:sz w:val="21"/>
+          <w:szCs w:val="21"/>
+        </w:rPr>
+        <w:t>from</w:t>
+      </w:r>
+      <w:r>
+        <w:rPr>
+          <w:rFonts w:ascii="Consolas" w:eastAsia="Times New Roman" w:hAnsi="Consolas" w:cs="Times New Roman"/>
+          <w:color w:val="000000"/>
+          <w:sz w:val="21"/>
+          <w:szCs w:val="21"/>
+        </w:rPr>
+        <w:t> </w:t>
+      </w:r>
+      <w:r>
+        <w:rPr>
+          <w:rFonts w:ascii="Consolas" w:eastAsia="Times New Roman" w:hAnsi="Consolas" w:cs="Times New Roman"/>
+          <w:color w:val="A31515"/>
+          <w:sz w:val="21"/>
+          <w:szCs w:val="21"/>
+        </w:rPr>
+        <w:t>'react'</w:t>
+      </w:r>
+      <w:r>
+        <w:rPr>
+          <w:rFonts w:ascii="Consolas" w:eastAsia="Times New Roman" w:hAnsi="Consolas" w:cs="Times New Roman"/>
+          <w:color w:val="000000"/>
+          <w:sz w:val="21"/>
+          <w:szCs w:val="21"/>
+        </w:rPr>
+        <w:t>;</w:t>
+      </w:r>
+    </w:p>
+    <w:p>
+      <w:pPr>
+        <w:shd w:val="clear" w:color="auto" w:fill="FFFFFF"/>
+        <w:spacing w:after="0" w:line="291" w:lineRule="atLeast"/>
+        <w:rPr>
+          <w:rFonts w:ascii="Consolas" w:eastAsia="Times New Roman" w:hAnsi="Consolas" w:cs="Times New Roman"/>
+          <w:color w:val="000000"/>
+          <w:sz w:val="21"/>
+          <w:szCs w:val="21"/>
+        </w:rPr>
+      </w:pPr>
+      <w:r>
+        <w:rPr>
+          <w:rFonts w:ascii="Consolas" w:eastAsia="Times New Roman" w:hAnsi="Consolas" w:cs="Times New Roman"/>
+          <w:color w:val="AF00DB"/>
+          <w:sz w:val="21"/>
+          <w:szCs w:val="21"/>
+        </w:rPr>
+        <w:t>import</w:t>
+      </w:r>
+      <w:r>
+        <w:rPr>
+          <w:rFonts w:ascii="Consolas" w:eastAsia="Times New Roman" w:hAnsi="Consolas" w:cs="Times New Roman"/>
+          <w:color w:val="000000"/>
+          <w:sz w:val="21"/>
+          <w:szCs w:val="21"/>
+        </w:rPr>
+        <w:t> </w:t>
+      </w:r>
+      <w:r>
+        <w:rPr>
+          <w:rFonts w:ascii="Consolas" w:eastAsia="Times New Roman" w:hAnsi="Consolas" w:cs="Times New Roman"/>
+          <w:color w:val="001080"/>
+          <w:sz w:val="21"/>
+          <w:szCs w:val="21"/>
+        </w:rPr>
+        <w:t>ReactDOM</w:t>
+      </w:r>
+      <w:r>
+        <w:rPr>
+          <w:rFonts w:ascii="Consolas" w:eastAsia="Times New Roman" w:hAnsi="Consolas" w:cs="Times New Roman"/>
+          <w:color w:val="000000"/>
+          <w:sz w:val="21"/>
+          <w:szCs w:val="21"/>
+        </w:rPr>
+        <w:t> </w:t>
+      </w:r>
+      <w:r>
+        <w:rPr>
+          <w:rFonts w:ascii="Consolas" w:eastAsia="Times New Roman" w:hAnsi="Consolas" w:cs="Times New Roman"/>
+          <w:color w:val="AF00DB"/>
+          <w:sz w:val="21"/>
+          <w:szCs w:val="21"/>
+        </w:rPr>
+        <w:t>from</w:t>
+      </w:r>
+      <w:r>
+        <w:rPr>
+          <w:rFonts w:ascii="Consolas" w:eastAsia="Times New Roman" w:hAnsi="Consolas" w:cs="Times New Roman"/>
+          <w:color w:val="000000"/>
+          <w:sz w:val="21"/>
+          <w:szCs w:val="21"/>
+        </w:rPr>
+        <w:t> </w:t>
+      </w:r>
+      <w:r>
+        <w:rPr>
+          <w:rFonts w:ascii="Consolas" w:eastAsia="Times New Roman" w:hAnsi="Consolas" w:cs="Times New Roman"/>
+          <w:color w:val="A31515"/>
+          <w:sz w:val="21"/>
+          <w:szCs w:val="21"/>
+        </w:rPr>
+        <w:t>'react-dom'</w:t>
+      </w:r>
+      <w:r>
+        <w:rPr>
+          <w:rFonts w:ascii="Consolas" w:eastAsia="Times New Roman" w:hAnsi="Consolas" w:cs="Times New Roman"/>
+          <w:color w:val="000000"/>
+          <w:sz w:val="21"/>
+          <w:szCs w:val="21"/>
+        </w:rPr>
+        <w:t>;</w:t>
+      </w:r>
+    </w:p>
+    <w:p>
+      <w:pPr>
+        <w:shd w:val="clear" w:color="auto" w:fill="FFFFFF"/>
+        <w:spacing w:after="0" w:line="291" w:lineRule="atLeast"/>
+        <w:rPr>
+          <w:rFonts w:ascii="Consolas" w:eastAsia="Times New Roman" w:hAnsi="Consolas" w:cs="Times New Roman"/>
+          <w:color w:val="000000"/>
+          <w:sz w:val="21"/>
+          <w:szCs w:val="21"/>
+        </w:rPr>
+      </w:pPr>
+    </w:p>
+    <w:p>
+      <w:pPr>
+        <w:shd w:val="clear" w:color="auto" w:fill="FFFFFF"/>
+        <w:spacing w:after="0" w:line="291" w:lineRule="atLeast"/>
+        <w:rPr>
+          <w:rFonts w:ascii="Consolas" w:eastAsia="Times New Roman" w:hAnsi="Consolas" w:cs="Times New Roman"/>
+          <w:color w:val="000000"/>
+          <w:sz w:val="21"/>
+          <w:szCs w:val="21"/>
+        </w:rPr>
+      </w:pPr>
+      <w:r>
+        <w:rPr>
+          <w:rFonts w:ascii="Consolas" w:eastAsia="Times New Roman" w:hAnsi="Consolas" w:cs="Times New Roman"/>
+          <w:color w:val="0000FF"/>
+          <w:sz w:val="21"/>
+          <w:szCs w:val="21"/>
+        </w:rPr>
+        <w:lastRenderedPageBreak/>
+        <w:t>const</w:t>
+      </w:r>
+      <w:r>
+        <w:rPr>
+          <w:rFonts w:ascii="Consolas" w:eastAsia="Times New Roman" w:hAnsi="Consolas" w:cs="Times New Roman"/>
+          <w:color w:val="000000"/>
+          <w:sz w:val="21"/>
+          <w:szCs w:val="21"/>
+        </w:rPr>
+        <w:t> </w:t>
+      </w:r>
+      <w:r>
+        <w:rPr>
+          <w:rFonts w:ascii="Consolas" w:eastAsia="Times New Roman" w:hAnsi="Consolas" w:cs="Times New Roman"/>
+          <w:color w:val="0070C1"/>
+          <w:sz w:val="21"/>
+          <w:szCs w:val="21"/>
+        </w:rPr>
+        <w:t>element</w:t>
+      </w:r>
+      <w:r>
+        <w:rPr>
+          <w:rFonts w:ascii="Consolas" w:eastAsia="Times New Roman" w:hAnsi="Consolas" w:cs="Times New Roman"/>
+          <w:color w:val="000000"/>
+          <w:sz w:val="21"/>
+          <w:szCs w:val="21"/>
+        </w:rPr>
+        <w:t>=</w:t>
+      </w:r>
+      <w:r>
+        <w:rPr>
+          <w:rFonts w:ascii="Consolas" w:eastAsia="Times New Roman" w:hAnsi="Consolas" w:cs="Times New Roman"/>
+          <w:color w:val="001080"/>
+          <w:sz w:val="21"/>
+          <w:szCs w:val="21"/>
+        </w:rPr>
+        <w:t>React</w:t>
+      </w:r>
+      <w:r>
+        <w:rPr>
+          <w:rFonts w:ascii="Consolas" w:eastAsia="Times New Roman" w:hAnsi="Consolas" w:cs="Times New Roman"/>
+          <w:color w:val="000000"/>
+          <w:sz w:val="21"/>
+          <w:szCs w:val="21"/>
+        </w:rPr>
+        <w:t>.</w:t>
+      </w:r>
+      <w:r>
+        <w:rPr>
+          <w:rFonts w:ascii="Consolas" w:eastAsia="Times New Roman" w:hAnsi="Consolas" w:cs="Times New Roman"/>
+          <w:color w:val="795E26"/>
+          <w:sz w:val="21"/>
+          <w:szCs w:val="21"/>
+        </w:rPr>
+        <w:t>createElement</w:t>
+      </w:r>
+      <w:r>
+        <w:rPr>
+          <w:rFonts w:ascii="Consolas" w:eastAsia="Times New Roman" w:hAnsi="Consolas" w:cs="Times New Roman"/>
+          <w:color w:val="000000"/>
+          <w:sz w:val="21"/>
+          <w:szCs w:val="21"/>
+        </w:rPr>
+        <w:t>(</w:t>
+      </w:r>
+      <w:r>
+        <w:rPr>
+          <w:rFonts w:ascii="Consolas" w:eastAsia="Times New Roman" w:hAnsi="Consolas" w:cs="Times New Roman"/>
+          <w:color w:val="A31515"/>
+          <w:sz w:val="21"/>
+          <w:szCs w:val="21"/>
+        </w:rPr>
+        <w:t>'div'</w:t>
+      </w:r>
+      <w:r>
+        <w:rPr>
+          <w:rFonts w:ascii="Consolas" w:eastAsia="Times New Roman" w:hAnsi="Consolas" w:cs="Times New Roman"/>
+          <w:color w:val="000000"/>
+          <w:sz w:val="21"/>
+          <w:szCs w:val="21"/>
+        </w:rPr>
+        <w:t>,</w:t>
+      </w:r>
+      <w:r>
+        <w:rPr>
+          <w:rFonts w:ascii="Consolas" w:eastAsia="Times New Roman" w:hAnsi="Consolas" w:cs="Times New Roman"/>
+          <w:color w:val="0000FF"/>
+          <w:sz w:val="21"/>
+          <w:szCs w:val="21"/>
+        </w:rPr>
+        <w:t>null</w:t>
+      </w:r>
+      <w:r>
+        <w:rPr>
+          <w:rFonts w:ascii="Consolas" w:eastAsia="Times New Roman" w:hAnsi="Consolas" w:cs="Times New Roman"/>
+          <w:color w:val="000000"/>
+          <w:sz w:val="21"/>
+          <w:szCs w:val="21"/>
+        </w:rPr>
+        <w:t>,</w:t>
+      </w:r>
+      <w:r>
+        <w:rPr>
+          <w:rFonts w:ascii="Consolas" w:eastAsia="Times New Roman" w:hAnsi="Consolas" w:cs="Times New Roman"/>
+          <w:color w:val="A31515"/>
+          <w:sz w:val="21"/>
+          <w:szCs w:val="21"/>
+        </w:rPr>
+        <w:t>'React element'</w:t>
+      </w:r>
+      <w:r>
+        <w:rPr>
+          <w:rFonts w:ascii="Consolas" w:eastAsia="Times New Roman" w:hAnsi="Consolas" w:cs="Times New Roman"/>
+          <w:color w:val="000000"/>
+          <w:sz w:val="21"/>
+          <w:szCs w:val="21"/>
+        </w:rPr>
+        <w:t>); </w:t>
+      </w:r>
+      <w:r>
+        <w:rPr>
+          <w:rFonts w:ascii="Consolas" w:eastAsia="Times New Roman" w:hAnsi="Consolas" w:cs="Times New Roman"/>
+          <w:color w:val="008000"/>
+          <w:sz w:val="21"/>
+          <w:szCs w:val="21"/>
+        </w:rPr>
+        <w:t>//instead of nulll we can use props name</w:t>
+      </w:r>
+    </w:p>
+    <w:p>
+      <w:pPr>
+        <w:shd w:val="clear" w:color="auto" w:fill="FFFFFF"/>
+        <w:spacing w:after="0" w:line="291" w:lineRule="atLeast"/>
+        <w:rPr>
+          <w:rFonts w:ascii="Consolas" w:eastAsia="Times New Roman" w:hAnsi="Consolas" w:cs="Times New Roman"/>
+          <w:color w:val="000000"/>
+          <w:sz w:val="21"/>
+          <w:szCs w:val="21"/>
+        </w:rPr>
+      </w:pPr>
+    </w:p>
+    <w:p>
+      <w:pPr>
+        <w:shd w:val="clear" w:color="auto" w:fill="FFFFFF"/>
+        <w:spacing w:after="0" w:line="291" w:lineRule="atLeast"/>
+        <w:rPr>
+          <w:rFonts w:ascii="Consolas" w:eastAsia="Times New Roman" w:hAnsi="Consolas" w:cs="Times New Roman"/>
+          <w:color w:val="000000"/>
+          <w:sz w:val="21"/>
+          <w:szCs w:val="21"/>
+        </w:rPr>
+      </w:pPr>
+      <w:r>
+        <w:rPr>
+          <w:rFonts w:ascii="Consolas" w:eastAsia="Times New Roman" w:hAnsi="Consolas" w:cs="Times New Roman"/>
+          <w:color w:val="001080"/>
+          <w:sz w:val="21"/>
+          <w:szCs w:val="21"/>
+        </w:rPr>
+        <w:t>ReactDOM</w:t>
+      </w:r>
+      <w:r>
+        <w:rPr>
+          <w:rFonts w:ascii="Consolas" w:eastAsia="Times New Roman" w:hAnsi="Consolas" w:cs="Times New Roman"/>
+          <w:color w:val="000000"/>
+          <w:sz w:val="21"/>
+          <w:szCs w:val="21"/>
+        </w:rPr>
+        <w:t>.</w:t>
+      </w:r>
+      <w:r>
+        <w:rPr>
+          <w:rFonts w:ascii="Consolas" w:eastAsia="Times New Roman" w:hAnsi="Consolas" w:cs="Times New Roman"/>
+          <w:color w:val="795E26"/>
+          <w:sz w:val="21"/>
+          <w:szCs w:val="21"/>
+        </w:rPr>
+        <w:t>render</w:t>
+      </w:r>
+      <w:r>
+        <w:rPr>
+          <w:rFonts w:ascii="Consolas" w:eastAsia="Times New Roman" w:hAnsi="Consolas" w:cs="Times New Roman"/>
+          <w:color w:val="000000"/>
+          <w:sz w:val="21"/>
+          <w:szCs w:val="21"/>
+        </w:rPr>
+        <w:t>(</w:t>
+      </w:r>
+      <w:r>
+        <w:rPr>
+          <w:rFonts w:ascii="Consolas" w:eastAsia="Times New Roman" w:hAnsi="Consolas" w:cs="Times New Roman"/>
+          <w:color w:val="0070C1"/>
+          <w:sz w:val="21"/>
+          <w:szCs w:val="21"/>
+        </w:rPr>
+        <w:t>element</w:t>
+      </w:r>
+      <w:r>
+        <w:rPr>
+          <w:rFonts w:ascii="Consolas" w:eastAsia="Times New Roman" w:hAnsi="Consolas" w:cs="Times New Roman"/>
+          <w:color w:val="000000"/>
+          <w:sz w:val="21"/>
+          <w:szCs w:val="21"/>
+        </w:rPr>
+        <w:t>,</w:t>
+      </w:r>
+      <w:r>
+        <w:rPr>
+          <w:rFonts w:ascii="Consolas" w:eastAsia="Times New Roman" w:hAnsi="Consolas" w:cs="Times New Roman"/>
+          <w:color w:val="001080"/>
+          <w:sz w:val="21"/>
+          <w:szCs w:val="21"/>
+        </w:rPr>
+        <w:t>document</w:t>
+      </w:r>
+      <w:r>
+        <w:rPr>
+          <w:rFonts w:ascii="Consolas" w:eastAsia="Times New Roman" w:hAnsi="Consolas" w:cs="Times New Roman"/>
+          <w:color w:val="000000"/>
+          <w:sz w:val="21"/>
+          <w:szCs w:val="21"/>
+        </w:rPr>
+        <w:t>.</w:t>
+      </w:r>
+      <w:r>
+        <w:rPr>
+          <w:rFonts w:ascii="Consolas" w:eastAsia="Times New Roman" w:hAnsi="Consolas" w:cs="Times New Roman"/>
+          <w:color w:val="795E26"/>
+          <w:sz w:val="21"/>
+          <w:szCs w:val="21"/>
+        </w:rPr>
+        <w:t>getElementById</w:t>
+      </w:r>
+      <w:r>
+        <w:rPr>
+          <w:rFonts w:ascii="Consolas" w:eastAsia="Times New Roman" w:hAnsi="Consolas" w:cs="Times New Roman"/>
+          <w:color w:val="000000"/>
+          <w:sz w:val="21"/>
+          <w:szCs w:val="21"/>
+        </w:rPr>
+        <w:t>(</w:t>
+      </w:r>
+      <w:r>
+        <w:rPr>
+          <w:rFonts w:ascii="Consolas" w:eastAsia="Times New Roman" w:hAnsi="Consolas" w:cs="Times New Roman"/>
+          <w:color w:val="A31515"/>
+          <w:sz w:val="21"/>
+          <w:szCs w:val="21"/>
+        </w:rPr>
+        <w:t>"root"</w:t>
+      </w:r>
+      <w:r>
+        <w:rPr>
+          <w:rFonts w:ascii="Consolas" w:eastAsia="Times New Roman" w:hAnsi="Consolas" w:cs="Times New Roman"/>
+          <w:color w:val="000000"/>
+          <w:sz w:val="21"/>
+          <w:szCs w:val="21"/>
+        </w:rPr>
+        <w:t>));</w:t>
+      </w:r>
+    </w:p>
+    <w:p>
+      <w:pPr>
+        <w:shd w:val="clear" w:color="auto" w:fill="FFFFFF"/>
+        <w:spacing w:after="0" w:line="291" w:lineRule="atLeast"/>
+        <w:rPr>
+          <w:rFonts w:ascii="Consolas" w:eastAsia="Times New Roman" w:hAnsi="Consolas" w:cs="Times New Roman"/>
+          <w:color w:val="000000"/>
+          <w:sz w:val="21"/>
+          <w:szCs w:val="21"/>
+        </w:rPr>
+      </w:pPr>
     </w:p>
     <w:p>
       <w:pPr>
@@ -9433,6 +11929,34 @@
           <w:u w:val="single"/>
         </w:rPr>
       </w:pPr>
+    </w:p>
+    <w:p>
+      <w:pPr>
+        <w:rPr>
+          <w:sz w:val="28"/>
+        </w:rPr>
+      </w:pPr>
+      <w:r>
+        <w:rPr>
+          <w:sz w:val="28"/>
+        </w:rPr>
+        <w:t xml:space="preserve">Goto the </w:t>
+      </w:r>
+      <w:hyperlink r:id="rId10" w:history="1">
+        <w:r>
+          <w:rPr>
+            <w:rStyle w:val="Hyperlink"/>
+            <w:sz w:val="28"/>
+          </w:rPr>
+          <w:t>http://localhost:1234</w:t>
+        </w:r>
+      </w:hyperlink>
+      <w:r>
+        <w:rPr>
+          <w:sz w:val="28"/>
+        </w:rPr>
+        <w:t xml:space="preserve"> on browser</w:t>
+      </w:r>
     </w:p>
     <w:p>
       <w:pPr>
@@ -9821,7 +12345,7 @@
   <w:abstractNum w:abstractNumId="2">
     <w:nsid w:val="61D450C5"/>
     <w:multiLevelType w:val="multilevel"/>
-    <w:tmpl w:val="E60C0EF2"/>
+    <w:tmpl w:val="936AC700"/>
     <w:lvl w:ilvl="0">
       <w:start w:val="1"/>
       <w:numFmt w:val="bullet"/>
@@ -9854,20 +12378,15 @@
         <w:sz w:val="20"/>
       </w:rPr>
     </w:lvl>
-    <w:lvl w:ilvl="2" w:tentative="1">
-      <w:start w:val="1"/>
+    <w:lvl w:ilvl="2">
       <w:numFmt w:val="bullet"/>
-      <w:lvlText w:val=""/>
+      <w:lvlText w:val="-"/>
       <w:lvlJc w:val="left"/>
       <w:pPr>
-        <w:tabs>
-          <w:tab w:val="num" w:pos="2160"/>
-        </w:tabs>
         <w:ind w:left="2160" w:hanging="360"/>
       </w:pPr>
       <w:rPr>
-        <w:rFonts w:ascii="Symbol" w:hAnsi="Symbol" w:hint="default"/>
-        <w:sz w:val="20"/>
+        <w:rFonts w:ascii="Calibri" w:eastAsiaTheme="minorHAnsi" w:hAnsi="Calibri" w:cstheme="minorBidi" w:hint="default"/>
       </w:rPr>
     </w:lvl>
     <w:lvl w:ilvl="3" w:tentative="1">
@@ -10321,7 +12840,6 @@
     <w:name w:val="Hyperlink"/>
     <w:basedOn w:val="DefaultParagraphFont"/>
     <w:uiPriority w:val="99"/>
-    <w:semiHidden/>
     <w:unhideWhenUsed/>
     <w:rsid w:val="00631E2A"/>
     <w:rPr>
@@ -10399,6 +12917,17 @@
     <w:name w:val="drawer__emphasized-code"/>
     <w:basedOn w:val="DefaultParagraphFont"/>
     <w:rsid w:val="009C0B05"/>
+  </w:style>
+  <w:style w:type="paragraph" w:styleId="ListParagraph">
+    <w:name w:val="List Paragraph"/>
+    <w:basedOn w:val="Normal"/>
+    <w:uiPriority w:val="34"/>
+    <w:qFormat/>
+    <w:rsid w:val="00AD3ABB"/>
+    <w:pPr>
+      <w:ind w:left="720"/>
+      <w:contextualSpacing/>
+    </w:pPr>
   </w:style>
 </w:styles>
 </file>

</xml_diff>